<commit_message>
Auditoria seguridad primer punto
</commit_message>
<xml_diff>
--- a/Seguridad/Auditoría Seguridad - Julián.docx
+++ b/Seguridad/Auditoría Seguridad - Julián.docx
@@ -1,6 +1,6 @@
 
 <file path=word/document.xml><?xml version="1.0" encoding="utf-8"?>
-<w:document xmlns:wpc="http://schemas.microsoft.com/office/word/2010/wordprocessingCanvas" xmlns:cx="http://schemas.microsoft.com/office/drawing/2014/chartex" xmlns:cx1="http://schemas.microsoft.com/office/drawing/2015/9/8/chartex" xmlns:cx2="http://schemas.microsoft.com/office/drawing/2015/10/21/chartex" xmlns:cx3="http://schemas.microsoft.com/office/drawing/2016/5/9/chartex" xmlns:cx4="http://schemas.microsoft.com/office/drawing/2016/5/10/chartex" xmlns:cx5="http://schemas.microsoft.com/office/drawing/2016/5/11/chartex" xmlns:cx6="http://schemas.microsoft.com/office/drawing/2016/5/12/chartex" xmlns:cx7="http://schemas.microsoft.com/office/drawing/2016/5/13/chartex" xmlns:cx8="http://schemas.microsoft.com/office/drawing/2016/5/14/chartex" xmlns:mc="http://schemas.openxmlformats.org/markup-compatibility/2006" xmlns:aink="http://schemas.microsoft.com/office/drawing/2016/ink" xmlns:am3d="http://schemas.microsoft.com/office/drawing/2017/model3d" xmlns:o="urn:schemas-microsoft-com:office:office" xmlns:r="http://schemas.openxmlformats.org/officeDocument/2006/relationships" xmlns:m="http://schemas.openxmlformats.org/officeDocument/2006/math" xmlns:v="urn:schemas-microsoft-com:vml" xmlns:wp14="http://schemas.microsoft.com/office/word/2010/wordprocessingDrawing" xmlns:wp="http://schemas.openxmlformats.org/drawingml/2006/wordprocessingDrawing" xmlns:w10="urn:schemas-microsoft-com:office:word" xmlns:w="http://schemas.openxmlformats.org/wordprocessingml/2006/main" xmlns:w14="http://schemas.microsoft.com/office/word/2010/wordml" xmlns:w15="http://schemas.microsoft.com/office/word/2012/wordml" xmlns:w16cex="http://schemas.microsoft.com/office/word/2018/wordml/cex" xmlns:w16cid="http://schemas.microsoft.com/office/word/2016/wordml/cid" xmlns:w16="http://schemas.microsoft.com/office/word/2018/wordml" xmlns:w16se="http://schemas.microsoft.com/office/word/2015/wordml/symex" xmlns:wpg="http://schemas.microsoft.com/office/word/2010/wordprocessingGroup" xmlns:wpi="http://schemas.microsoft.com/office/word/2010/wordprocessingInk" xmlns:wne="http://schemas.microsoft.com/office/word/2006/wordml" xmlns:wps="http://schemas.microsoft.com/office/word/2010/wordprocessingShape" mc:Ignorable="w14 w15 w16se w16cid w16 w16cex wp14">
+<w:document xmlns:wpc="http://schemas.microsoft.com/office/word/2010/wordprocessingCanvas" xmlns:mc="http://schemas.openxmlformats.org/markup-compatibility/2006" xmlns:o="urn:schemas-microsoft-com:office:office" xmlns:r="http://schemas.openxmlformats.org/officeDocument/2006/relationships" xmlns:m="http://schemas.openxmlformats.org/officeDocument/2006/math" xmlns:v="urn:schemas-microsoft-com:vml" xmlns:wp14="http://schemas.microsoft.com/office/word/2010/wordprocessingDrawing" xmlns:wp="http://schemas.openxmlformats.org/drawingml/2006/wordprocessingDrawing" xmlns:w10="urn:schemas-microsoft-com:office:word" xmlns:w="http://schemas.openxmlformats.org/wordprocessingml/2006/main" xmlns:w14="http://schemas.microsoft.com/office/word/2010/wordml" xmlns:wpg="http://schemas.microsoft.com/office/word/2010/wordprocessingGroup" xmlns:wpi="http://schemas.microsoft.com/office/word/2010/wordprocessingInk" xmlns:wne="http://schemas.microsoft.com/office/word/2006/wordml" xmlns:wps="http://schemas.microsoft.com/office/word/2010/wordprocessingShape" mc:Ignorable="w14 wp14">
   <w:body>
     <w:p>
       <w:pPr>
@@ -11,7 +11,7 @@
       <w:r>
         <w:rPr>
           <w:noProof/>
-          <w:lang w:eastAsia="en-US"/>
+          <w:lang w:val="es-ES" w:eastAsia="es-ES"/>
         </w:rPr>
         <w:drawing>
           <wp:anchor distT="0" distB="0" distL="114300" distR="114300" simplePos="0" relativeHeight="251651583" behindDoc="1" locked="0" layoutInCell="1" allowOverlap="1" wp14:anchorId="2997E105" wp14:editId="42A044F9">
@@ -39,7 +39,7 @@
                     </pic:cNvPicPr>
                   </pic:nvPicPr>
                   <pic:blipFill>
-                    <a:blip r:embed="rId8" cstate="print">
+                    <a:blip r:embed="rId9" cstate="print">
                       <a:extLst>
                         <a:ext uri="{28A0092B-C50C-407E-A947-70E740481C1C}">
                           <a14:useLocalDpi xmlns:a14="http://schemas.microsoft.com/office/drawing/2010/main" val="0"/>
@@ -79,7 +79,7 @@
       <w:r>
         <w:rPr>
           <w:noProof/>
-          <w:lang w:eastAsia="en-US"/>
+          <w:lang w:val="es-ES" w:eastAsia="es-ES"/>
         </w:rPr>
         <mc:AlternateContent>
           <mc:Choice Requires="wps">
@@ -135,7 +135,7 @@
               </wp:anchor>
             </w:drawing>
           </mc:Choice>
-          <mc:Fallback>
+          <mc:Fallback xmlns:w16se="http://schemas.microsoft.com/office/word/2015/wordml/symex" xmlns:w16="http://schemas.microsoft.com/office/word/2018/wordml" xmlns:w16cid="http://schemas.microsoft.com/office/word/2016/wordml/cid" xmlns:w16cex="http://schemas.microsoft.com/office/word/2018/wordml/cex" xmlns:w15="http://schemas.microsoft.com/office/word/2012/wordml" xmlns:am3d="http://schemas.microsoft.com/office/drawing/2017/model3d" xmlns:aink="http://schemas.microsoft.com/office/drawing/2016/ink" xmlns:cx8="http://schemas.microsoft.com/office/drawing/2016/5/14/chartex" xmlns:cx7="http://schemas.microsoft.com/office/drawing/2016/5/13/chartex" xmlns:cx6="http://schemas.microsoft.com/office/drawing/2016/5/12/chartex" xmlns:cx5="http://schemas.microsoft.com/office/drawing/2016/5/11/chartex" xmlns:cx4="http://schemas.microsoft.com/office/drawing/2016/5/10/chartex" xmlns:cx3="http://schemas.microsoft.com/office/drawing/2016/5/9/chartex" xmlns:cx2="http://schemas.microsoft.com/office/drawing/2015/10/21/chartex" xmlns:cx1="http://schemas.microsoft.com/office/drawing/2015/9/8/chartex" xmlns:cx="http://schemas.microsoft.com/office/drawing/2014/chartex">
             <w:pict>
               <v:rect w14:anchorId="620F54F5" id="Rectangle 186" o:spid="_x0000_s1026" style="position:absolute;margin-left:-59.75pt;margin-top:530.6pt;width:629.25pt;height:224.35pt;z-index:-251641344;visibility:visible;mso-wrap-style:square;mso-width-percent:0;mso-height-percent:0;mso-wrap-distance-left:9pt;mso-wrap-distance-top:0;mso-wrap-distance-right:9pt;mso-wrap-distance-bottom:0;mso-position-horizontal:absolute;mso-position-horizontal-relative:text;mso-position-vertical:absolute;mso-position-vertical-relative:text;mso-width-percent:0;mso-height-percent:0;mso-width-relative:page;mso-height-relative:page;v-text-anchor:top" o:gfxdata="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" fillcolor="#052f61 [3204]" stroked="f"/>
             </w:pict>
@@ -145,7 +145,7 @@
       <w:r>
         <w:rPr>
           <w:noProof/>
-          <w:lang w:eastAsia="en-US"/>
+          <w:lang w:val="es-ES" w:eastAsia="es-ES"/>
         </w:rPr>
         <mc:AlternateContent>
           <mc:Choice Requires="wps">
@@ -201,7 +201,7 @@
               </wp:anchor>
             </w:drawing>
           </mc:Choice>
-          <mc:Fallback>
+          <mc:Fallback xmlns:w16se="http://schemas.microsoft.com/office/word/2015/wordml/symex" xmlns:w16="http://schemas.microsoft.com/office/word/2018/wordml" xmlns:w16cid="http://schemas.microsoft.com/office/word/2016/wordml/cid" xmlns:w16cex="http://schemas.microsoft.com/office/word/2018/wordml/cex" xmlns:w15="http://schemas.microsoft.com/office/word/2012/wordml" xmlns:am3d="http://schemas.microsoft.com/office/drawing/2017/model3d" xmlns:aink="http://schemas.microsoft.com/office/drawing/2016/ink" xmlns:cx8="http://schemas.microsoft.com/office/drawing/2016/5/14/chartex" xmlns:cx7="http://schemas.microsoft.com/office/drawing/2016/5/13/chartex" xmlns:cx6="http://schemas.microsoft.com/office/drawing/2016/5/12/chartex" xmlns:cx5="http://schemas.microsoft.com/office/drawing/2016/5/11/chartex" xmlns:cx4="http://schemas.microsoft.com/office/drawing/2016/5/10/chartex" xmlns:cx3="http://schemas.microsoft.com/office/drawing/2016/5/9/chartex" xmlns:cx2="http://schemas.microsoft.com/office/drawing/2015/10/21/chartex" xmlns:cx1="http://schemas.microsoft.com/office/drawing/2015/9/8/chartex" xmlns:cx="http://schemas.microsoft.com/office/drawing/2014/chartex">
             <w:pict>
               <v:rect w14:anchorId="542026D0" id="Rectangle 187" o:spid="_x0000_s1026" style="position:absolute;margin-left:365.1pt;margin-top:530.6pt;width:199.15pt;height:235.2pt;z-index:-251639296;visibility:visible;mso-wrap-style:square;mso-width-percent:0;mso-height-percent:0;mso-wrap-distance-left:9pt;mso-wrap-distance-top:0;mso-wrap-distance-right:9pt;mso-wrap-distance-bottom:0;mso-position-horizontal:absolute;mso-position-horizontal-relative:text;mso-position-vertical:absolute;mso-position-vertical-relative:text;mso-width-percent:0;mso-height-percent:0;mso-width-relative:page;mso-height-relative:page;v-text-anchor:top" o:gfxdata="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" fillcolor="#a50e82 [3205]" stroked="f"/>
             </w:pict>
@@ -211,7 +211,7 @@
       <w:r>
         <w:rPr>
           <w:noProof/>
-          <w:lang w:eastAsia="en-US"/>
+          <w:lang w:val="es-ES" w:eastAsia="es-ES"/>
         </w:rPr>
         <mc:AlternateContent>
           <mc:Choice Requires="wps">
@@ -290,7 +290,7 @@
                                 <w:szCs w:val="68"/>
                                 <w:lang w:val="en-GB"/>
                               </w:rPr>
-                              <w:t>NET1</w:t>
+                              <w:t>SEGURIGAS</w:t>
                             </w:r>
                           </w:p>
                           <w:p>
@@ -330,11 +330,11 @@
           </mc:Choice>
           <mc:Fallback>
             <w:pict>
-              <v:shapetype w14:anchorId="1B59E09E" id="_x0000_t202" coordsize="21600,21600" o:spt="202" path="m,l,21600r21600,l21600,xe">
+              <v:shapetype id="_x0000_t202" coordsize="21600,21600" o:spt="202" path="m,l,21600r21600,l21600,xe">
                 <v:stroke joinstyle="miter"/>
                 <v:path gradientshapeok="t" o:connecttype="rect"/>
               </v:shapetype>
-              <v:shape id="Text Box 166" o:spid="_x0000_s1026" type="#_x0000_t202" style="position:absolute;margin-left:380.05pt;margin-top:611.7pt;width:168.1pt;height:76.5pt;z-index:251672064;visibility:visible;mso-wrap-style:square;mso-width-percent:0;mso-height-percent:0;mso-wrap-distance-left:9pt;mso-wrap-distance-top:0;mso-wrap-distance-right:9pt;mso-wrap-distance-bottom:0;mso-position-horizontal:absolute;mso-position-horizontal-relative:text;mso-position-vertical:absolute;mso-position-vertical-relative:text;mso-width-percent:0;mso-height-percent:0;mso-width-relative:page;mso-height-relative:page;v-text-anchor:top" o:gfxdata="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" filled="f" stroked="f">
+              <v:shape id="Text Box 166" o:spid="_x0000_s1026" type="#_x0000_t202" style="position:absolute;margin-left:380.05pt;margin-top:611.7pt;width:168.1pt;height:76.5pt;z-index:251672064;visibility:visible;mso-wrap-style:square;mso-width-percent:0;mso-height-percent:0;mso-wrap-distance-left:9pt;mso-wrap-distance-top:0;mso-wrap-distance-right:9pt;mso-wrap-distance-bottom:0;mso-position-horizontal:absolute;mso-position-horizontal-relative:text;mso-position-vertical:absolute;mso-position-vertical-relative:text;mso-width-percent:0;mso-height-percent:0;mso-width-relative:page;mso-height-relative:page;v-text-anchor:top" o:gfxdata="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" filled="f" stroked="f">
                 <v:textbox>
                   <w:txbxContent>
                     <w:p>
@@ -356,7 +356,7 @@
                           <w:szCs w:val="68"/>
                           <w:lang w:val="en-GB"/>
                         </w:rPr>
-                        <w:t>NET1</w:t>
+                        <w:t>SEGURIGAS</w:t>
                       </w:r>
                     </w:p>
                     <w:p>
@@ -387,7 +387,7 @@
       <w:r>
         <w:rPr>
           <w:noProof/>
-          <w:lang w:eastAsia="en-US"/>
+          <w:lang w:val="es-ES" w:eastAsia="es-ES"/>
         </w:rPr>
         <mc:AlternateContent>
           <mc:Choice Requires="wps">
@@ -443,7 +443,7 @@
               </wp:anchor>
             </w:drawing>
           </mc:Choice>
-          <mc:Fallback>
+          <mc:Fallback xmlns:w16se="http://schemas.microsoft.com/office/word/2015/wordml/symex" xmlns:w16="http://schemas.microsoft.com/office/word/2018/wordml" xmlns:w16cid="http://schemas.microsoft.com/office/word/2016/wordml/cid" xmlns:w16cex="http://schemas.microsoft.com/office/word/2018/wordml/cex" xmlns:w15="http://schemas.microsoft.com/office/word/2012/wordml" xmlns:am3d="http://schemas.microsoft.com/office/drawing/2017/model3d" xmlns:aink="http://schemas.microsoft.com/office/drawing/2016/ink" xmlns:cx8="http://schemas.microsoft.com/office/drawing/2016/5/14/chartex" xmlns:cx7="http://schemas.microsoft.com/office/drawing/2016/5/13/chartex" xmlns:cx6="http://schemas.microsoft.com/office/drawing/2016/5/12/chartex" xmlns:cx5="http://schemas.microsoft.com/office/drawing/2016/5/11/chartex" xmlns:cx4="http://schemas.microsoft.com/office/drawing/2016/5/10/chartex" xmlns:cx3="http://schemas.microsoft.com/office/drawing/2016/5/9/chartex" xmlns:cx2="http://schemas.microsoft.com/office/drawing/2015/10/21/chartex" xmlns:cx1="http://schemas.microsoft.com/office/drawing/2015/9/8/chartex" xmlns:cx="http://schemas.microsoft.com/office/drawing/2014/chartex">
             <w:pict>
               <v:rect w14:anchorId="764677D5" id="Rectangle 188" o:spid="_x0000_s1026" style="position:absolute;margin-left:-57.9pt;margin-top:-46.55pt;width:623.5pt;height:63.3pt;z-index:-251638272;visibility:visible;mso-wrap-style:square;mso-width-percent:0;mso-height-percent:0;mso-wrap-distance-left:9pt;mso-wrap-distance-top:0;mso-wrap-distance-right:9pt;mso-wrap-distance-bottom:0;mso-position-horizontal:absolute;mso-position-horizontal-relative:text;mso-position-vertical:absolute;mso-position-vertical-relative:text;mso-width-percent:0;mso-height-percent:0;mso-width-relative:page;mso-height-relative:page;v-text-anchor:top" o:gfxdata="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" fillcolor="#052f61 [3204]" stroked="f"/>
             </w:pict>
@@ -453,7 +453,7 @@
       <w:r>
         <w:rPr>
           <w:noProof/>
-          <w:lang w:eastAsia="en-US"/>
+          <w:lang w:val="es-ES" w:eastAsia="es-ES"/>
         </w:rPr>
         <mc:AlternateContent>
           <mc:Choice Requires="wps">
@@ -574,7 +574,7 @@
           </mc:Choice>
           <mc:Fallback>
             <w:pict>
-              <v:shape w14:anchorId="7A73E482" id="Text Box 172" o:spid="_x0000_s1027" type="#_x0000_t202" style="position:absolute;margin-left:-35.8pt;margin-top:-34.35pt;width:587.65pt;height:45.85pt;z-index:251680256;visibility:visible;mso-wrap-style:square;mso-width-percent:0;mso-height-percent:0;mso-wrap-distance-left:9pt;mso-wrap-distance-top:0;mso-wrap-distance-right:9pt;mso-wrap-distance-bottom:0;mso-position-horizontal:absolute;mso-position-horizontal-relative:text;mso-position-vertical:absolute;mso-position-vertical-relative:text;mso-width-percent:0;mso-height-percent:0;mso-width-relative:page;mso-height-relative:page;v-text-anchor:middle" o:gfxdata="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" filled="f" stroked="f">
+              <v:shape id="Text Box 172" o:spid="_x0000_s1027" type="#_x0000_t202" style="position:absolute;margin-left:-35.8pt;margin-top:-34.35pt;width:587.65pt;height:45.85pt;z-index:251680256;visibility:visible;mso-wrap-style:square;mso-width-percent:0;mso-height-percent:0;mso-wrap-distance-left:9pt;mso-wrap-distance-top:0;mso-wrap-distance-right:9pt;mso-wrap-distance-bottom:0;mso-position-horizontal:absolute;mso-position-horizontal-relative:text;mso-position-vertical:absolute;mso-position-vertical-relative:text;mso-width-percent:0;mso-height-percent:0;mso-width-relative:page;mso-height-relative:page;v-text-anchor:middle" o:gfxdata="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" filled="f" stroked="f">
                 <v:textbox>
                   <w:txbxContent>
                     <w:p>
@@ -799,7 +799,7 @@
       <w:r>
         <w:rPr>
           <w:noProof/>
-          <w:lang w:eastAsia="en-US"/>
+          <w:lang w:val="es-ES" w:eastAsia="es-ES"/>
         </w:rPr>
         <mc:AlternateContent>
           <mc:Choice Requires="wps">
@@ -946,7 +946,7 @@
           </mc:Choice>
           <mc:Fallback>
             <w:pict>
-              <v:shape w14:anchorId="16395AD6" id="Text Box 4" o:spid="_x0000_s1028" type="#_x0000_t202" style="position:absolute;margin-left:-14.25pt;margin-top:642.75pt;width:370.5pt;height:92.6pt;z-index:251652608;visibility:visible;mso-wrap-style:square;mso-width-percent:0;mso-height-percent:0;mso-wrap-distance-left:2.88pt;mso-wrap-distance-top:2.88pt;mso-wrap-distance-right:2.88pt;mso-wrap-distance-bottom:2.88pt;mso-position-horizontal:absolute;mso-position-horizontal-relative:text;mso-position-vertical:absolute;mso-position-vertical-relative:page;mso-width-percent:0;mso-height-percent:0;mso-width-relative:page;mso-height-relative:page;v-text-anchor:top" o:gfxdata="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" filled="f" fillcolor="#fffffe" stroked="f" strokecolor="#212120" insetpen="t">
+              <v:shape id="Text Box 4" o:spid="_x0000_s1028" type="#_x0000_t202" style="position:absolute;margin-left:-14.25pt;margin-top:642.75pt;width:370.5pt;height:92.6pt;z-index:251652608;visibility:visible;mso-wrap-style:square;mso-width-percent:0;mso-height-percent:0;mso-wrap-distance-left:2.88pt;mso-wrap-distance-top:2.88pt;mso-wrap-distance-right:2.88pt;mso-wrap-distance-bottom:2.88pt;mso-position-horizontal:absolute;mso-position-horizontal-relative:text;mso-position-vertical:absolute;mso-position-vertical-relative:page;mso-width-percent:0;mso-height-percent:0;mso-width-relative:page;mso-height-relative:page;v-text-anchor:top" o:gfxdata="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" filled="f" fillcolor="#fffffe" stroked="f" strokecolor="#212120" insetpen="t">
                 <v:textbox inset="2.88pt,2.88pt,2.88pt,2.88pt">
                   <w:txbxContent>
                     <w:p>
@@ -1077,14 +1077,13 @@
       </w:pPr>
       <w:r>
         <w:rPr>
-          <w:noProof/>
-          <w:lang w:eastAsia="en-US"/>
+          <w:lang w:val="es-ES" w:eastAsia="es-ES"/>
         </w:rPr>
         <w:lastRenderedPageBreak/>
         <mc:AlternateContent>
           <mc:Choice Requires="wps">
             <w:drawing>
-              <wp:anchor distT="0" distB="0" distL="114300" distR="114300" simplePos="0" relativeHeight="251660800" behindDoc="0" locked="0" layoutInCell="1" allowOverlap="1" wp14:anchorId="0F4FD9AF" wp14:editId="055EC92C">
+              <wp:anchor distT="0" distB="0" distL="114300" distR="114300" simplePos="0" relativeHeight="251660800" behindDoc="0" locked="0" layoutInCell="1" allowOverlap="1" wp14:anchorId="0F4FD9AF" wp14:editId="44744845">
                 <wp:simplePos x="0" y="0"/>
                 <wp:positionH relativeFrom="column">
                   <wp:posOffset>-314325</wp:posOffset>
@@ -1147,6 +1146,7 @@
                                 <w:color w:val="FFFFFF" w:themeColor="background1"/>
                                 <w:sz w:val="56"/>
                                 <w:szCs w:val="56"/>
+                                <w:lang w:val="es-ES"/>
                               </w:rPr>
                             </w:pPr>
                             <w:r>
@@ -1156,23 +1156,10 @@
                                 <w:color w:val="FFFFFF" w:themeColor="background1"/>
                                 <w:sz w:val="56"/>
                                 <w:szCs w:val="56"/>
-                                <w:lang w:val="en-GB"/>
+                                <w:lang w:val="es-ES"/>
                               </w:rPr>
-                              <w:t xml:space="preserve">La </w:t>
+                              <w:t>La empresa</w:t>
                             </w:r>
-                            <w:proofErr w:type="spellStart"/>
-                            <w:r>
-                              <w:rPr>
-                                <w:rFonts w:ascii="Arial" w:hAnsi="Arial" w:cs="Arial"/>
-                                <w:b/>
-                                <w:color w:val="FFFFFF" w:themeColor="background1"/>
-                                <w:sz w:val="56"/>
-                                <w:szCs w:val="56"/>
-                                <w:lang w:val="en-GB"/>
-                              </w:rPr>
-                              <w:t>empresa</w:t>
-                            </w:r>
-                            <w:proofErr w:type="spellEnd"/>
                           </w:p>
                         </w:txbxContent>
                       </wps:txbx>
@@ -1196,7 +1183,7 @@
           </mc:Choice>
           <mc:Fallback>
             <w:pict>
-              <v:rect w14:anchorId="0F4FD9AF" id="Rectangle 11" o:spid="_x0000_s1029" style="position:absolute;margin-left:-24.75pt;margin-top:-11.55pt;width:602.05pt;height:43.2pt;z-index:251660800;visibility:visible;mso-wrap-style:square;mso-width-percent:0;mso-height-percent:0;mso-wrap-distance-left:9pt;mso-wrap-distance-top:0;mso-wrap-distance-right:9pt;mso-wrap-distance-bottom:0;mso-position-horizontal:absolute;mso-position-horizontal-relative:text;mso-position-vertical:absolute;mso-position-vertical-relative:text;mso-width-percent:0;mso-height-percent:0;mso-width-relative:margin;mso-height-relative:margin;v-text-anchor:middle" o:gfxdata="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" fillcolor="#052f61 [3204]" stroked="f" strokeweight="1.25pt">
+              <v:rect id="Rectangle 11" o:spid="_x0000_s1029" style="position:absolute;margin-left:-24.75pt;margin-top:-11.55pt;width:602.05pt;height:43.2pt;z-index:251660800;visibility:visible;mso-wrap-style:square;mso-width-percent:0;mso-height-percent:0;mso-wrap-distance-left:9pt;mso-wrap-distance-top:0;mso-wrap-distance-right:9pt;mso-wrap-distance-bottom:0;mso-position-horizontal:absolute;mso-position-horizontal-relative:text;mso-position-vertical:absolute;mso-position-vertical-relative:text;mso-width-percent:0;mso-height-percent:0;mso-width-relative:margin;mso-height-relative:margin;v-text-anchor:middle" o:gfxdata="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" fillcolor="#052f61 [3204]" stroked="f" strokeweight="1.25pt">
                 <v:stroke endcap="round"/>
                 <v:textbox>
                   <w:txbxContent>
@@ -1213,6 +1200,7 @@
                           <w:color w:val="FFFFFF" w:themeColor="background1"/>
                           <w:sz w:val="56"/>
                           <w:szCs w:val="56"/>
+                          <w:lang w:val="es-ES"/>
                         </w:rPr>
                       </w:pPr>
                       <w:r>
@@ -1222,23 +1210,10 @@
                           <w:color w:val="FFFFFF" w:themeColor="background1"/>
                           <w:sz w:val="56"/>
                           <w:szCs w:val="56"/>
-                          <w:lang w:val="en-GB"/>
+                          <w:lang w:val="es-ES"/>
                         </w:rPr>
-                        <w:t xml:space="preserve">La </w:t>
+                        <w:t>La empresa</w:t>
                       </w:r>
-                      <w:proofErr w:type="spellStart"/>
-                      <w:r>
-                        <w:rPr>
-                          <w:rFonts w:ascii="Arial" w:hAnsi="Arial" w:cs="Arial"/>
-                          <w:b/>
-                          <w:color w:val="FFFFFF" w:themeColor="background1"/>
-                          <w:sz w:val="56"/>
-                          <w:szCs w:val="56"/>
-                          <w:lang w:val="en-GB"/>
-                        </w:rPr>
-                        <w:t>empresa</w:t>
-                      </w:r>
-                      <w:proofErr w:type="spellEnd"/>
                     </w:p>
                   </w:txbxContent>
                 </v:textbox>
@@ -1267,50 +1242,481 @@
     </w:p>
     <w:p>
       <w:pPr>
-        <w:pStyle w:val="MyHeadtitle"/>
-        <w:spacing w:before="0" w:after="0" w:line="276" w:lineRule="auto"/>
+        <w:pStyle w:val="Level1"/>
+        <w:numPr>
+          <w:ilvl w:val="1"/>
+          <w:numId w:val="9"/>
+        </w:numPr>
+        <w:ind w:left="993" w:hanging="709"/>
+        <w:rPr>
+          <w:color w:val="002060"/>
+          <w:sz w:val="28"/>
+          <w:lang w:val="es-ES"/>
+        </w:rPr>
+      </w:pPr>
+      <w:r>
+        <w:rPr>
+          <w:color w:val="002060"/>
+          <w:sz w:val="28"/>
+          <w:lang w:val="es-ES"/>
+        </w:rPr>
+        <w:t>Introducción de la Empresa</w:t>
+      </w:r>
+    </w:p>
+    <w:p>
+      <w:pPr>
+        <w:spacing w:after="240"/>
+        <w:ind w:left="360" w:firstLine="491"/>
         <w:jc w:val="both"/>
         <w:rPr>
-          <w:rFonts w:ascii="Arial" w:hAnsi="Arial"/>
-          <w:color w:val="A50E82" w:themeColor="accent2"/>
-          <w:sz w:val="40"/>
-          <w:szCs w:val="24"/>
+          <w:rFonts w:ascii="Arial" w:hAnsi="Arial" w:cs="Arial"/>
+          <w:lang w:val="es-ES"/>
         </w:rPr>
       </w:pPr>
+      <w:r>
+        <w:rPr>
+          <w:rFonts w:ascii="Arial" w:hAnsi="Arial" w:cs="Arial"/>
+          <w:lang w:val="es-ES"/>
+        </w:rPr>
+        <w:t xml:space="preserve">SEGURIGAS S.A. es una planta de regasificación situada en el puerto de Valencia. Es una infraestructura clave en el sector energético </w:t>
+      </w:r>
+      <w:r>
+        <w:rPr>
+          <w:rFonts w:ascii="Arial" w:hAnsi="Arial" w:cs="Arial"/>
+          <w:lang w:val="es-ES"/>
+        </w:rPr>
+        <w:t>español</w:t>
+      </w:r>
+      <w:r>
+        <w:rPr>
+          <w:rFonts w:ascii="Arial" w:hAnsi="Arial" w:cs="Arial"/>
+          <w:lang w:val="es-ES"/>
+        </w:rPr>
+        <w:t xml:space="preserve"> ya que aporta una mayor seguridad y eficiencia al sistema de gas nacional ya que está situada en una buena posición </w:t>
+      </w:r>
+      <w:r>
+        <w:rPr>
+          <w:rFonts w:ascii="Arial" w:hAnsi="Arial" w:cs="Arial"/>
+          <w:lang w:val="es-ES"/>
+        </w:rPr>
+        <w:t>estratégica</w:t>
+      </w:r>
+      <w:r>
+        <w:rPr>
+          <w:rFonts w:ascii="Arial" w:hAnsi="Arial" w:cs="Arial"/>
+          <w:lang w:val="es-ES"/>
+        </w:rPr>
+        <w:t xml:space="preserve"> entre los principales productores de gas como África y Oriente Medio y </w:t>
+      </w:r>
+      <w:r>
+        <w:rPr>
+          <w:rFonts w:ascii="Arial" w:hAnsi="Arial" w:cs="Arial"/>
+          <w:lang w:val="es-ES"/>
+        </w:rPr>
+        <w:t>los puntos finales de consumo.</w:t>
+      </w:r>
     </w:p>
     <w:p>
       <w:pPr>
-        <w:pStyle w:val="MyHeadtitle"/>
-        <w:spacing w:before="0" w:after="0" w:line="276" w:lineRule="auto"/>
+        <w:spacing w:after="240"/>
+        <w:ind w:left="360" w:firstLine="491"/>
         <w:jc w:val="both"/>
         <w:rPr>
-          <w:rFonts w:ascii="Arial" w:hAnsi="Arial"/>
-          <w:color w:val="A50E82" w:themeColor="accent2"/>
-          <w:sz w:val="40"/>
-          <w:szCs w:val="24"/>
+          <w:rFonts w:ascii="Arial" w:hAnsi="Arial" w:cs="Arial"/>
+          <w:lang w:val="es-ES"/>
         </w:rPr>
-        <w:sectPr>
-          <w:footerReference w:type="default" r:id="rId9"/>
-          <w:pgSz w:w="12240" w:h="15840" w:code="1"/>
-          <w:pgMar w:top="810" w:right="990" w:bottom="1620" w:left="990" w:header="360" w:footer="340" w:gutter="0"/>
-          <w:cols w:space="708"/>
-          <w:docGrid w:linePitch="360"/>
-        </w:sectPr>
-      </w:pPr>
+      </w:pPr>
+      <w:r>
+        <w:rPr>
+          <w:rFonts w:ascii="Arial" w:hAnsi="Arial" w:cs="Arial"/>
+          <w:lang w:val="es-ES"/>
+        </w:rPr>
+        <w:t>A las instalaciones de SEGURIGAS llega gas natural licuado, el cual se cambia a estado líquido para ser distribuido a través de la red nacional de gaseoductos. Además, también cargan y descargan barcos y camiones cisterna. Todo esto supone que todos los procesos que realizan se lleven a cabo con la última tecnología y bajo las más estrictas medidas de seguridad y calidad.</w:t>
+      </w:r>
     </w:p>
     <w:p>
       <w:pPr>
-        <w:tabs>
-          <w:tab w:val="left" w:pos="10260"/>
-        </w:tabs>
-        <w:spacing w:line="276" w:lineRule="auto"/>
-      </w:pPr>
+        <w:spacing w:after="240"/>
+        <w:ind w:left="360" w:firstLine="491"/>
+        <w:jc w:val="both"/>
+        <w:rPr>
+          <w:rFonts w:ascii="Arial" w:hAnsi="Arial" w:cs="Arial"/>
+          <w:lang w:val="es-ES"/>
+        </w:rPr>
+      </w:pPr>
+    </w:p>
+    <w:p>
+      <w:pPr>
+        <w:pStyle w:val="Level1"/>
+        <w:numPr>
+          <w:ilvl w:val="1"/>
+          <w:numId w:val="9"/>
+        </w:numPr>
+        <w:ind w:left="993" w:hanging="709"/>
+        <w:rPr>
+          <w:color w:val="002060"/>
+          <w:sz w:val="28"/>
+          <w:lang w:val="es-ES"/>
+        </w:rPr>
+      </w:pPr>
+      <w:r>
+        <w:rPr>
+          <w:color w:val="002060"/>
+          <w:sz w:val="28"/>
+          <w:lang w:val="es-ES"/>
+        </w:rPr>
+        <w:t>Descripción de la planta</w:t>
+      </w:r>
+    </w:p>
+    <w:p>
+      <w:pPr>
+        <w:spacing w:after="240"/>
+        <w:ind w:left="360" w:firstLine="491"/>
+        <w:jc w:val="both"/>
+        <w:rPr>
+          <w:rFonts w:ascii="Arial" w:hAnsi="Arial" w:cs="Arial"/>
+          <w:lang w:val="es-ES"/>
+        </w:rPr>
+      </w:pPr>
+      <w:r>
+        <w:rPr>
+          <w:rFonts w:ascii="Arial" w:hAnsi="Arial" w:cs="Arial"/>
+          <w:lang w:val="es-ES"/>
+        </w:rPr>
+        <w:t>La planta cubre un total de 23 hectáreas en el dique del puerto de Valencia, dispone de 4 tanques de almacenamiento de gas natural con una capacidad total de 600.000 metros cúbicos</w:t>
+      </w:r>
+      <w:r>
+        <w:rPr>
+          <w:rFonts w:ascii="Arial" w:hAnsi="Arial" w:cs="Arial"/>
+          <w:lang w:val="es-ES"/>
+        </w:rPr>
+        <w:t>, además de multitud de tecnologías como brazos de descarga, bombas, vaporizadores y gaseoductos. Todo este equipamiento está conectado y controlado a través de la red local de la empresa.</w:t>
+      </w:r>
+    </w:p>
+    <w:p>
+      <w:pPr>
+        <w:spacing w:after="240"/>
+        <w:ind w:left="360" w:firstLine="491"/>
+        <w:jc w:val="both"/>
+        <w:rPr>
+          <w:rFonts w:ascii="Arial" w:hAnsi="Arial" w:cs="Arial"/>
+          <w:lang w:val="es-ES"/>
+        </w:rPr>
+      </w:pPr>
+      <w:r>
+        <w:rPr>
+          <w:rFonts w:ascii="Arial" w:hAnsi="Arial" w:cs="Arial"/>
+          <w:lang w:val="es-ES"/>
+        </w:rPr>
+        <w:tab/>
+      </w:r>
+      <w:r>
+        <w:rPr>
+          <w:rFonts w:ascii="Arial" w:hAnsi="Arial" w:cs="Arial"/>
+          <w:lang w:val="es-ES"/>
+        </w:rPr>
+        <w:t>En la plata se</w:t>
+      </w:r>
+      <w:r>
+        <w:rPr>
+          <w:rFonts w:ascii="Arial" w:hAnsi="Arial" w:cs="Arial"/>
+          <w:lang w:val="es-ES"/>
+        </w:rPr>
+        <w:t xml:space="preserve"> realizan las tareas de descarga de buques</w:t>
+      </w:r>
+      <w:r>
+        <w:rPr>
+          <w:rFonts w:ascii="Arial" w:hAnsi="Arial" w:cs="Arial"/>
+          <w:lang w:val="es-ES"/>
+        </w:rPr>
+        <w:t xml:space="preserve">, almacenamiento de gas natural liquidado, regasificación, carga de camiones cisterna recarga de buques metaneros entre otras actividades. El diseño y construcción de la planta </w:t>
+      </w:r>
+      <w:r>
+        <w:rPr>
+          <w:rFonts w:ascii="Arial" w:hAnsi="Arial" w:cs="Arial"/>
+          <w:lang w:val="es-ES"/>
+        </w:rPr>
+        <w:t>están certificados por el estándar de Gestión de la Seguridad y Salud en el Trabajo OHSAS 18001</w:t>
+      </w:r>
+      <w:r>
+        <w:rPr>
+          <w:rFonts w:ascii="Arial" w:hAnsi="Arial" w:cs="Arial"/>
+          <w:lang w:val="es-ES"/>
+        </w:rPr>
+        <w:t>. Además antes de entrar a la planta todo trabajador de la empresa o trabajador subcontratado recibirá un curso de formación.</w:t>
+      </w:r>
+    </w:p>
+    <w:p>
+      <w:pPr>
+        <w:spacing w:after="240"/>
+        <w:rPr>
+          <w:rFonts w:ascii="Arial" w:hAnsi="Arial" w:cs="Arial"/>
+        </w:rPr>
+      </w:pPr>
+    </w:p>
+    <w:p>
+      <w:pPr>
+        <w:pStyle w:val="Level1"/>
+        <w:numPr>
+          <w:ilvl w:val="1"/>
+          <w:numId w:val="9"/>
+        </w:numPr>
+        <w:ind w:left="993" w:hanging="709"/>
+        <w:rPr>
+          <w:color w:val="002060"/>
+          <w:sz w:val="28"/>
+          <w:lang w:val="es-ES"/>
+        </w:rPr>
+      </w:pPr>
+      <w:r>
+        <w:rPr>
+          <w:color w:val="002060"/>
+          <w:sz w:val="28"/>
+          <w:lang w:val="es-ES"/>
+        </w:rPr>
+        <w:t>La visión de la empresa</w:t>
+      </w:r>
+    </w:p>
+    <w:p>
+      <w:pPr>
+        <w:spacing w:after="240"/>
+        <w:ind w:left="360" w:firstLine="491"/>
+        <w:jc w:val="both"/>
+        <w:rPr>
+          <w:rFonts w:ascii="Arial" w:hAnsi="Arial" w:cs="Arial"/>
+          <w:lang w:val="es-ES"/>
+        </w:rPr>
+      </w:pPr>
+      <w:r>
+        <w:rPr>
+          <w:rFonts w:ascii="Arial" w:hAnsi="Arial" w:cs="Arial"/>
+          <w:lang w:val="es-ES"/>
+        </w:rPr>
+        <w:t>La empresa está catalogada como actividad esencial y la planta está considerada como instalación crítica ya que debe estar operativa las 24 horas del día, los 365 días del año, no puede cesar su actividad ya que los servicios que proporciona deben estar disponibles en todo momento.</w:t>
+      </w:r>
+    </w:p>
+    <w:p>
+      <w:pPr>
+        <w:spacing w:after="240"/>
+        <w:ind w:left="360" w:firstLine="491"/>
+        <w:jc w:val="both"/>
+        <w:rPr>
+          <w:rFonts w:ascii="Arial" w:hAnsi="Arial" w:cs="Arial"/>
+          <w:lang w:val="es-ES"/>
+        </w:rPr>
+      </w:pPr>
+      <w:r>
+        <w:rPr>
+          <w:rFonts w:ascii="Arial" w:hAnsi="Arial" w:cs="Arial"/>
+          <w:lang w:val="es-ES"/>
+        </w:rPr>
+        <w:t xml:space="preserve">Es por ello que  </w:t>
+      </w:r>
+      <w:r>
+        <w:rPr>
+          <w:rFonts w:ascii="Arial" w:hAnsi="Arial" w:cs="Arial"/>
+          <w:lang w:val="es-ES"/>
+        </w:rPr>
+        <w:t>la empresa dispone de sistemas de seguridad que le permitan salvaguardar todos los equipamientos y máquinas de las que dispone así como asegurar la confidencialidad, integridad y disponibilidad de la información</w:t>
+      </w:r>
+      <w:r>
+        <w:rPr>
+          <w:rFonts w:ascii="Arial" w:hAnsi="Arial" w:cs="Arial"/>
+          <w:lang w:val="es-ES"/>
+        </w:rPr>
+        <w:t>.</w:t>
+      </w:r>
+    </w:p>
+    <w:p>
+      <w:pPr>
+        <w:spacing w:after="240"/>
+        <w:ind w:left="360" w:firstLine="491"/>
+        <w:jc w:val="both"/>
+        <w:rPr>
+          <w:rFonts w:ascii="Arial" w:hAnsi="Arial" w:cs="Arial"/>
+          <w:lang w:val="es-ES"/>
+        </w:rPr>
+      </w:pPr>
+      <w:r>
+        <w:rPr>
+          <w:lang w:val="es-ES" w:eastAsia="es-ES"/>
+        </w:rPr>
+        <w:lastRenderedPageBreak/>
+        <mc:AlternateContent>
+          <mc:Choice Requires="wps">
+            <w:drawing>
+              <wp:anchor distT="0" distB="0" distL="114300" distR="114300" simplePos="0" relativeHeight="251682304" behindDoc="0" locked="0" layoutInCell="1" allowOverlap="1" wp14:anchorId="590A98D2" wp14:editId="06959E23">
+                <wp:simplePos x="0" y="0"/>
+                <wp:positionH relativeFrom="column">
+                  <wp:posOffset>-161925</wp:posOffset>
+                </wp:positionH>
+                <wp:positionV relativeFrom="paragraph">
+                  <wp:posOffset>5715</wp:posOffset>
+                </wp:positionV>
+                <wp:extent cx="7646035" cy="548640"/>
+                <wp:effectExtent l="0" t="0" r="0" b="3810"/>
+                <wp:wrapNone/>
+                <wp:docPr id="1" name="Rectangle 11"/>
+                <wp:cNvGraphicFramePr/>
+                <a:graphic xmlns:a="http://schemas.openxmlformats.org/drawingml/2006/main">
+                  <a:graphicData uri="http://schemas.microsoft.com/office/word/2010/wordprocessingShape">
+                    <wps:wsp>
+                      <wps:cNvSpPr/>
+                      <wps:spPr>
+                        <a:xfrm>
+                          <a:off x="0" y="0"/>
+                          <a:ext cx="7646035" cy="548640"/>
+                        </a:xfrm>
+                        <a:prstGeom prst="rect">
+                          <a:avLst/>
+                        </a:prstGeom>
+                        <a:solidFill>
+                          <a:schemeClr val="accent1"/>
+                        </a:solidFill>
+                        <a:ln>
+                          <a:noFill/>
+                        </a:ln>
+                      </wps:spPr>
+                      <wps:style>
+                        <a:lnRef idx="2">
+                          <a:schemeClr val="accent1">
+                            <a:shade val="50000"/>
+                          </a:schemeClr>
+                        </a:lnRef>
+                        <a:fillRef idx="1">
+                          <a:schemeClr val="accent1"/>
+                        </a:fillRef>
+                        <a:effectRef idx="0">
+                          <a:schemeClr val="accent1"/>
+                        </a:effectRef>
+                        <a:fontRef idx="minor">
+                          <a:schemeClr val="lt1"/>
+                        </a:fontRef>
+                      </wps:style>
+                      <wps:txbx>
+                        <w:txbxContent>
+                          <w:p>
+                            <w:pPr>
+                              <w:pStyle w:val="Prrafodelista"/>
+                              <w:numPr>
+                                <w:ilvl w:val="0"/>
+                                <w:numId w:val="4"/>
+                              </w:numPr>
+                              <w:rPr>
+                                <w:rFonts w:ascii="Arial" w:hAnsi="Arial" w:cs="Arial"/>
+                                <w:b/>
+                                <w:color w:val="FFFFFF" w:themeColor="background1"/>
+                                <w:sz w:val="56"/>
+                                <w:szCs w:val="56"/>
+                                <w:lang w:val="es-ES"/>
+                              </w:rPr>
+                            </w:pPr>
+                            <w:r>
+                              <w:rPr>
+                                <w:rFonts w:ascii="Arial" w:hAnsi="Arial" w:cs="Arial"/>
+                                <w:b/>
+                                <w:color w:val="FFFFFF" w:themeColor="background1"/>
+                                <w:sz w:val="56"/>
+                                <w:szCs w:val="56"/>
+                                <w:lang w:val="es-ES"/>
+                              </w:rPr>
+                              <w:t xml:space="preserve">Seguridad </w:t>
+                            </w:r>
+                            <w:r>
+                              <w:rPr>
+                                <w:rFonts w:ascii="Arial" w:hAnsi="Arial" w:cs="Arial"/>
+                                <w:b/>
+                                <w:color w:val="FFFFFF" w:themeColor="background1"/>
+                                <w:sz w:val="56"/>
+                                <w:szCs w:val="56"/>
+                                <w:lang w:val="es-ES"/>
+                              </w:rPr>
+                              <w:t>interna</w:t>
+                            </w:r>
+                            <w:bookmarkStart w:id="0" w:name="_GoBack"/>
+                            <w:bookmarkEnd w:id="0"/>
+                          </w:p>
+                        </w:txbxContent>
+                      </wps:txbx>
+                      <wps:bodyPr rot="0" spcFirstLastPara="0" vertOverflow="overflow" horzOverflow="overflow" vert="horz" wrap="square" lIns="91440" tIns="45720" rIns="91440" bIns="45720" numCol="1" spcCol="0" rtlCol="0" fromWordArt="0" anchor="ctr" anchorCtr="0" forceAA="0" compatLnSpc="1">
+                        <a:prstTxWarp prst="textNoShape">
+                          <a:avLst/>
+                        </a:prstTxWarp>
+                        <a:noAutofit/>
+                      </wps:bodyPr>
+                    </wps:wsp>
+                  </a:graphicData>
+                </a:graphic>
+                <wp14:sizeRelH relativeFrom="margin">
+                  <wp14:pctWidth>0</wp14:pctWidth>
+                </wp14:sizeRelH>
+                <wp14:sizeRelV relativeFrom="margin">
+                  <wp14:pctHeight>0</wp14:pctHeight>
+                </wp14:sizeRelV>
+              </wp:anchor>
+            </w:drawing>
+          </mc:Choice>
+          <mc:Fallback>
+            <w:pict>
+              <v:rect id="_x0000_s1030" style="position:absolute;left:0;text-align:left;margin-left:-12.75pt;margin-top:.45pt;width:602.05pt;height:43.2pt;z-index:251682304;visibility:visible;mso-wrap-style:square;mso-width-percent:0;mso-height-percent:0;mso-wrap-distance-left:9pt;mso-wrap-distance-top:0;mso-wrap-distance-right:9pt;mso-wrap-distance-bottom:0;mso-position-horizontal:absolute;mso-position-horizontal-relative:text;mso-position-vertical:absolute;mso-position-vertical-relative:text;mso-width-percent:0;mso-height-percent:0;mso-width-relative:margin;mso-height-relative:margin;v-text-anchor:middle" o:gfxdata="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" fillcolor="#052f61 [3204]" stroked="f" strokeweight="1.25pt">
+                <v:stroke endcap="round"/>
+                <v:textbox>
+                  <w:txbxContent>
+                    <w:p>
+                      <w:pPr>
+                        <w:pStyle w:val="Prrafodelista"/>
+                        <w:numPr>
+                          <w:ilvl w:val="0"/>
+                          <w:numId w:val="4"/>
+                        </w:numPr>
+                        <w:rPr>
+                          <w:rFonts w:ascii="Arial" w:hAnsi="Arial" w:cs="Arial"/>
+                          <w:b/>
+                          <w:color w:val="FFFFFF" w:themeColor="background1"/>
+                          <w:sz w:val="56"/>
+                          <w:szCs w:val="56"/>
+                          <w:lang w:val="es-ES"/>
+                        </w:rPr>
+                      </w:pPr>
+                      <w:r>
+                        <w:rPr>
+                          <w:rFonts w:ascii="Arial" w:hAnsi="Arial" w:cs="Arial"/>
+                          <w:b/>
+                          <w:color w:val="FFFFFF" w:themeColor="background1"/>
+                          <w:sz w:val="56"/>
+                          <w:szCs w:val="56"/>
+                          <w:lang w:val="es-ES"/>
+                        </w:rPr>
+                        <w:t xml:space="preserve">Seguridad </w:t>
+                      </w:r>
+                      <w:r>
+                        <w:rPr>
+                          <w:rFonts w:ascii="Arial" w:hAnsi="Arial" w:cs="Arial"/>
+                          <w:b/>
+                          <w:color w:val="FFFFFF" w:themeColor="background1"/>
+                          <w:sz w:val="56"/>
+                          <w:szCs w:val="56"/>
+                          <w:lang w:val="es-ES"/>
+                        </w:rPr>
+                        <w:t>interna</w:t>
+                      </w:r>
+                      <w:bookmarkStart w:id="1" w:name="_GoBack"/>
+                      <w:bookmarkEnd w:id="1"/>
+                    </w:p>
+                  </w:txbxContent>
+                </v:textbox>
+              </v:rect>
+            </w:pict>
+          </mc:Fallback>
+        </mc:AlternateContent>
+      </w:r>
     </w:p>
     <w:sectPr>
+      <w:footerReference w:type="default" r:id="rId10"/>
       <w:type w:val="continuous"/>
       <w:pgSz w:w="12240" w:h="15840" w:code="1"/>
       <w:pgMar w:top="630" w:right="990" w:bottom="1620" w:left="990" w:header="360" w:footer="371" w:gutter="0"/>
-      <w:cols w:num="2" w:space="708"/>
+      <w:cols w:space="708"/>
       <w:docGrid w:linePitch="360"/>
     </w:sectPr>
   </w:body>
@@ -1318,7 +1724,7 @@
 </file>
 
 <file path=word/endnotes.xml><?xml version="1.0" encoding="utf-8"?>
-<w:endnotes xmlns:wpc="http://schemas.microsoft.com/office/word/2010/wordprocessingCanvas" xmlns:cx="http://schemas.microsoft.com/office/drawing/2014/chartex" xmlns:cx1="http://schemas.microsoft.com/office/drawing/2015/9/8/chartex" xmlns:cx2="http://schemas.microsoft.com/office/drawing/2015/10/21/chartex" xmlns:cx3="http://schemas.microsoft.com/office/drawing/2016/5/9/chartex" xmlns:cx4="http://schemas.microsoft.com/office/drawing/2016/5/10/chartex" xmlns:cx5="http://schemas.microsoft.com/office/drawing/2016/5/11/chartex" xmlns:cx6="http://schemas.microsoft.com/office/drawing/2016/5/12/chartex" xmlns:cx7="http://schemas.microsoft.com/office/drawing/2016/5/13/chartex" xmlns:cx8="http://schemas.microsoft.com/office/drawing/2016/5/14/chartex" xmlns:mc="http://schemas.openxmlformats.org/markup-compatibility/2006" xmlns:aink="http://schemas.microsoft.com/office/drawing/2016/ink" xmlns:am3d="http://schemas.microsoft.com/office/drawing/2017/model3d" xmlns:o="urn:schemas-microsoft-com:office:office" xmlns:r="http://schemas.openxmlformats.org/officeDocument/2006/relationships" xmlns:m="http://schemas.openxmlformats.org/officeDocument/2006/math" xmlns:v="urn:schemas-microsoft-com:vml" xmlns:wp14="http://schemas.microsoft.com/office/word/2010/wordprocessingDrawing" xmlns:wp="http://schemas.openxmlformats.org/drawingml/2006/wordprocessingDrawing" xmlns:w10="urn:schemas-microsoft-com:office:word" xmlns:w="http://schemas.openxmlformats.org/wordprocessingml/2006/main" xmlns:w14="http://schemas.microsoft.com/office/word/2010/wordml" xmlns:w15="http://schemas.microsoft.com/office/word/2012/wordml" xmlns:w16cex="http://schemas.microsoft.com/office/word/2018/wordml/cex" xmlns:w16cid="http://schemas.microsoft.com/office/word/2016/wordml/cid" xmlns:w16="http://schemas.microsoft.com/office/word/2018/wordml" xmlns:w16se="http://schemas.microsoft.com/office/word/2015/wordml/symex" xmlns:wpg="http://schemas.microsoft.com/office/word/2010/wordprocessingGroup" xmlns:wpi="http://schemas.microsoft.com/office/word/2010/wordprocessingInk" xmlns:wne="http://schemas.microsoft.com/office/word/2006/wordml" xmlns:wps="http://schemas.microsoft.com/office/word/2010/wordprocessingShape" mc:Ignorable="w14 w15 w16se w16cid w16 w16cex wp14">
+<w:endnotes xmlns:wpc="http://schemas.microsoft.com/office/word/2010/wordprocessingCanvas" xmlns:mc="http://schemas.openxmlformats.org/markup-compatibility/2006" xmlns:o="urn:schemas-microsoft-com:office:office" xmlns:r="http://schemas.openxmlformats.org/officeDocument/2006/relationships" xmlns:m="http://schemas.openxmlformats.org/officeDocument/2006/math" xmlns:v="urn:schemas-microsoft-com:vml" xmlns:wp14="http://schemas.microsoft.com/office/word/2010/wordprocessingDrawing" xmlns:wp="http://schemas.openxmlformats.org/drawingml/2006/wordprocessingDrawing" xmlns:w10="urn:schemas-microsoft-com:office:word" xmlns:w="http://schemas.openxmlformats.org/wordprocessingml/2006/main" xmlns:w14="http://schemas.microsoft.com/office/word/2010/wordml" xmlns:wpg="http://schemas.microsoft.com/office/word/2010/wordprocessingGroup" xmlns:wpi="http://schemas.microsoft.com/office/word/2010/wordprocessingInk" xmlns:wne="http://schemas.microsoft.com/office/word/2006/wordml" xmlns:wps="http://schemas.microsoft.com/office/word/2010/wordprocessingShape" mc:Ignorable="w14 wp14">
   <w:endnote w:type="separator" w:id="-1">
     <w:p>
       <w:r>
@@ -1337,7 +1743,7 @@
 </file>
 
 <file path=word/footer1.xml><?xml version="1.0" encoding="utf-8"?>
-<w:ftr xmlns:wpc="http://schemas.microsoft.com/office/word/2010/wordprocessingCanvas" xmlns:cx="http://schemas.microsoft.com/office/drawing/2014/chartex" xmlns:cx1="http://schemas.microsoft.com/office/drawing/2015/9/8/chartex" xmlns:cx2="http://schemas.microsoft.com/office/drawing/2015/10/21/chartex" xmlns:cx3="http://schemas.microsoft.com/office/drawing/2016/5/9/chartex" xmlns:cx4="http://schemas.microsoft.com/office/drawing/2016/5/10/chartex" xmlns:cx5="http://schemas.microsoft.com/office/drawing/2016/5/11/chartex" xmlns:cx6="http://schemas.microsoft.com/office/drawing/2016/5/12/chartex" xmlns:cx7="http://schemas.microsoft.com/office/drawing/2016/5/13/chartex" xmlns:cx8="http://schemas.microsoft.com/office/drawing/2016/5/14/chartex" xmlns:mc="http://schemas.openxmlformats.org/markup-compatibility/2006" xmlns:aink="http://schemas.microsoft.com/office/drawing/2016/ink" xmlns:am3d="http://schemas.microsoft.com/office/drawing/2017/model3d" xmlns:o="urn:schemas-microsoft-com:office:office" xmlns:r="http://schemas.openxmlformats.org/officeDocument/2006/relationships" xmlns:m="http://schemas.openxmlformats.org/officeDocument/2006/math" xmlns:v="urn:schemas-microsoft-com:vml" xmlns:wp14="http://schemas.microsoft.com/office/word/2010/wordprocessingDrawing" xmlns:wp="http://schemas.openxmlformats.org/drawingml/2006/wordprocessingDrawing" xmlns:w10="urn:schemas-microsoft-com:office:word" xmlns:w="http://schemas.openxmlformats.org/wordprocessingml/2006/main" xmlns:w14="http://schemas.microsoft.com/office/word/2010/wordml" xmlns:w15="http://schemas.microsoft.com/office/word/2012/wordml" xmlns:w16cex="http://schemas.microsoft.com/office/word/2018/wordml/cex" xmlns:w16cid="http://schemas.microsoft.com/office/word/2016/wordml/cid" xmlns:w16="http://schemas.microsoft.com/office/word/2018/wordml" xmlns:w16se="http://schemas.microsoft.com/office/word/2015/wordml/symex" xmlns:wpg="http://schemas.microsoft.com/office/word/2010/wordprocessingGroup" xmlns:wpi="http://schemas.microsoft.com/office/word/2010/wordprocessingInk" xmlns:wne="http://schemas.microsoft.com/office/word/2006/wordml" xmlns:wps="http://schemas.microsoft.com/office/word/2010/wordprocessingShape" mc:Ignorable="w14 w15 w16se w16cid w16 w16cex wp14">
+<w:ftr xmlns:wpc="http://schemas.microsoft.com/office/word/2010/wordprocessingCanvas" xmlns:mc="http://schemas.openxmlformats.org/markup-compatibility/2006" xmlns:o="urn:schemas-microsoft-com:office:office" xmlns:r="http://schemas.openxmlformats.org/officeDocument/2006/relationships" xmlns:m="http://schemas.openxmlformats.org/officeDocument/2006/math" xmlns:v="urn:schemas-microsoft-com:vml" xmlns:wp14="http://schemas.microsoft.com/office/word/2010/wordprocessingDrawing" xmlns:wp="http://schemas.openxmlformats.org/drawingml/2006/wordprocessingDrawing" xmlns:w10="urn:schemas-microsoft-com:office:word" xmlns:w="http://schemas.openxmlformats.org/wordprocessingml/2006/main" xmlns:w14="http://schemas.microsoft.com/office/word/2010/wordml" xmlns:wpg="http://schemas.microsoft.com/office/word/2010/wordprocessingGroup" xmlns:wpi="http://schemas.microsoft.com/office/word/2010/wordprocessingInk" xmlns:wne="http://schemas.microsoft.com/office/word/2006/wordml" xmlns:wps="http://schemas.microsoft.com/office/word/2010/wordprocessingShape" mc:Ignorable="w14 wp14">
   <w:p>
     <w:pPr>
       <w:pStyle w:val="Piedepgina"/>
@@ -1354,7 +1760,7 @@
     <w:r>
       <w:rPr>
         <w:noProof/>
-        <w:lang w:eastAsia="en-US"/>
+        <w:lang w:val="es-ES" w:eastAsia="es-ES"/>
       </w:rPr>
       <mc:AlternateContent>
         <mc:Choice Requires="wps">
@@ -1482,11 +1888,11 @@
         </mc:Choice>
         <mc:Fallback>
           <w:pict>
-            <v:shapetype w14:anchorId="467055A0" id="_x0000_t202" coordsize="21600,21600" o:spt="202" path="m,l,21600r21600,l21600,xe">
+            <v:shapetype id="_x0000_t202" coordsize="21600,21600" o:spt="202" path="m,l,21600r21600,l21600,xe">
               <v:stroke joinstyle="miter"/>
               <v:path gradientshapeok="t" o:connecttype="rect"/>
             </v:shapetype>
-            <v:shape id="_x0000_s1030" type="#_x0000_t202" style="position:absolute;left:0;text-align:left;margin-left:97.2pt;margin-top:-3.3pt;width:410.85pt;height:38.45pt;z-index:251658240;visibility:visible;mso-wrap-style:square;mso-width-percent:0;mso-height-percent:0;mso-wrap-distance-left:9pt;mso-wrap-distance-top:0;mso-wrap-distance-right:9pt;mso-wrap-distance-bottom:0;mso-position-horizontal:absolute;mso-position-horizontal-relative:text;mso-position-vertical:absolute;mso-position-vertical-relative:text;mso-width-percent:0;mso-height-percent:0;mso-width-relative:page;mso-height-relative:page;v-text-anchor:top" o:gfxdata="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" filled="f" stroked="f">
+            <v:shape id="_x0000_s1031" type="#_x0000_t202" style="position:absolute;left:0;text-align:left;margin-left:97.2pt;margin-top:-3.3pt;width:410.85pt;height:38.45pt;z-index:251658240;visibility:visible;mso-wrap-style:square;mso-width-percent:0;mso-height-percent:0;mso-wrap-distance-left:9pt;mso-wrap-distance-top:0;mso-wrap-distance-right:9pt;mso-wrap-distance-bottom:0;mso-position-horizontal:absolute;mso-position-horizontal-relative:text;mso-position-vertical:absolute;mso-position-vertical-relative:text;mso-width-percent:0;mso-height-percent:0;mso-width-relative:page;mso-height-relative:page;v-text-anchor:top" o:gfxdata="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" filled="f" stroked="f">
               <v:textbox>
                 <w:txbxContent>
                   <w:p>
@@ -1548,7 +1954,7 @@
     <w:r>
       <w:rPr>
         <w:noProof/>
-        <w:lang w:eastAsia="en-US"/>
+        <w:lang w:val="es-ES" w:eastAsia="es-ES"/>
       </w:rPr>
       <mc:AlternateContent>
         <mc:Choice Requires="wps">
@@ -1614,7 +2020,6 @@
                             <w:rPr>
                               <w:rFonts w:ascii="Arial" w:hAnsi="Arial" w:cs="Arial"/>
                               <w:color w:val="14967C" w:themeColor="accent3"/>
-                              <w:sz w:val="32"/>
                               <w:szCs w:val="68"/>
                               <w:lang w:val="en-GB"/>
                             </w:rPr>
@@ -1623,11 +2028,11 @@
                             <w:rPr>
                               <w:rFonts w:ascii="Arial" w:hAnsi="Arial" w:cs="Arial"/>
                               <w:color w:val="14967C" w:themeColor="accent3"/>
-                              <w:sz w:val="32"/>
+                              <w:sz w:val="28"/>
                               <w:szCs w:val="68"/>
                               <w:lang w:val="en-GB"/>
                             </w:rPr>
-                            <w:t>NET1</w:t>
+                            <w:t>SEGURIGAS</w:t>
                           </w:r>
                         </w:p>
                         <w:p>
@@ -1636,7 +2041,7 @@
                             <w:rPr>
                               <w:rFonts w:ascii="Arial" w:hAnsi="Arial" w:cs="Arial"/>
                               <w:color w:val="14967C" w:themeColor="accent3"/>
-                              <w:sz w:val="18"/>
+                              <w:sz w:val="16"/>
                               <w:szCs w:val="38"/>
                               <w:lang w:val="en-GB"/>
                             </w:rPr>
@@ -1645,7 +2050,7 @@
                             <w:rPr>
                               <w:rFonts w:ascii="Arial" w:hAnsi="Arial" w:cs="Arial"/>
                               <w:color w:val="14967C" w:themeColor="accent3"/>
-                              <w:sz w:val="32"/>
+                              <w:sz w:val="28"/>
                               <w:szCs w:val="68"/>
                               <w:lang w:val="en-GB"/>
                             </w:rPr>
@@ -1671,7 +2076,7 @@
         </mc:Choice>
         <mc:Fallback>
           <w:pict>
-            <v:shape w14:anchorId="34071AF3" id="_x0000_s1031" type="#_x0000_t202" style="position:absolute;left:0;text-align:left;margin-left:-33.25pt;margin-top:-11.5pt;width:103pt;height:49.65pt;z-index:251660288;visibility:visible;mso-wrap-style:square;mso-width-percent:0;mso-height-percent:0;mso-wrap-distance-left:9pt;mso-wrap-distance-top:0;mso-wrap-distance-right:9pt;mso-wrap-distance-bottom:0;mso-position-horizontal:absolute;mso-position-horizontal-relative:text;mso-position-vertical:absolute;mso-position-vertical-relative:text;mso-width-percent:0;mso-height-percent:0;mso-width-relative:page;mso-height-relative:page;v-text-anchor:top" o:gfxdata="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" filled="f" stroked="f">
+            <v:shape id="_x0000_s1032" type="#_x0000_t202" style="position:absolute;left:0;text-align:left;margin-left:-33.25pt;margin-top:-11.5pt;width:103pt;height:49.65pt;z-index:251660288;visibility:visible;mso-wrap-style:square;mso-width-percent:0;mso-height-percent:0;mso-wrap-distance-left:9pt;mso-wrap-distance-top:0;mso-wrap-distance-right:9pt;mso-wrap-distance-bottom:0;mso-position-horizontal:absolute;mso-position-horizontal-relative:text;mso-position-vertical:absolute;mso-position-vertical-relative:text;mso-width-percent:0;mso-height-percent:0;mso-width-relative:page;mso-height-relative:page;v-text-anchor:top" o:gfxdata="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" filled="f" stroked="f">
               <v:textbox>
                 <w:txbxContent>
                   <w:p>
@@ -1680,7 +2085,6 @@
                       <w:rPr>
                         <w:rFonts w:ascii="Arial" w:hAnsi="Arial" w:cs="Arial"/>
                         <w:color w:val="14967C" w:themeColor="accent3"/>
-                        <w:sz w:val="32"/>
                         <w:szCs w:val="68"/>
                         <w:lang w:val="en-GB"/>
                       </w:rPr>
@@ -1689,11 +2093,11 @@
                       <w:rPr>
                         <w:rFonts w:ascii="Arial" w:hAnsi="Arial" w:cs="Arial"/>
                         <w:color w:val="14967C" w:themeColor="accent3"/>
-                        <w:sz w:val="32"/>
+                        <w:sz w:val="28"/>
                         <w:szCs w:val="68"/>
                         <w:lang w:val="en-GB"/>
                       </w:rPr>
-                      <w:t>NET1</w:t>
+                      <w:t>SEGURIGAS</w:t>
                     </w:r>
                   </w:p>
                   <w:p>
@@ -1702,7 +2106,7 @@
                       <w:rPr>
                         <w:rFonts w:ascii="Arial" w:hAnsi="Arial" w:cs="Arial"/>
                         <w:color w:val="14967C" w:themeColor="accent3"/>
-                        <w:sz w:val="18"/>
+                        <w:sz w:val="16"/>
                         <w:szCs w:val="38"/>
                         <w:lang w:val="en-GB"/>
                       </w:rPr>
@@ -1711,7 +2115,7 @@
                       <w:rPr>
                         <w:rFonts w:ascii="Arial" w:hAnsi="Arial" w:cs="Arial"/>
                         <w:color w:val="14967C" w:themeColor="accent3"/>
-                        <w:sz w:val="32"/>
+                        <w:sz w:val="28"/>
                         <w:szCs w:val="68"/>
                         <w:lang w:val="en-GB"/>
                       </w:rPr>
@@ -1729,7 +2133,7 @@
       <w:rPr>
         <w:rFonts w:ascii="Arial" w:hAnsi="Arial" w:cs="Arial"/>
         <w:noProof/>
-        <w:lang w:eastAsia="en-US"/>
+        <w:lang w:val="es-ES" w:eastAsia="es-ES"/>
       </w:rPr>
       <mc:AlternateContent>
         <mc:Choice Requires="wps">
@@ -1800,7 +2204,7 @@
             </wp:anchor>
           </w:drawing>
         </mc:Choice>
-        <mc:Fallback>
+        <mc:Fallback xmlns:w16se="http://schemas.microsoft.com/office/word/2015/wordml/symex" xmlns:w16="http://schemas.microsoft.com/office/word/2018/wordml" xmlns:w16cid="http://schemas.microsoft.com/office/word/2016/wordml/cid" xmlns:w16cex="http://schemas.microsoft.com/office/word/2018/wordml/cex" xmlns:w15="http://schemas.microsoft.com/office/word/2012/wordml" xmlns:am3d="http://schemas.microsoft.com/office/drawing/2017/model3d" xmlns:aink="http://schemas.microsoft.com/office/drawing/2016/ink" xmlns:cx8="http://schemas.microsoft.com/office/drawing/2016/5/14/chartex" xmlns:cx7="http://schemas.microsoft.com/office/drawing/2016/5/13/chartex" xmlns:cx6="http://schemas.microsoft.com/office/drawing/2016/5/12/chartex" xmlns:cx5="http://schemas.microsoft.com/office/drawing/2016/5/11/chartex" xmlns:cx4="http://schemas.microsoft.com/office/drawing/2016/5/10/chartex" xmlns:cx3="http://schemas.microsoft.com/office/drawing/2016/5/9/chartex" xmlns:cx2="http://schemas.microsoft.com/office/drawing/2015/10/21/chartex" xmlns:cx1="http://schemas.microsoft.com/office/drawing/2015/9/8/chartex" xmlns:cx="http://schemas.microsoft.com/office/drawing/2014/chartex">
           <w:pict>
             <v:rect w14:anchorId="471584B3" id="Rectangle 12" o:spid="_x0000_s1026" style="position:absolute;margin-left:-21.3pt;margin-top:-18.8pt;width:556.1pt;height:3.55pt;z-index:251656192;visibility:visible;mso-wrap-style:square;mso-width-percent:0;mso-height-percent:0;mso-wrap-distance-left:9pt;mso-wrap-distance-top:0;mso-wrap-distance-right:9pt;mso-wrap-distance-bottom:0;mso-position-horizontal:absolute;mso-position-horizontal-relative:text;mso-position-vertical:absolute;mso-position-vertical-relative:text;mso-width-percent:0;mso-height-percent:0;mso-width-relative:margin;mso-height-relative:margin;v-text-anchor:middle" o:gfxdata="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" fillcolor="#052f61 [3204]" stroked="f" strokeweight="1.25pt">
               <v:stroke endcap="round"/>
@@ -1835,7 +2239,7 @@
         <w:rFonts w:ascii="Arial" w:hAnsi="Arial" w:cs="Arial"/>
         <w:noProof/>
       </w:rPr>
-      <w:t>1</w:t>
+      <w:t>4</w:t>
     </w:r>
     <w:r>
       <w:rPr>
@@ -1870,7 +2274,7 @@
 </file>
 
 <file path=word/footnotes.xml><?xml version="1.0" encoding="utf-8"?>
-<w:footnotes xmlns:wpc="http://schemas.microsoft.com/office/word/2010/wordprocessingCanvas" xmlns:cx="http://schemas.microsoft.com/office/drawing/2014/chartex" xmlns:cx1="http://schemas.microsoft.com/office/drawing/2015/9/8/chartex" xmlns:cx2="http://schemas.microsoft.com/office/drawing/2015/10/21/chartex" xmlns:cx3="http://schemas.microsoft.com/office/drawing/2016/5/9/chartex" xmlns:cx4="http://schemas.microsoft.com/office/drawing/2016/5/10/chartex" xmlns:cx5="http://schemas.microsoft.com/office/drawing/2016/5/11/chartex" xmlns:cx6="http://schemas.microsoft.com/office/drawing/2016/5/12/chartex" xmlns:cx7="http://schemas.microsoft.com/office/drawing/2016/5/13/chartex" xmlns:cx8="http://schemas.microsoft.com/office/drawing/2016/5/14/chartex" xmlns:mc="http://schemas.openxmlformats.org/markup-compatibility/2006" xmlns:aink="http://schemas.microsoft.com/office/drawing/2016/ink" xmlns:am3d="http://schemas.microsoft.com/office/drawing/2017/model3d" xmlns:o="urn:schemas-microsoft-com:office:office" xmlns:r="http://schemas.openxmlformats.org/officeDocument/2006/relationships" xmlns:m="http://schemas.openxmlformats.org/officeDocument/2006/math" xmlns:v="urn:schemas-microsoft-com:vml" xmlns:wp14="http://schemas.microsoft.com/office/word/2010/wordprocessingDrawing" xmlns:wp="http://schemas.openxmlformats.org/drawingml/2006/wordprocessingDrawing" xmlns:w10="urn:schemas-microsoft-com:office:word" xmlns:w="http://schemas.openxmlformats.org/wordprocessingml/2006/main" xmlns:w14="http://schemas.microsoft.com/office/word/2010/wordml" xmlns:w15="http://schemas.microsoft.com/office/word/2012/wordml" xmlns:w16cex="http://schemas.microsoft.com/office/word/2018/wordml/cex" xmlns:w16cid="http://schemas.microsoft.com/office/word/2016/wordml/cid" xmlns:w16="http://schemas.microsoft.com/office/word/2018/wordml" xmlns:w16se="http://schemas.microsoft.com/office/word/2015/wordml/symex" xmlns:wpg="http://schemas.microsoft.com/office/word/2010/wordprocessingGroup" xmlns:wpi="http://schemas.microsoft.com/office/word/2010/wordprocessingInk" xmlns:wne="http://schemas.microsoft.com/office/word/2006/wordml" xmlns:wps="http://schemas.microsoft.com/office/word/2010/wordprocessingShape" mc:Ignorable="w14 w15 w16se w16cid w16 w16cex wp14">
+<w:footnotes xmlns:wpc="http://schemas.microsoft.com/office/word/2010/wordprocessingCanvas" xmlns:mc="http://schemas.openxmlformats.org/markup-compatibility/2006" xmlns:o="urn:schemas-microsoft-com:office:office" xmlns:r="http://schemas.openxmlformats.org/officeDocument/2006/relationships" xmlns:m="http://schemas.openxmlformats.org/officeDocument/2006/math" xmlns:v="urn:schemas-microsoft-com:vml" xmlns:wp14="http://schemas.microsoft.com/office/word/2010/wordprocessingDrawing" xmlns:wp="http://schemas.openxmlformats.org/drawingml/2006/wordprocessingDrawing" xmlns:w10="urn:schemas-microsoft-com:office:word" xmlns:w="http://schemas.openxmlformats.org/wordprocessingml/2006/main" xmlns:w14="http://schemas.microsoft.com/office/word/2010/wordml" xmlns:wpg="http://schemas.microsoft.com/office/word/2010/wordprocessingGroup" xmlns:wpi="http://schemas.microsoft.com/office/word/2010/wordprocessingInk" xmlns:wne="http://schemas.microsoft.com/office/word/2006/wordml" xmlns:wps="http://schemas.microsoft.com/office/word/2010/wordprocessingShape" mc:Ignorable="w14 wp14">
   <w:footnote w:type="separator" w:id="-1">
     <w:p>
       <w:r>
@@ -1889,8 +2293,8 @@
 </file>
 
 <file path=word/numbering.xml><?xml version="1.0" encoding="utf-8"?>
-<w:numbering xmlns:wpc="http://schemas.microsoft.com/office/word/2010/wordprocessingCanvas" xmlns:cx="http://schemas.microsoft.com/office/drawing/2014/chartex" xmlns:cx1="http://schemas.microsoft.com/office/drawing/2015/9/8/chartex" xmlns:cx2="http://schemas.microsoft.com/office/drawing/2015/10/21/chartex" xmlns:cx3="http://schemas.microsoft.com/office/drawing/2016/5/9/chartex" xmlns:cx4="http://schemas.microsoft.com/office/drawing/2016/5/10/chartex" xmlns:cx5="http://schemas.microsoft.com/office/drawing/2016/5/11/chartex" xmlns:cx6="http://schemas.microsoft.com/office/drawing/2016/5/12/chartex" xmlns:cx7="http://schemas.microsoft.com/office/drawing/2016/5/13/chartex" xmlns:cx8="http://schemas.microsoft.com/office/drawing/2016/5/14/chartex" xmlns:mc="http://schemas.openxmlformats.org/markup-compatibility/2006" xmlns:aink="http://schemas.microsoft.com/office/drawing/2016/ink" xmlns:am3d="http://schemas.microsoft.com/office/drawing/2017/model3d" xmlns:o="urn:schemas-microsoft-com:office:office" xmlns:r="http://schemas.openxmlformats.org/officeDocument/2006/relationships" xmlns:m="http://schemas.openxmlformats.org/officeDocument/2006/math" xmlns:v="urn:schemas-microsoft-com:vml" xmlns:wp14="http://schemas.microsoft.com/office/word/2010/wordprocessingDrawing" xmlns:wp="http://schemas.openxmlformats.org/drawingml/2006/wordprocessingDrawing" xmlns:w10="urn:schemas-microsoft-com:office:word" xmlns:w="http://schemas.openxmlformats.org/wordprocessingml/2006/main" xmlns:w14="http://schemas.microsoft.com/office/word/2010/wordml" xmlns:w15="http://schemas.microsoft.com/office/word/2012/wordml" xmlns:w16cex="http://schemas.microsoft.com/office/word/2018/wordml/cex" xmlns:w16cid="http://schemas.microsoft.com/office/word/2016/wordml/cid" xmlns:w16="http://schemas.microsoft.com/office/word/2018/wordml" xmlns:w16se="http://schemas.microsoft.com/office/word/2015/wordml/symex" xmlns:wpg="http://schemas.microsoft.com/office/word/2010/wordprocessingGroup" xmlns:wpi="http://schemas.microsoft.com/office/word/2010/wordprocessingInk" xmlns:wne="http://schemas.microsoft.com/office/word/2006/wordml" xmlns:wps="http://schemas.microsoft.com/office/word/2010/wordprocessingShape" mc:Ignorable="w14 w15 w16se w16cid w16 w16cex wp14">
-  <w:abstractNum w:abstractNumId="0" w15:restartNumberingAfterBreak="0">
+<w:numbering xmlns:wpc="http://schemas.microsoft.com/office/word/2010/wordprocessingCanvas" xmlns:mc="http://schemas.openxmlformats.org/markup-compatibility/2006" xmlns:o="urn:schemas-microsoft-com:office:office" xmlns:r="http://schemas.openxmlformats.org/officeDocument/2006/relationships" xmlns:m="http://schemas.openxmlformats.org/officeDocument/2006/math" xmlns:v="urn:schemas-microsoft-com:vml" xmlns:wp14="http://schemas.microsoft.com/office/word/2010/wordprocessingDrawing" xmlns:wp="http://schemas.openxmlformats.org/drawingml/2006/wordprocessingDrawing" xmlns:w10="urn:schemas-microsoft-com:office:word" xmlns:w="http://schemas.openxmlformats.org/wordprocessingml/2006/main" xmlns:w14="http://schemas.microsoft.com/office/word/2010/wordml" xmlns:wpg="http://schemas.microsoft.com/office/word/2010/wordprocessingGroup" xmlns:wpi="http://schemas.microsoft.com/office/word/2010/wordprocessingInk" xmlns:wne="http://schemas.microsoft.com/office/word/2006/wordml" xmlns:wps="http://schemas.microsoft.com/office/word/2010/wordprocessingShape" mc:Ignorable="w14 wp14">
+  <w:abstractNum w:abstractNumId="0">
     <w:nsid w:val="FFFFFF89"/>
     <w:multiLevelType w:val="singleLevel"/>
     <w:tmpl w:val="A3D0E368"/>
@@ -1910,7 +2314,233 @@
       </w:rPr>
     </w:lvl>
   </w:abstractNum>
-  <w:abstractNum w:abstractNumId="1" w15:restartNumberingAfterBreak="0">
+  <w:abstractNum w:abstractNumId="1">
+    <w:nsid w:val="04915586"/>
+    <w:multiLevelType w:val="multilevel"/>
+    <w:tmpl w:val="6B4E1796"/>
+    <w:lvl w:ilvl="0">
+      <w:start w:val="1"/>
+      <w:numFmt w:val="decimal"/>
+      <w:lvlText w:val="%1."/>
+      <w:lvlJc w:val="left"/>
+      <w:pPr>
+        <w:ind w:left="360" w:hanging="360"/>
+      </w:pPr>
+      <w:rPr>
+        <w:rFonts w:hint="default"/>
+      </w:rPr>
+    </w:lvl>
+    <w:lvl w:ilvl="1">
+      <w:start w:val="1"/>
+      <w:numFmt w:val="decimal"/>
+      <w:lvlText w:val="%1.%2."/>
+      <w:lvlJc w:val="left"/>
+      <w:pPr>
+        <w:ind w:left="360" w:hanging="360"/>
+      </w:pPr>
+      <w:rPr>
+        <w:rFonts w:hint="default"/>
+      </w:rPr>
+    </w:lvl>
+    <w:lvl w:ilvl="2">
+      <w:start w:val="1"/>
+      <w:numFmt w:val="decimal"/>
+      <w:lvlText w:val="%1.%2.%3."/>
+      <w:lvlJc w:val="left"/>
+      <w:pPr>
+        <w:ind w:left="720" w:hanging="720"/>
+      </w:pPr>
+      <w:rPr>
+        <w:rFonts w:hint="default"/>
+      </w:rPr>
+    </w:lvl>
+    <w:lvl w:ilvl="3">
+      <w:start w:val="1"/>
+      <w:numFmt w:val="decimal"/>
+      <w:lvlText w:val="%1.%2.%3.%4."/>
+      <w:lvlJc w:val="left"/>
+      <w:pPr>
+        <w:ind w:left="720" w:hanging="720"/>
+      </w:pPr>
+      <w:rPr>
+        <w:rFonts w:hint="default"/>
+      </w:rPr>
+    </w:lvl>
+    <w:lvl w:ilvl="4">
+      <w:start w:val="1"/>
+      <w:numFmt w:val="decimal"/>
+      <w:lvlText w:val="%1.%2.%3.%4.%5."/>
+      <w:lvlJc w:val="left"/>
+      <w:pPr>
+        <w:ind w:left="1080" w:hanging="1080"/>
+      </w:pPr>
+      <w:rPr>
+        <w:rFonts w:hint="default"/>
+      </w:rPr>
+    </w:lvl>
+    <w:lvl w:ilvl="5">
+      <w:start w:val="1"/>
+      <w:numFmt w:val="decimal"/>
+      <w:lvlText w:val="%1.%2.%3.%4.%5.%6."/>
+      <w:lvlJc w:val="left"/>
+      <w:pPr>
+        <w:ind w:left="1080" w:hanging="1080"/>
+      </w:pPr>
+      <w:rPr>
+        <w:rFonts w:hint="default"/>
+      </w:rPr>
+    </w:lvl>
+    <w:lvl w:ilvl="6">
+      <w:start w:val="1"/>
+      <w:numFmt w:val="decimal"/>
+      <w:lvlText w:val="%1.%2.%3.%4.%5.%6.%7."/>
+      <w:lvlJc w:val="left"/>
+      <w:pPr>
+        <w:ind w:left="1440" w:hanging="1440"/>
+      </w:pPr>
+      <w:rPr>
+        <w:rFonts w:hint="default"/>
+      </w:rPr>
+    </w:lvl>
+    <w:lvl w:ilvl="7">
+      <w:start w:val="1"/>
+      <w:numFmt w:val="decimal"/>
+      <w:lvlText w:val="%1.%2.%3.%4.%5.%6.%7.%8."/>
+      <w:lvlJc w:val="left"/>
+      <w:pPr>
+        <w:ind w:left="1440" w:hanging="1440"/>
+      </w:pPr>
+      <w:rPr>
+        <w:rFonts w:hint="default"/>
+      </w:rPr>
+    </w:lvl>
+    <w:lvl w:ilvl="8">
+      <w:start w:val="1"/>
+      <w:numFmt w:val="decimal"/>
+      <w:lvlText w:val="%1.%2.%3.%4.%5.%6.%7.%8.%9."/>
+      <w:lvlJc w:val="left"/>
+      <w:pPr>
+        <w:ind w:left="1800" w:hanging="1800"/>
+      </w:pPr>
+      <w:rPr>
+        <w:rFonts w:hint="default"/>
+      </w:rPr>
+    </w:lvl>
+  </w:abstractNum>
+  <w:abstractNum w:abstractNumId="2">
+    <w:nsid w:val="07B671D8"/>
+    <w:multiLevelType w:val="multilevel"/>
+    <w:tmpl w:val="8AAA181A"/>
+    <w:lvl w:ilvl="0">
+      <w:start w:val="1"/>
+      <w:numFmt w:val="decimal"/>
+      <w:lvlText w:val="%1."/>
+      <w:lvlJc w:val="left"/>
+      <w:pPr>
+        <w:ind w:left="360" w:hanging="360"/>
+      </w:pPr>
+      <w:rPr>
+        <w:rFonts w:hint="default"/>
+      </w:rPr>
+    </w:lvl>
+    <w:lvl w:ilvl="1">
+      <w:start w:val="1"/>
+      <w:numFmt w:val="decimal"/>
+      <w:lvlText w:val="%1.%2."/>
+      <w:lvlJc w:val="left"/>
+      <w:pPr>
+        <w:ind w:left="720" w:hanging="720"/>
+      </w:pPr>
+      <w:rPr>
+        <w:rFonts w:hint="default"/>
+      </w:rPr>
+    </w:lvl>
+    <w:lvl w:ilvl="2">
+      <w:start w:val="1"/>
+      <w:numFmt w:val="decimal"/>
+      <w:lvlText w:val="%1.%2.%3."/>
+      <w:lvlJc w:val="left"/>
+      <w:pPr>
+        <w:ind w:left="720" w:hanging="720"/>
+      </w:pPr>
+      <w:rPr>
+        <w:rFonts w:hint="default"/>
+      </w:rPr>
+    </w:lvl>
+    <w:lvl w:ilvl="3">
+      <w:start w:val="1"/>
+      <w:numFmt w:val="decimal"/>
+      <w:lvlText w:val="%1.%2.%3.%4."/>
+      <w:lvlJc w:val="left"/>
+      <w:pPr>
+        <w:ind w:left="1080" w:hanging="1080"/>
+      </w:pPr>
+      <w:rPr>
+        <w:rFonts w:hint="default"/>
+      </w:rPr>
+    </w:lvl>
+    <w:lvl w:ilvl="4">
+      <w:start w:val="1"/>
+      <w:numFmt w:val="decimal"/>
+      <w:lvlText w:val="%1.%2.%3.%4.%5."/>
+      <w:lvlJc w:val="left"/>
+      <w:pPr>
+        <w:ind w:left="1080" w:hanging="1080"/>
+      </w:pPr>
+      <w:rPr>
+        <w:rFonts w:hint="default"/>
+      </w:rPr>
+    </w:lvl>
+    <w:lvl w:ilvl="5">
+      <w:start w:val="1"/>
+      <w:numFmt w:val="decimal"/>
+      <w:lvlText w:val="%1.%2.%3.%4.%5.%6."/>
+      <w:lvlJc w:val="left"/>
+      <w:pPr>
+        <w:ind w:left="1440" w:hanging="1440"/>
+      </w:pPr>
+      <w:rPr>
+        <w:rFonts w:hint="default"/>
+      </w:rPr>
+    </w:lvl>
+    <w:lvl w:ilvl="6">
+      <w:start w:val="1"/>
+      <w:numFmt w:val="decimal"/>
+      <w:lvlText w:val="%1.%2.%3.%4.%5.%6.%7."/>
+      <w:lvlJc w:val="left"/>
+      <w:pPr>
+        <w:ind w:left="1440" w:hanging="1440"/>
+      </w:pPr>
+      <w:rPr>
+        <w:rFonts w:hint="default"/>
+      </w:rPr>
+    </w:lvl>
+    <w:lvl w:ilvl="7">
+      <w:start w:val="1"/>
+      <w:numFmt w:val="decimal"/>
+      <w:lvlText w:val="%1.%2.%3.%4.%5.%6.%7.%8."/>
+      <w:lvlJc w:val="left"/>
+      <w:pPr>
+        <w:ind w:left="1800" w:hanging="1800"/>
+      </w:pPr>
+      <w:rPr>
+        <w:rFonts w:hint="default"/>
+      </w:rPr>
+    </w:lvl>
+    <w:lvl w:ilvl="8">
+      <w:start w:val="1"/>
+      <w:numFmt w:val="decimal"/>
+      <w:lvlText w:val="%1.%2.%3.%4.%5.%6.%7.%8.%9."/>
+      <w:lvlJc w:val="left"/>
+      <w:pPr>
+        <w:ind w:left="1800" w:hanging="1800"/>
+      </w:pPr>
+      <w:rPr>
+        <w:rFonts w:hint="default"/>
+      </w:rPr>
+    </w:lvl>
+  </w:abstractNum>
+  <w:abstractNum w:abstractNumId="3">
     <w:nsid w:val="0B154F8E"/>
     <w:multiLevelType w:val="multilevel"/>
     <w:tmpl w:val="43D83D14"/>
@@ -1999,7 +2629,7 @@
       </w:pPr>
     </w:lvl>
   </w:abstractNum>
-  <w:abstractNum w:abstractNumId="2" w15:restartNumberingAfterBreak="0">
+  <w:abstractNum w:abstractNumId="4">
     <w:nsid w:val="280F7A0B"/>
     <w:multiLevelType w:val="hybridMultilevel"/>
     <w:tmpl w:val="49D85FD0"/>
@@ -2088,7 +2718,120 @@
       </w:pPr>
     </w:lvl>
   </w:abstractNum>
-  <w:abstractNum w:abstractNumId="3" w15:restartNumberingAfterBreak="0">
+  <w:abstractNum w:abstractNumId="5">
+    <w:nsid w:val="348049FD"/>
+    <w:multiLevelType w:val="multilevel"/>
+    <w:tmpl w:val="7EF87956"/>
+    <w:lvl w:ilvl="0">
+      <w:start w:val="1"/>
+      <w:numFmt w:val="decimal"/>
+      <w:lvlText w:val="%1."/>
+      <w:lvlJc w:val="left"/>
+      <w:pPr>
+        <w:ind w:left="390" w:hanging="390"/>
+      </w:pPr>
+      <w:rPr>
+        <w:rFonts w:hint="default"/>
+      </w:rPr>
+    </w:lvl>
+    <w:lvl w:ilvl="1">
+      <w:start w:val="1"/>
+      <w:numFmt w:val="decimal"/>
+      <w:lvlText w:val="%1.%2."/>
+      <w:lvlJc w:val="left"/>
+      <w:pPr>
+        <w:ind w:left="1080" w:hanging="720"/>
+      </w:pPr>
+      <w:rPr>
+        <w:rFonts w:hint="default"/>
+      </w:rPr>
+    </w:lvl>
+    <w:lvl w:ilvl="2">
+      <w:start w:val="1"/>
+      <w:numFmt w:val="decimal"/>
+      <w:lvlText w:val="%1.%2.%3."/>
+      <w:lvlJc w:val="left"/>
+      <w:pPr>
+        <w:ind w:left="1440" w:hanging="720"/>
+      </w:pPr>
+      <w:rPr>
+        <w:rFonts w:hint="default"/>
+      </w:rPr>
+    </w:lvl>
+    <w:lvl w:ilvl="3">
+      <w:start w:val="1"/>
+      <w:numFmt w:val="decimal"/>
+      <w:lvlText w:val="%1.%2.%3.%4."/>
+      <w:lvlJc w:val="left"/>
+      <w:pPr>
+        <w:ind w:left="2160" w:hanging="1080"/>
+      </w:pPr>
+      <w:rPr>
+        <w:rFonts w:hint="default"/>
+      </w:rPr>
+    </w:lvl>
+    <w:lvl w:ilvl="4">
+      <w:start w:val="1"/>
+      <w:numFmt w:val="decimal"/>
+      <w:lvlText w:val="%1.%2.%3.%4.%5."/>
+      <w:lvlJc w:val="left"/>
+      <w:pPr>
+        <w:ind w:left="2520" w:hanging="1080"/>
+      </w:pPr>
+      <w:rPr>
+        <w:rFonts w:hint="default"/>
+      </w:rPr>
+    </w:lvl>
+    <w:lvl w:ilvl="5">
+      <w:start w:val="1"/>
+      <w:numFmt w:val="decimal"/>
+      <w:lvlText w:val="%1.%2.%3.%4.%5.%6."/>
+      <w:lvlJc w:val="left"/>
+      <w:pPr>
+        <w:ind w:left="3240" w:hanging="1440"/>
+      </w:pPr>
+      <w:rPr>
+        <w:rFonts w:hint="default"/>
+      </w:rPr>
+    </w:lvl>
+    <w:lvl w:ilvl="6">
+      <w:start w:val="1"/>
+      <w:numFmt w:val="decimal"/>
+      <w:lvlText w:val="%1.%2.%3.%4.%5.%6.%7."/>
+      <w:lvlJc w:val="left"/>
+      <w:pPr>
+        <w:ind w:left="3600" w:hanging="1440"/>
+      </w:pPr>
+      <w:rPr>
+        <w:rFonts w:hint="default"/>
+      </w:rPr>
+    </w:lvl>
+    <w:lvl w:ilvl="7">
+      <w:start w:val="1"/>
+      <w:numFmt w:val="decimal"/>
+      <w:lvlText w:val="%1.%2.%3.%4.%5.%6.%7.%8."/>
+      <w:lvlJc w:val="left"/>
+      <w:pPr>
+        <w:ind w:left="4320" w:hanging="1800"/>
+      </w:pPr>
+      <w:rPr>
+        <w:rFonts w:hint="default"/>
+      </w:rPr>
+    </w:lvl>
+    <w:lvl w:ilvl="8">
+      <w:start w:val="1"/>
+      <w:numFmt w:val="decimal"/>
+      <w:lvlText w:val="%1.%2.%3.%4.%5.%6.%7.%8.%9."/>
+      <w:lvlJc w:val="left"/>
+      <w:pPr>
+        <w:ind w:left="5040" w:hanging="2160"/>
+      </w:pPr>
+      <w:rPr>
+        <w:rFonts w:hint="default"/>
+      </w:rPr>
+    </w:lvl>
+  </w:abstractNum>
+  <w:abstractNum w:abstractNumId="6">
     <w:nsid w:val="3C1C5064"/>
     <w:multiLevelType w:val="hybridMultilevel"/>
     <w:tmpl w:val="DCBA7ABE"/>
@@ -2177,7 +2920,7 @@
       </w:pPr>
     </w:lvl>
   </w:abstractNum>
-  <w:abstractNum w:abstractNumId="4" w15:restartNumberingAfterBreak="0">
+  <w:abstractNum w:abstractNumId="7">
     <w:nsid w:val="408F5E1E"/>
     <w:multiLevelType w:val="hybridMultilevel"/>
     <w:tmpl w:val="BD32C0D6"/>
@@ -2266,7 +3009,7 @@
       </w:pPr>
     </w:lvl>
   </w:abstractNum>
-  <w:abstractNum w:abstractNumId="5" w15:restartNumberingAfterBreak="0">
+  <w:abstractNum w:abstractNumId="8">
     <w:nsid w:val="6444596A"/>
     <w:multiLevelType w:val="multilevel"/>
     <w:tmpl w:val="0409001F"/>
@@ -2356,25 +3099,34 @@
     <w:abstractNumId w:val="0"/>
   </w:num>
   <w:num w:numId="2">
+    <w:abstractNumId w:val="6"/>
+  </w:num>
+  <w:num w:numId="3">
+    <w:abstractNumId w:val="8"/>
+  </w:num>
+  <w:num w:numId="4">
+    <w:abstractNumId w:val="4"/>
+  </w:num>
+  <w:num w:numId="5">
+    <w:abstractNumId w:val="7"/>
+  </w:num>
+  <w:num w:numId="6">
     <w:abstractNumId w:val="3"/>
   </w:num>
-  <w:num w:numId="3">
+  <w:num w:numId="7">
+    <w:abstractNumId w:val="1"/>
+  </w:num>
+  <w:num w:numId="8">
     <w:abstractNumId w:val="5"/>
   </w:num>
-  <w:num w:numId="4">
+  <w:num w:numId="9">
     <w:abstractNumId w:val="2"/>
-  </w:num>
-  <w:num w:numId="5">
-    <w:abstractNumId w:val="4"/>
-  </w:num>
-  <w:num w:numId="6">
-    <w:abstractNumId w:val="1"/>
   </w:num>
 </w:numbering>
 </file>
 
 <file path=word/styles.xml><?xml version="1.0" encoding="utf-8"?>
-<w:styles xmlns:mc="http://schemas.openxmlformats.org/markup-compatibility/2006" xmlns:r="http://schemas.openxmlformats.org/officeDocument/2006/relationships" xmlns:w="http://schemas.openxmlformats.org/wordprocessingml/2006/main" xmlns:w14="http://schemas.microsoft.com/office/word/2010/wordml" xmlns:w15="http://schemas.microsoft.com/office/word/2012/wordml" xmlns:w16cex="http://schemas.microsoft.com/office/word/2018/wordml/cex" xmlns:w16cid="http://schemas.microsoft.com/office/word/2016/wordml/cid" xmlns:w16="http://schemas.microsoft.com/office/word/2018/wordml" xmlns:w16se="http://schemas.microsoft.com/office/word/2015/wordml/symex" mc:Ignorable="w14 w15 w16se w16cid w16 w16cex">
+<w:styles xmlns:mc="http://schemas.openxmlformats.org/markup-compatibility/2006" xmlns:r="http://schemas.openxmlformats.org/officeDocument/2006/relationships" xmlns:w="http://schemas.openxmlformats.org/wordprocessingml/2006/main" xmlns:w14="http://schemas.microsoft.com/office/word/2010/wordml" mc:Ignorable="w14">
   <w:docDefaults>
     <w:rPrDefault>
       <w:rPr>
@@ -2384,371 +3136,147 @@
     </w:rPrDefault>
     <w:pPrDefault/>
   </w:docDefaults>
-  <w:latentStyles w:defLockedState="0" w:defUIPriority="0" w:defSemiHidden="0" w:defUnhideWhenUsed="0" w:defQFormat="0" w:count="376">
-    <w:lsdException w:name="Normal" w:qFormat="1"/>
-    <w:lsdException w:name="heading 1" w:qFormat="1"/>
-    <w:lsdException w:name="heading 2" w:semiHidden="1" w:unhideWhenUsed="1" w:qFormat="1"/>
-    <w:lsdException w:name="heading 3" w:semiHidden="1" w:unhideWhenUsed="1" w:qFormat="1"/>
-    <w:lsdException w:name="heading 4" w:semiHidden="1" w:unhideWhenUsed="1" w:qFormat="1"/>
-    <w:lsdException w:name="heading 5" w:semiHidden="1" w:unhideWhenUsed="1" w:qFormat="1"/>
-    <w:lsdException w:name="heading 6" w:semiHidden="1" w:unhideWhenUsed="1" w:qFormat="1"/>
-    <w:lsdException w:name="heading 7" w:semiHidden="1" w:unhideWhenUsed="1" w:qFormat="1"/>
-    <w:lsdException w:name="heading 8" w:semiHidden="1" w:unhideWhenUsed="1" w:qFormat="1"/>
-    <w:lsdException w:name="heading 9" w:semiHidden="1" w:unhideWhenUsed="1" w:qFormat="1"/>
-    <w:lsdException w:name="index 1" w:semiHidden="1" w:unhideWhenUsed="1"/>
-    <w:lsdException w:name="index 2" w:semiHidden="1" w:unhideWhenUsed="1"/>
-    <w:lsdException w:name="index 3" w:semiHidden="1" w:unhideWhenUsed="1"/>
-    <w:lsdException w:name="index 4" w:semiHidden="1" w:unhideWhenUsed="1"/>
-    <w:lsdException w:name="index 5" w:semiHidden="1" w:unhideWhenUsed="1"/>
-    <w:lsdException w:name="index 6" w:semiHidden="1" w:unhideWhenUsed="1"/>
-    <w:lsdException w:name="index 7" w:semiHidden="1" w:unhideWhenUsed="1"/>
-    <w:lsdException w:name="index 8" w:semiHidden="1" w:unhideWhenUsed="1"/>
-    <w:lsdException w:name="index 9" w:semiHidden="1" w:unhideWhenUsed="1"/>
-    <w:lsdException w:name="toc 1" w:semiHidden="1" w:unhideWhenUsed="1"/>
-    <w:lsdException w:name="toc 2" w:semiHidden="1" w:unhideWhenUsed="1"/>
-    <w:lsdException w:name="toc 3" w:semiHidden="1" w:unhideWhenUsed="1"/>
-    <w:lsdException w:name="toc 4" w:semiHidden="1" w:unhideWhenUsed="1"/>
-    <w:lsdException w:name="toc 5" w:semiHidden="1" w:unhideWhenUsed="1"/>
-    <w:lsdException w:name="toc 6" w:semiHidden="1" w:unhideWhenUsed="1"/>
-    <w:lsdException w:name="toc 7" w:semiHidden="1" w:unhideWhenUsed="1"/>
-    <w:lsdException w:name="toc 8" w:semiHidden="1" w:unhideWhenUsed="1"/>
-    <w:lsdException w:name="toc 9" w:semiHidden="1" w:unhideWhenUsed="1"/>
-    <w:lsdException w:name="Normal Indent" w:semiHidden="1" w:unhideWhenUsed="1"/>
-    <w:lsdException w:name="footnote text" w:semiHidden="1" w:unhideWhenUsed="1"/>
-    <w:lsdException w:name="annotation text" w:semiHidden="1" w:unhideWhenUsed="1"/>
-    <w:lsdException w:name="header" w:semiHidden="1" w:uiPriority="99" w:unhideWhenUsed="1"/>
-    <w:lsdException w:name="footer" w:semiHidden="1" w:uiPriority="99" w:unhideWhenUsed="1"/>
-    <w:lsdException w:name="index heading" w:semiHidden="1" w:unhideWhenUsed="1"/>
-    <w:lsdException w:name="caption" w:semiHidden="1" w:unhideWhenUsed="1" w:qFormat="1"/>
-    <w:lsdException w:name="table of figures" w:semiHidden="1" w:unhideWhenUsed="1"/>
-    <w:lsdException w:name="envelope address" w:semiHidden="1" w:unhideWhenUsed="1"/>
-    <w:lsdException w:name="envelope return" w:semiHidden="1" w:unhideWhenUsed="1"/>
-    <w:lsdException w:name="footnote reference" w:semiHidden="1" w:unhideWhenUsed="1"/>
-    <w:lsdException w:name="annotation reference" w:semiHidden="1" w:unhideWhenUsed="1"/>
-    <w:lsdException w:name="line number" w:semiHidden="1" w:unhideWhenUsed="1"/>
-    <w:lsdException w:name="page number" w:semiHidden="1" w:unhideWhenUsed="1"/>
-    <w:lsdException w:name="endnote reference" w:semiHidden="1" w:unhideWhenUsed="1"/>
-    <w:lsdException w:name="endnote text" w:semiHidden="1" w:unhideWhenUsed="1"/>
-    <w:lsdException w:name="macro" w:semiHidden="1" w:unhideWhenUsed="1"/>
-    <w:lsdException w:name="toa heading" w:semiHidden="1" w:unhideWhenUsed="1"/>
-    <w:lsdException w:name="List Number" w:semiHidden="1" w:unhideWhenUsed="1"/>
-    <w:lsdException w:name="List 2" w:semiHidden="1" w:unhideWhenUsed="1"/>
-    <w:lsdException w:name="List 3" w:semiHidden="1" w:unhideWhenUsed="1"/>
-    <w:lsdException w:name="List 4" w:semiHidden="1" w:unhideWhenUsed="1"/>
-    <w:lsdException w:name="List 5" w:semiHidden="1" w:unhideWhenUsed="1"/>
-    <w:lsdException w:name="List Bullet 2" w:semiHidden="1" w:unhideWhenUsed="1"/>
-    <w:lsdException w:name="List Bullet 3" w:semiHidden="1" w:unhideWhenUsed="1"/>
-    <w:lsdException w:name="List Bullet 4" w:semiHidden="1" w:unhideWhenUsed="1"/>
-    <w:lsdException w:name="List Bullet 5" w:semiHidden="1" w:unhideWhenUsed="1"/>
-    <w:lsdException w:name="List Number 2" w:semiHidden="1" w:unhideWhenUsed="1"/>
-    <w:lsdException w:name="List Number 3" w:semiHidden="1" w:unhideWhenUsed="1"/>
-    <w:lsdException w:name="List Number 4" w:semiHidden="1" w:unhideWhenUsed="1"/>
-    <w:lsdException w:name="List Number 5" w:semiHidden="1" w:unhideWhenUsed="1"/>
-    <w:lsdException w:name="Title" w:qFormat="1"/>
-    <w:lsdException w:name="Closing" w:semiHidden="1" w:unhideWhenUsed="1"/>
-    <w:lsdException w:name="Signature" w:semiHidden="1" w:unhideWhenUsed="1"/>
-    <w:lsdException w:name="Default Paragraph Font" w:semiHidden="1" w:unhideWhenUsed="1"/>
-    <w:lsdException w:name="Body Text" w:semiHidden="1" w:unhideWhenUsed="1"/>
-    <w:lsdException w:name="Body Text Indent" w:semiHidden="1" w:unhideWhenUsed="1"/>
-    <w:lsdException w:name="List Continue" w:semiHidden="1" w:unhideWhenUsed="1"/>
-    <w:lsdException w:name="Message Header" w:semiHidden="1" w:unhideWhenUsed="1"/>
-    <w:lsdException w:name="Subtitle" w:qFormat="1"/>
-    <w:lsdException w:name="Salutation" w:semiHidden="1" w:unhideWhenUsed="1"/>
-    <w:lsdException w:name="Date" w:semiHidden="1" w:unhideWhenUsed="1"/>
-    <w:lsdException w:name="Body Text First Indent" w:semiHidden="1" w:unhideWhenUsed="1"/>
-    <w:lsdException w:name="Body Text First Indent 2" w:semiHidden="1" w:unhideWhenUsed="1"/>
-    <w:lsdException w:name="Note Heading" w:semiHidden="1" w:unhideWhenUsed="1"/>
-    <w:lsdException w:name="Body Text 2" w:semiHidden="1" w:unhideWhenUsed="1"/>
-    <w:lsdException w:name="Body Text 3" w:semiHidden="1" w:unhideWhenUsed="1"/>
-    <w:lsdException w:name="Body Text Indent 2" w:semiHidden="1" w:unhideWhenUsed="1"/>
-    <w:lsdException w:name="Body Text Indent 3" w:semiHidden="1" w:unhideWhenUsed="1"/>
-    <w:lsdException w:name="Block Text" w:semiHidden="1" w:unhideWhenUsed="1"/>
-    <w:lsdException w:name="Hyperlink" w:semiHidden="1" w:unhideWhenUsed="1"/>
-    <w:lsdException w:name="FollowedHyperlink" w:semiHidden="1" w:unhideWhenUsed="1"/>
-    <w:lsdException w:name="Strong" w:qFormat="1"/>
-    <w:lsdException w:name="Emphasis" w:qFormat="1"/>
-    <w:lsdException w:name="Document Map" w:semiHidden="1" w:unhideWhenUsed="1"/>
-    <w:lsdException w:name="Plain Text" w:semiHidden="1" w:unhideWhenUsed="1"/>
-    <w:lsdException w:name="E-mail Signature" w:semiHidden="1" w:unhideWhenUsed="1"/>
-    <w:lsdException w:name="HTML Top of Form" w:semiHidden="1" w:unhideWhenUsed="1"/>
-    <w:lsdException w:name="HTML Bottom of Form" w:semiHidden="1" w:unhideWhenUsed="1"/>
-    <w:lsdException w:name="Normal (Web)" w:semiHidden="1" w:unhideWhenUsed="1"/>
-    <w:lsdException w:name="HTML Acronym" w:semiHidden="1" w:unhideWhenUsed="1"/>
-    <w:lsdException w:name="HTML Address" w:semiHidden="1" w:unhideWhenUsed="1"/>
-    <w:lsdException w:name="HTML Cite" w:semiHidden="1" w:unhideWhenUsed="1"/>
-    <w:lsdException w:name="HTML Code" w:semiHidden="1" w:unhideWhenUsed="1"/>
-    <w:lsdException w:name="HTML Definition" w:semiHidden="1" w:unhideWhenUsed="1"/>
-    <w:lsdException w:name="HTML Keyboard" w:semiHidden="1" w:unhideWhenUsed="1"/>
-    <w:lsdException w:name="HTML Preformatted" w:semiHidden="1" w:unhideWhenUsed="1"/>
-    <w:lsdException w:name="HTML Sample" w:semiHidden="1" w:unhideWhenUsed="1"/>
-    <w:lsdException w:name="HTML Typewriter" w:semiHidden="1" w:unhideWhenUsed="1"/>
-    <w:lsdException w:name="HTML Variable" w:semiHidden="1" w:unhideWhenUsed="1"/>
-    <w:lsdException w:name="Normal Table" w:semiHidden="1" w:unhideWhenUsed="1"/>
-    <w:lsdException w:name="annotation subject" w:semiHidden="1" w:unhideWhenUsed="1"/>
-    <w:lsdException w:name="No List" w:semiHidden="1" w:unhideWhenUsed="1"/>
-    <w:lsdException w:name="Outline List 1" w:semiHidden="1" w:unhideWhenUsed="1"/>
-    <w:lsdException w:name="Outline List 2" w:semiHidden="1" w:unhideWhenUsed="1"/>
-    <w:lsdException w:name="Outline List 3" w:semiHidden="1" w:unhideWhenUsed="1"/>
-    <w:lsdException w:name="Table Simple 1" w:semiHidden="1" w:unhideWhenUsed="1"/>
-    <w:lsdException w:name="Table Simple 2" w:semiHidden="1" w:unhideWhenUsed="1"/>
-    <w:lsdException w:name="Table Simple 3" w:semiHidden="1" w:unhideWhenUsed="1"/>
-    <w:lsdException w:name="Table Classic 1" w:semiHidden="1" w:unhideWhenUsed="1"/>
-    <w:lsdException w:name="Table Classic 2" w:semiHidden="1" w:unhideWhenUsed="1"/>
-    <w:lsdException w:name="Table Classic 3" w:semiHidden="1" w:unhideWhenUsed="1"/>
-    <w:lsdException w:name="Table Classic 4" w:semiHidden="1" w:unhideWhenUsed="1"/>
-    <w:lsdException w:name="Table Colorful 1" w:semiHidden="1" w:unhideWhenUsed="1"/>
-    <w:lsdException w:name="Table Colorful 2" w:semiHidden="1" w:unhideWhenUsed="1"/>
-    <w:lsdException w:name="Table Colorful 3" w:semiHidden="1" w:unhideWhenUsed="1"/>
-    <w:lsdException w:name="Table Columns 1" w:semiHidden="1" w:unhideWhenUsed="1"/>
-    <w:lsdException w:name="Table Columns 2" w:semiHidden="1" w:unhideWhenUsed="1"/>
-    <w:lsdException w:name="Table Columns 3" w:semiHidden="1" w:unhideWhenUsed="1"/>
-    <w:lsdException w:name="Table Columns 4" w:semiHidden="1" w:unhideWhenUsed="1"/>
-    <w:lsdException w:name="Table Columns 5" w:semiHidden="1" w:unhideWhenUsed="1"/>
-    <w:lsdException w:name="Table Grid 1" w:semiHidden="1" w:unhideWhenUsed="1"/>
-    <w:lsdException w:name="Table Grid 2" w:semiHidden="1" w:unhideWhenUsed="1"/>
-    <w:lsdException w:name="Table Grid 3" w:semiHidden="1" w:unhideWhenUsed="1"/>
-    <w:lsdException w:name="Table Grid 4" w:semiHidden="1" w:unhideWhenUsed="1"/>
-    <w:lsdException w:name="Table Grid 5" w:semiHidden="1" w:unhideWhenUsed="1"/>
-    <w:lsdException w:name="Table Grid 6" w:semiHidden="1" w:unhideWhenUsed="1"/>
-    <w:lsdException w:name="Table Grid 7" w:semiHidden="1" w:unhideWhenUsed="1"/>
-    <w:lsdException w:name="Table Grid 8" w:semiHidden="1" w:unhideWhenUsed="1"/>
-    <w:lsdException w:name="Table List 1" w:semiHidden="1" w:unhideWhenUsed="1"/>
-    <w:lsdException w:name="Table List 2" w:semiHidden="1" w:unhideWhenUsed="1"/>
-    <w:lsdException w:name="Table List 3" w:semiHidden="1" w:unhideWhenUsed="1"/>
-    <w:lsdException w:name="Table List 4" w:semiHidden="1" w:unhideWhenUsed="1"/>
-    <w:lsdException w:name="Table List 5" w:semiHidden="1" w:unhideWhenUsed="1"/>
-    <w:lsdException w:name="Table List 6" w:semiHidden="1" w:unhideWhenUsed="1"/>
-    <w:lsdException w:name="Table List 7" w:semiHidden="1" w:unhideWhenUsed="1"/>
-    <w:lsdException w:name="Table List 8" w:semiHidden="1" w:unhideWhenUsed="1"/>
-    <w:lsdException w:name="Table 3D effects 1" w:semiHidden="1" w:unhideWhenUsed="1"/>
-    <w:lsdException w:name="Table 3D effects 2" w:semiHidden="1" w:unhideWhenUsed="1"/>
-    <w:lsdException w:name="Table 3D effects 3" w:semiHidden="1" w:unhideWhenUsed="1"/>
-    <w:lsdException w:name="Table Contemporary" w:semiHidden="1" w:unhideWhenUsed="1"/>
-    <w:lsdException w:name="Table Elegant" w:semiHidden="1" w:unhideWhenUsed="1"/>
-    <w:lsdException w:name="Table Professional" w:semiHidden="1" w:unhideWhenUsed="1"/>
-    <w:lsdException w:name="Table Subtle 1" w:semiHidden="1" w:unhideWhenUsed="1"/>
-    <w:lsdException w:name="Table Subtle 2" w:semiHidden="1" w:unhideWhenUsed="1"/>
-    <w:lsdException w:name="Table Web 1" w:semiHidden="1" w:unhideWhenUsed="1"/>
-    <w:lsdException w:name="Placeholder Text" w:semiHidden="1" w:uiPriority="99"/>
-    <w:lsdException w:name="No Spacing" w:uiPriority="1" w:qFormat="1"/>
-    <w:lsdException w:name="Light Shading" w:uiPriority="60"/>
-    <w:lsdException w:name="Light List" w:uiPriority="61"/>
-    <w:lsdException w:name="Light Grid" w:uiPriority="62"/>
-    <w:lsdException w:name="Medium Shading 1" w:uiPriority="63"/>
-    <w:lsdException w:name="Medium Shading 2" w:uiPriority="64"/>
-    <w:lsdException w:name="Medium List 1" w:uiPriority="65"/>
-    <w:lsdException w:name="Medium List 2" w:uiPriority="66"/>
-    <w:lsdException w:name="Medium Grid 1" w:uiPriority="67"/>
-    <w:lsdException w:name="Medium Grid 2" w:uiPriority="68"/>
-    <w:lsdException w:name="Medium Grid 3" w:uiPriority="69"/>
-    <w:lsdException w:name="Dark List" w:uiPriority="70"/>
-    <w:lsdException w:name="Colorful Shading" w:uiPriority="71"/>
-    <w:lsdException w:name="Colorful List" w:uiPriority="72"/>
-    <w:lsdException w:name="Colorful Grid" w:uiPriority="73"/>
-    <w:lsdException w:name="Light Shading Accent 1" w:uiPriority="60"/>
-    <w:lsdException w:name="Light List Accent 1" w:uiPriority="61"/>
-    <w:lsdException w:name="Light Grid Accent 1" w:uiPriority="62"/>
-    <w:lsdException w:name="Medium Shading 1 Accent 1" w:uiPriority="63"/>
-    <w:lsdException w:name="Medium Shading 2 Accent 1" w:uiPriority="64"/>
-    <w:lsdException w:name="Medium List 1 Accent 1" w:uiPriority="65"/>
-    <w:lsdException w:name="Revision" w:semiHidden="1" w:uiPriority="99"/>
-    <w:lsdException w:name="List Paragraph" w:uiPriority="34" w:qFormat="1"/>
-    <w:lsdException w:name="Quote" w:uiPriority="29" w:qFormat="1"/>
-    <w:lsdException w:name="Intense Quote" w:uiPriority="30" w:qFormat="1"/>
-    <w:lsdException w:name="Medium List 2 Accent 1" w:uiPriority="66"/>
-    <w:lsdException w:name="Medium Grid 1 Accent 1" w:uiPriority="67"/>
-    <w:lsdException w:name="Medium Grid 2 Accent 1" w:uiPriority="68"/>
-    <w:lsdException w:name="Medium Grid 3 Accent 1" w:uiPriority="69"/>
-    <w:lsdException w:name="Dark List Accent 1" w:uiPriority="70"/>
-    <w:lsdException w:name="Colorful Shading Accent 1" w:uiPriority="71"/>
-    <w:lsdException w:name="Colorful List Accent 1" w:uiPriority="72"/>
-    <w:lsdException w:name="Colorful Grid Accent 1" w:uiPriority="73"/>
-    <w:lsdException w:name="Light Shading Accent 2" w:uiPriority="60"/>
-    <w:lsdException w:name="Light List Accent 2" w:uiPriority="61"/>
-    <w:lsdException w:name="Light Grid Accent 2" w:uiPriority="62"/>
-    <w:lsdException w:name="Medium Shading 1 Accent 2" w:uiPriority="63"/>
-    <w:lsdException w:name="Medium Shading 2 Accent 2" w:uiPriority="64"/>
-    <w:lsdException w:name="Medium List 1 Accent 2" w:uiPriority="65"/>
-    <w:lsdException w:name="Medium List 2 Accent 2" w:uiPriority="66"/>
-    <w:lsdException w:name="Medium Grid 1 Accent 2" w:uiPriority="67"/>
-    <w:lsdException w:name="Medium Grid 2 Accent 2" w:uiPriority="68"/>
-    <w:lsdException w:name="Medium Grid 3 Accent 2" w:uiPriority="69"/>
-    <w:lsdException w:name="Dark List Accent 2" w:uiPriority="70"/>
-    <w:lsdException w:name="Colorful Shading Accent 2" w:uiPriority="71"/>
-    <w:lsdException w:name="Colorful List Accent 2" w:uiPriority="72"/>
-    <w:lsdException w:name="Colorful Grid Accent 2" w:uiPriority="73"/>
-    <w:lsdException w:name="Light Shading Accent 3" w:uiPriority="60"/>
-    <w:lsdException w:name="Light List Accent 3" w:uiPriority="61"/>
-    <w:lsdException w:name="Light Grid Accent 3" w:uiPriority="62"/>
-    <w:lsdException w:name="Medium Shading 1 Accent 3" w:uiPriority="63"/>
-    <w:lsdException w:name="Medium Shading 2 Accent 3" w:uiPriority="64"/>
-    <w:lsdException w:name="Medium List 1 Accent 3" w:uiPriority="65"/>
-    <w:lsdException w:name="Medium List 2 Accent 3" w:uiPriority="66"/>
-    <w:lsdException w:name="Medium Grid 1 Accent 3" w:uiPriority="67"/>
-    <w:lsdException w:name="Medium Grid 2 Accent 3" w:uiPriority="68"/>
-    <w:lsdException w:name="Medium Grid 3 Accent 3" w:uiPriority="69"/>
-    <w:lsdException w:name="Dark List Accent 3" w:uiPriority="70"/>
-    <w:lsdException w:name="Colorful Shading Accent 3" w:uiPriority="71"/>
-    <w:lsdException w:name="Colorful List Accent 3" w:uiPriority="72"/>
-    <w:lsdException w:name="Colorful Grid Accent 3" w:uiPriority="73"/>
-    <w:lsdException w:name="Light Shading Accent 4" w:uiPriority="60"/>
-    <w:lsdException w:name="Light List Accent 4" w:uiPriority="61"/>
-    <w:lsdException w:name="Light Grid Accent 4" w:uiPriority="62"/>
-    <w:lsdException w:name="Medium Shading 1 Accent 4" w:uiPriority="63"/>
-    <w:lsdException w:name="Medium Shading 2 Accent 4" w:uiPriority="64"/>
-    <w:lsdException w:name="Medium List 1 Accent 4" w:uiPriority="65"/>
-    <w:lsdException w:name="Medium List 2 Accent 4" w:uiPriority="66"/>
-    <w:lsdException w:name="Medium Grid 1 Accent 4" w:uiPriority="67"/>
-    <w:lsdException w:name="Medium Grid 2 Accent 4" w:uiPriority="68"/>
-    <w:lsdException w:name="Medium Grid 3 Accent 4" w:uiPriority="69"/>
-    <w:lsdException w:name="Dark List Accent 4" w:uiPriority="70"/>
-    <w:lsdException w:name="Colorful Shading Accent 4" w:uiPriority="71"/>
-    <w:lsdException w:name="Colorful List Accent 4" w:uiPriority="72"/>
-    <w:lsdException w:name="Colorful Grid Accent 4" w:uiPriority="73"/>
-    <w:lsdException w:name="Light Shading Accent 5" w:uiPriority="60"/>
-    <w:lsdException w:name="Light List Accent 5" w:uiPriority="61"/>
-    <w:lsdException w:name="Light Grid Accent 5" w:uiPriority="62"/>
-    <w:lsdException w:name="Medium Shading 1 Accent 5" w:uiPriority="63"/>
-    <w:lsdException w:name="Medium Shading 2 Accent 5" w:uiPriority="64"/>
-    <w:lsdException w:name="Medium List 1 Accent 5" w:uiPriority="65"/>
-    <w:lsdException w:name="Medium List 2 Accent 5" w:uiPriority="66"/>
-    <w:lsdException w:name="Medium Grid 1 Accent 5" w:uiPriority="67"/>
-    <w:lsdException w:name="Medium Grid 2 Accent 5" w:uiPriority="68"/>
-    <w:lsdException w:name="Medium Grid 3 Accent 5" w:uiPriority="69"/>
-    <w:lsdException w:name="Dark List Accent 5" w:uiPriority="70"/>
-    <w:lsdException w:name="Colorful Shading Accent 5" w:uiPriority="71"/>
-    <w:lsdException w:name="Colorful List Accent 5" w:uiPriority="72"/>
-    <w:lsdException w:name="Colorful Grid Accent 5" w:uiPriority="73"/>
-    <w:lsdException w:name="Light Shading Accent 6" w:uiPriority="60"/>
-    <w:lsdException w:name="Light List Accent 6" w:uiPriority="61"/>
-    <w:lsdException w:name="Light Grid Accent 6" w:uiPriority="62"/>
-    <w:lsdException w:name="Medium Shading 1 Accent 6" w:uiPriority="63"/>
-    <w:lsdException w:name="Medium Shading 2 Accent 6" w:uiPriority="64"/>
-    <w:lsdException w:name="Medium List 1 Accent 6" w:uiPriority="65"/>
-    <w:lsdException w:name="Medium List 2 Accent 6" w:uiPriority="66"/>
-    <w:lsdException w:name="Medium Grid 1 Accent 6" w:uiPriority="67"/>
-    <w:lsdException w:name="Medium Grid 2 Accent 6" w:uiPriority="68"/>
-    <w:lsdException w:name="Medium Grid 3 Accent 6" w:uiPriority="69"/>
-    <w:lsdException w:name="Dark List Accent 6" w:uiPriority="70"/>
-    <w:lsdException w:name="Colorful Shading Accent 6" w:uiPriority="71"/>
-    <w:lsdException w:name="Colorful List Accent 6" w:uiPriority="72"/>
-    <w:lsdException w:name="Colorful Grid Accent 6" w:uiPriority="73"/>
-    <w:lsdException w:name="Subtle Emphasis" w:uiPriority="19" w:qFormat="1"/>
-    <w:lsdException w:name="Intense Emphasis" w:uiPriority="21" w:qFormat="1"/>
-    <w:lsdException w:name="Subtle Reference" w:uiPriority="31" w:qFormat="1"/>
-    <w:lsdException w:name="Intense Reference" w:uiPriority="32" w:qFormat="1"/>
-    <w:lsdException w:name="Book Title" w:uiPriority="33" w:qFormat="1"/>
-    <w:lsdException w:name="Bibliography" w:semiHidden="1" w:uiPriority="37" w:unhideWhenUsed="1"/>
-    <w:lsdException w:name="TOC Heading" w:semiHidden="1" w:uiPriority="39" w:unhideWhenUsed="1" w:qFormat="1"/>
-    <w:lsdException w:name="Plain Table 1" w:uiPriority="41"/>
-    <w:lsdException w:name="Plain Table 2" w:uiPriority="42"/>
-    <w:lsdException w:name="Plain Table 3" w:uiPriority="43"/>
-    <w:lsdException w:name="Plain Table 4" w:uiPriority="44"/>
-    <w:lsdException w:name="Plain Table 5" w:uiPriority="45"/>
-    <w:lsdException w:name="Grid Table Light" w:uiPriority="40"/>
-    <w:lsdException w:name="Grid Table 1 Light" w:uiPriority="46"/>
-    <w:lsdException w:name="Grid Table 2" w:uiPriority="47"/>
-    <w:lsdException w:name="Grid Table 3" w:uiPriority="48"/>
-    <w:lsdException w:name="Grid Table 4" w:uiPriority="49"/>
-    <w:lsdException w:name="Grid Table 5 Dark" w:uiPriority="50"/>
-    <w:lsdException w:name="Grid Table 6 Colorful" w:uiPriority="51"/>
-    <w:lsdException w:name="Grid Table 7 Colorful" w:uiPriority="52"/>
-    <w:lsdException w:name="Grid Table 1 Light Accent 1" w:uiPriority="46"/>
-    <w:lsdException w:name="Grid Table 2 Accent 1" w:uiPriority="47"/>
-    <w:lsdException w:name="Grid Table 3 Accent 1" w:uiPriority="48"/>
-    <w:lsdException w:name="Grid Table 4 Accent 1" w:uiPriority="49"/>
-    <w:lsdException w:name="Grid Table 5 Dark Accent 1" w:uiPriority="50"/>
-    <w:lsdException w:name="Grid Table 6 Colorful Accent 1" w:uiPriority="51"/>
-    <w:lsdException w:name="Grid Table 7 Colorful Accent 1" w:uiPriority="52"/>
-    <w:lsdException w:name="Grid Table 1 Light Accent 2" w:uiPriority="46"/>
-    <w:lsdException w:name="Grid Table 2 Accent 2" w:uiPriority="47"/>
-    <w:lsdException w:name="Grid Table 3 Accent 2" w:uiPriority="48"/>
-    <w:lsdException w:name="Grid Table 4 Accent 2" w:uiPriority="49"/>
-    <w:lsdException w:name="Grid Table 5 Dark Accent 2" w:uiPriority="50"/>
-    <w:lsdException w:name="Grid Table 6 Colorful Accent 2" w:uiPriority="51"/>
-    <w:lsdException w:name="Grid Table 7 Colorful Accent 2" w:uiPriority="52"/>
-    <w:lsdException w:name="Grid Table 1 Light Accent 3" w:uiPriority="46"/>
-    <w:lsdException w:name="Grid Table 2 Accent 3" w:uiPriority="47"/>
-    <w:lsdException w:name="Grid Table 3 Accent 3" w:uiPriority="48"/>
-    <w:lsdException w:name="Grid Table 4 Accent 3" w:uiPriority="49"/>
-    <w:lsdException w:name="Grid Table 5 Dark Accent 3" w:uiPriority="50"/>
-    <w:lsdException w:name="Grid Table 6 Colorful Accent 3" w:uiPriority="51"/>
-    <w:lsdException w:name="Grid Table 7 Colorful Accent 3" w:uiPriority="52"/>
-    <w:lsdException w:name="Grid Table 1 Light Accent 4" w:uiPriority="46"/>
-    <w:lsdException w:name="Grid Table 2 Accent 4" w:uiPriority="47"/>
-    <w:lsdException w:name="Grid Table 3 Accent 4" w:uiPriority="48"/>
-    <w:lsdException w:name="Grid Table 4 Accent 4" w:uiPriority="49"/>
-    <w:lsdException w:name="Grid Table 5 Dark Accent 4" w:uiPriority="50"/>
-    <w:lsdException w:name="Grid Table 6 Colorful Accent 4" w:uiPriority="51"/>
-    <w:lsdException w:name="Grid Table 7 Colorful Accent 4" w:uiPriority="52"/>
-    <w:lsdException w:name="Grid Table 1 Light Accent 5" w:uiPriority="46"/>
-    <w:lsdException w:name="Grid Table 2 Accent 5" w:uiPriority="47"/>
-    <w:lsdException w:name="Grid Table 3 Accent 5" w:uiPriority="48"/>
-    <w:lsdException w:name="Grid Table 4 Accent 5" w:uiPriority="49"/>
-    <w:lsdException w:name="Grid Table 5 Dark Accent 5" w:uiPriority="50"/>
-    <w:lsdException w:name="Grid Table 6 Colorful Accent 5" w:uiPriority="51"/>
-    <w:lsdException w:name="Grid Table 7 Colorful Accent 5" w:uiPriority="52"/>
-    <w:lsdException w:name="Grid Table 1 Light Accent 6" w:uiPriority="46"/>
-    <w:lsdException w:name="Grid Table 2 Accent 6" w:uiPriority="47"/>
-    <w:lsdException w:name="Grid Table 3 Accent 6" w:uiPriority="48"/>
-    <w:lsdException w:name="Grid Table 4 Accent 6" w:uiPriority="49"/>
-    <w:lsdException w:name="Grid Table 5 Dark Accent 6" w:uiPriority="50"/>
-    <w:lsdException w:name="Grid Table 6 Colorful Accent 6" w:uiPriority="51"/>
-    <w:lsdException w:name="Grid Table 7 Colorful Accent 6" w:uiPriority="52"/>
-    <w:lsdException w:name="List Table 1 Light" w:uiPriority="46"/>
-    <w:lsdException w:name="List Table 2" w:uiPriority="47"/>
-    <w:lsdException w:name="List Table 3" w:uiPriority="48"/>
-    <w:lsdException w:name="List Table 4" w:uiPriority="49"/>
-    <w:lsdException w:name="List Table 5 Dark" w:uiPriority="50"/>
-    <w:lsdException w:name="List Table 6 Colorful" w:uiPriority="51"/>
-    <w:lsdException w:name="List Table 7 Colorful" w:uiPriority="52"/>
-    <w:lsdException w:name="List Table 1 Light Accent 1" w:uiPriority="46"/>
-    <w:lsdException w:name="List Table 2 Accent 1" w:uiPriority="47"/>
-    <w:lsdException w:name="List Table 3 Accent 1" w:uiPriority="48"/>
-    <w:lsdException w:name="List Table 4 Accent 1" w:uiPriority="49"/>
-    <w:lsdException w:name="List Table 5 Dark Accent 1" w:uiPriority="50"/>
-    <w:lsdException w:name="List Table 6 Colorful Accent 1" w:uiPriority="51"/>
-    <w:lsdException w:name="List Table 7 Colorful Accent 1" w:uiPriority="52"/>
-    <w:lsdException w:name="List Table 1 Light Accent 2" w:uiPriority="46"/>
-    <w:lsdException w:name="List Table 2 Accent 2" w:uiPriority="47"/>
-    <w:lsdException w:name="List Table 3 Accent 2" w:uiPriority="48"/>
-    <w:lsdException w:name="List Table 4 Accent 2" w:uiPriority="49"/>
-    <w:lsdException w:name="List Table 5 Dark Accent 2" w:uiPriority="50"/>
-    <w:lsdException w:name="List Table 6 Colorful Accent 2" w:uiPriority="51"/>
-    <w:lsdException w:name="List Table 7 Colorful Accent 2" w:uiPriority="52"/>
-    <w:lsdException w:name="List Table 1 Light Accent 3" w:uiPriority="46"/>
-    <w:lsdException w:name="List Table 2 Accent 3" w:uiPriority="47"/>
-    <w:lsdException w:name="List Table 3 Accent 3" w:uiPriority="48"/>
-    <w:lsdException w:name="List Table 4 Accent 3" w:uiPriority="49"/>
-    <w:lsdException w:name="List Table 5 Dark Accent 3" w:uiPriority="50"/>
-    <w:lsdException w:name="List Table 6 Colorful Accent 3" w:uiPriority="51"/>
-    <w:lsdException w:name="List Table 7 Colorful Accent 3" w:uiPriority="52"/>
-    <w:lsdException w:name="List Table 1 Light Accent 4" w:uiPriority="46"/>
-    <w:lsdException w:name="List Table 2 Accent 4" w:uiPriority="47"/>
-    <w:lsdException w:name="List Table 3 Accent 4" w:uiPriority="48"/>
-    <w:lsdException w:name="List Table 4 Accent 4" w:uiPriority="49"/>
-    <w:lsdException w:name="List Table 5 Dark Accent 4" w:uiPriority="50"/>
-    <w:lsdException w:name="List Table 6 Colorful Accent 4" w:uiPriority="51"/>
-    <w:lsdException w:name="List Table 7 Colorful Accent 4" w:uiPriority="52"/>
-    <w:lsdException w:name="List Table 1 Light Accent 5" w:uiPriority="46"/>
-    <w:lsdException w:name="List Table 2 Accent 5" w:uiPriority="47"/>
-    <w:lsdException w:name="List Table 3 Accent 5" w:uiPriority="48"/>
-    <w:lsdException w:name="List Table 4 Accent 5" w:uiPriority="49"/>
-    <w:lsdException w:name="List Table 5 Dark Accent 5" w:uiPriority="50"/>
-    <w:lsdException w:name="List Table 6 Colorful Accent 5" w:uiPriority="51"/>
-    <w:lsdException w:name="List Table 7 Colorful Accent 5" w:uiPriority="52"/>
-    <w:lsdException w:name="List Table 1 Light Accent 6" w:uiPriority="46"/>
-    <w:lsdException w:name="List Table 2 Accent 6" w:uiPriority="47"/>
-    <w:lsdException w:name="List Table 3 Accent 6" w:uiPriority="48"/>
-    <w:lsdException w:name="List Table 4 Accent 6" w:uiPriority="49"/>
-    <w:lsdException w:name="List Table 5 Dark Accent 6" w:uiPriority="50"/>
-    <w:lsdException w:name="List Table 6 Colorful Accent 6" w:uiPriority="51"/>
-    <w:lsdException w:name="List Table 7 Colorful Accent 6" w:uiPriority="52"/>
-    <w:lsdException w:name="Mention" w:semiHidden="1" w:uiPriority="99" w:unhideWhenUsed="1"/>
-    <w:lsdException w:name="Smart Hyperlink" w:semiHidden="1" w:uiPriority="99" w:unhideWhenUsed="1"/>
-    <w:lsdException w:name="Hashtag" w:semiHidden="1" w:uiPriority="99" w:unhideWhenUsed="1"/>
-    <w:lsdException w:name="Unresolved Mention" w:semiHidden="1" w:uiPriority="99" w:unhideWhenUsed="1"/>
-    <w:lsdException w:name="Smart Link" w:semiHidden="1" w:uiPriority="99" w:unhideWhenUsed="1"/>
+  <w:latentStyles w:defLockedState="0" w:defUIPriority="0" w:defSemiHidden="1" w:defUnhideWhenUsed="1" w:defQFormat="0" w:count="267">
+    <w:lsdException w:name="Normal" w:semiHidden="0" w:unhideWhenUsed="0" w:qFormat="1"/>
+    <w:lsdException w:name="heading 1" w:semiHidden="0" w:unhideWhenUsed="0" w:qFormat="1"/>
+    <w:lsdException w:name="heading 2" w:qFormat="1"/>
+    <w:lsdException w:name="heading 3" w:qFormat="1"/>
+    <w:lsdException w:name="heading 4" w:qFormat="1"/>
+    <w:lsdException w:name="heading 5" w:qFormat="1"/>
+    <w:lsdException w:name="heading 6" w:qFormat="1"/>
+    <w:lsdException w:name="heading 7" w:qFormat="1"/>
+    <w:lsdException w:name="heading 8" w:qFormat="1"/>
+    <w:lsdException w:name="heading 9" w:qFormat="1"/>
+    <w:lsdException w:name="header" w:uiPriority="99"/>
+    <w:lsdException w:name="footer" w:uiPriority="99"/>
+    <w:lsdException w:name="caption" w:qFormat="1"/>
+    <w:lsdException w:name="table of authorities" w:semiHidden="0" w:unhideWhenUsed="0"/>
+    <w:lsdException w:name="List" w:semiHidden="0" w:unhideWhenUsed="0"/>
+    <w:lsdException w:name="List Bullet" w:semiHidden="0" w:unhideWhenUsed="0"/>
+    <w:lsdException w:name="Title" w:semiHidden="0" w:unhideWhenUsed="0" w:qFormat="1"/>
+    <w:lsdException w:name="List Continue 2" w:semiHidden="0" w:unhideWhenUsed="0"/>
+    <w:lsdException w:name="List Continue 3" w:semiHidden="0" w:unhideWhenUsed="0"/>
+    <w:lsdException w:name="List Continue 4" w:semiHidden="0" w:unhideWhenUsed="0"/>
+    <w:lsdException w:name="List Continue 5" w:semiHidden="0" w:unhideWhenUsed="0"/>
+    <w:lsdException w:name="Subtitle" w:semiHidden="0" w:unhideWhenUsed="0" w:qFormat="1"/>
+    <w:lsdException w:name="Strong" w:semiHidden="0" w:unhideWhenUsed="0" w:qFormat="1"/>
+    <w:lsdException w:name="Emphasis" w:semiHidden="0" w:unhideWhenUsed="0" w:qFormat="1"/>
+    <w:lsdException w:name="Table Web 2" w:semiHidden="0" w:unhideWhenUsed="0"/>
+    <w:lsdException w:name="Table Web 3" w:semiHidden="0" w:unhideWhenUsed="0"/>
+    <w:lsdException w:name="Balloon Text" w:semiHidden="0" w:unhideWhenUsed="0"/>
+    <w:lsdException w:name="Table Grid" w:semiHidden="0" w:unhideWhenUsed="0"/>
+    <w:lsdException w:name="Table Theme" w:semiHidden="0" w:unhideWhenUsed="0"/>
+    <w:lsdException w:name="Placeholder Text" w:uiPriority="99" w:unhideWhenUsed="0"/>
+    <w:lsdException w:name="No Spacing" w:semiHidden="0" w:uiPriority="1" w:unhideWhenUsed="0" w:qFormat="1"/>
+    <w:lsdException w:name="Light Shading" w:semiHidden="0" w:uiPriority="60" w:unhideWhenUsed="0"/>
+    <w:lsdException w:name="Light List" w:semiHidden="0" w:uiPriority="61" w:unhideWhenUsed="0"/>
+    <w:lsdException w:name="Light Grid" w:semiHidden="0" w:uiPriority="62" w:unhideWhenUsed="0"/>
+    <w:lsdException w:name="Medium Shading 1" w:semiHidden="0" w:uiPriority="63" w:unhideWhenUsed="0"/>
+    <w:lsdException w:name="Medium Shading 2" w:semiHidden="0" w:uiPriority="64" w:unhideWhenUsed="0"/>
+    <w:lsdException w:name="Medium List 1" w:semiHidden="0" w:uiPriority="65" w:unhideWhenUsed="0"/>
+    <w:lsdException w:name="Medium List 2" w:semiHidden="0" w:uiPriority="66" w:unhideWhenUsed="0"/>
+    <w:lsdException w:name="Medium Grid 1" w:semiHidden="0" w:uiPriority="67" w:unhideWhenUsed="0"/>
+    <w:lsdException w:name="Medium Grid 2" w:semiHidden="0" w:uiPriority="68" w:unhideWhenUsed="0"/>
+    <w:lsdException w:name="Medium Grid 3" w:semiHidden="0" w:uiPriority="69" w:unhideWhenUsed="0"/>
+    <w:lsdException w:name="Dark List" w:semiHidden="0" w:uiPriority="70" w:unhideWhenUsed="0"/>
+    <w:lsdException w:name="Colorful Shading" w:semiHidden="0" w:uiPriority="71" w:unhideWhenUsed="0"/>
+    <w:lsdException w:name="Colorful List" w:semiHidden="0" w:uiPriority="72" w:unhideWhenUsed="0"/>
+    <w:lsdException w:name="Colorful Grid" w:semiHidden="0" w:uiPriority="73" w:unhideWhenUsed="0"/>
+    <w:lsdException w:name="Light Shading Accent 1" w:semiHidden="0" w:uiPriority="60" w:unhideWhenUsed="0"/>
+    <w:lsdException w:name="Light List Accent 1" w:semiHidden="0" w:uiPriority="61" w:unhideWhenUsed="0"/>
+    <w:lsdException w:name="Light Grid Accent 1" w:semiHidden="0" w:uiPriority="62" w:unhideWhenUsed="0"/>
+    <w:lsdException w:name="Medium Shading 1 Accent 1" w:semiHidden="0" w:uiPriority="63" w:unhideWhenUsed="0"/>
+    <w:lsdException w:name="Medium Shading 2 Accent 1" w:semiHidden="0" w:uiPriority="64" w:unhideWhenUsed="0"/>
+    <w:lsdException w:name="Medium List 1 Accent 1" w:semiHidden="0" w:uiPriority="65" w:unhideWhenUsed="0"/>
+    <w:lsdException w:name="Revision" w:uiPriority="99" w:unhideWhenUsed="0"/>
+    <w:lsdException w:name="List Paragraph" w:semiHidden="0" w:uiPriority="34" w:unhideWhenUsed="0" w:qFormat="1"/>
+    <w:lsdException w:name="Quote" w:semiHidden="0" w:uiPriority="29" w:unhideWhenUsed="0" w:qFormat="1"/>
+    <w:lsdException w:name="Intense Quote" w:semiHidden="0" w:uiPriority="30" w:unhideWhenUsed="0" w:qFormat="1"/>
+    <w:lsdException w:name="Medium List 2 Accent 1" w:semiHidden="0" w:uiPriority="66" w:unhideWhenUsed="0"/>
+    <w:lsdException w:name="Medium Grid 1 Accent 1" w:semiHidden="0" w:uiPriority="67" w:unhideWhenUsed="0"/>
+    <w:lsdException w:name="Medium Grid 2 Accent 1" w:semiHidden="0" w:uiPriority="68" w:unhideWhenUsed="0"/>
+    <w:lsdException w:name="Medium Grid 3 Accent 1" w:semiHidden="0" w:uiPriority="69" w:unhideWhenUsed="0"/>
+    <w:lsdException w:name="Dark List Accent 1" w:semiHidden="0" w:uiPriority="70" w:unhideWhenUsed="0"/>
+    <w:lsdException w:name="Colorful Shading Accent 1" w:semiHidden="0" w:uiPriority="71" w:unhideWhenUsed="0"/>
+    <w:lsdException w:name="Colorful List Accent 1" w:semiHidden="0" w:uiPriority="72" w:unhideWhenUsed="0"/>
+    <w:lsdException w:name="Colorful Grid Accent 1" w:semiHidden="0" w:uiPriority="73" w:unhideWhenUsed="0"/>
+    <w:lsdException w:name="Light Shading Accent 2" w:semiHidden="0" w:uiPriority="60" w:unhideWhenUsed="0"/>
+    <w:lsdException w:name="Light List Accent 2" w:semiHidden="0" w:uiPriority="61" w:unhideWhenUsed="0"/>
+    <w:lsdException w:name="Light Grid Accent 2" w:semiHidden="0" w:uiPriority="62" w:unhideWhenUsed="0"/>
+    <w:lsdException w:name="Medium Shading 1 Accent 2" w:semiHidden="0" w:uiPriority="63" w:unhideWhenUsed="0"/>
+    <w:lsdException w:name="Medium Shading 2 Accent 2" w:semiHidden="0" w:uiPriority="64" w:unhideWhenUsed="0"/>
+    <w:lsdException w:name="Medium List 1 Accent 2" w:semiHidden="0" w:uiPriority="65" w:unhideWhenUsed="0"/>
+    <w:lsdException w:name="Medium List 2 Accent 2" w:semiHidden="0" w:uiPriority="66" w:unhideWhenUsed="0"/>
+    <w:lsdException w:name="Medium Grid 1 Accent 2" w:semiHidden="0" w:uiPriority="67" w:unhideWhenUsed="0"/>
+    <w:lsdException w:name="Medium Grid 2 Accent 2" w:semiHidden="0" w:uiPriority="68" w:unhideWhenUsed="0"/>
+    <w:lsdException w:name="Medium Grid 3 Accent 2" w:semiHidden="0" w:uiPriority="69" w:unhideWhenUsed="0"/>
+    <w:lsdException w:name="Dark List Accent 2" w:semiHidden="0" w:uiPriority="70" w:unhideWhenUsed="0"/>
+    <w:lsdException w:name="Colorful Shading Accent 2" w:semiHidden="0" w:uiPriority="71" w:unhideWhenUsed="0"/>
+    <w:lsdException w:name="Colorful List Accent 2" w:semiHidden="0" w:uiPriority="72" w:unhideWhenUsed="0"/>
+    <w:lsdException w:name="Colorful Grid Accent 2" w:semiHidden="0" w:uiPriority="73" w:unhideWhenUsed="0"/>
+    <w:lsdException w:name="Light Shading Accent 3" w:semiHidden="0" w:uiPriority="60" w:unhideWhenUsed="0"/>
+    <w:lsdException w:name="Light List Accent 3" w:semiHidden="0" w:uiPriority="61" w:unhideWhenUsed="0"/>
+    <w:lsdException w:name="Light Grid Accent 3" w:semiHidden="0" w:uiPriority="62" w:unhideWhenUsed="0"/>
+    <w:lsdException w:name="Medium Shading 1 Accent 3" w:semiHidden="0" w:uiPriority="63" w:unhideWhenUsed="0"/>
+    <w:lsdException w:name="Medium Shading 2 Accent 3" w:semiHidden="0" w:uiPriority="64" w:unhideWhenUsed="0"/>
+    <w:lsdException w:name="Medium List 1 Accent 3" w:semiHidden="0" w:uiPriority="65" w:unhideWhenUsed="0"/>
+    <w:lsdException w:name="Medium List 2 Accent 3" w:semiHidden="0" w:uiPriority="66" w:unhideWhenUsed="0"/>
+    <w:lsdException w:name="Medium Grid 1 Accent 3" w:semiHidden="0" w:uiPriority="67" w:unhideWhenUsed="0"/>
+    <w:lsdException w:name="Medium Grid 2 Accent 3" w:semiHidden="0" w:uiPriority="68" w:unhideWhenUsed="0"/>
+    <w:lsdException w:name="Medium Grid 3 Accent 3" w:semiHidden="0" w:uiPriority="69" w:unhideWhenUsed="0"/>
+    <w:lsdException w:name="Dark List Accent 3" w:semiHidden="0" w:uiPriority="70" w:unhideWhenUsed="0"/>
+    <w:lsdException w:name="Colorful Shading Accent 3" w:semiHidden="0" w:uiPriority="71" w:unhideWhenUsed="0"/>
+    <w:lsdException w:name="Colorful List Accent 3" w:semiHidden="0" w:uiPriority="72" w:unhideWhenUsed="0"/>
+    <w:lsdException w:name="Colorful Grid Accent 3" w:semiHidden="0" w:uiPriority="73" w:unhideWhenUsed="0"/>
+    <w:lsdException w:name="Light Shading Accent 4" w:semiHidden="0" w:uiPriority="60" w:unhideWhenUsed="0"/>
+    <w:lsdException w:name="Light List Accent 4" w:semiHidden="0" w:uiPriority="61" w:unhideWhenUsed="0"/>
+    <w:lsdException w:name="Light Grid Accent 4" w:semiHidden="0" w:uiPriority="62" w:unhideWhenUsed="0"/>
+    <w:lsdException w:name="Medium Shading 1 Accent 4" w:semiHidden="0" w:uiPriority="63" w:unhideWhenUsed="0"/>
+    <w:lsdException w:name="Medium Shading 2 Accent 4" w:semiHidden="0" w:uiPriority="64" w:unhideWhenUsed="0"/>
+    <w:lsdException w:name="Medium List 1 Accent 4" w:semiHidden="0" w:uiPriority="65" w:unhideWhenUsed="0"/>
+    <w:lsdException w:name="Medium List 2 Accent 4" w:semiHidden="0" w:uiPriority="66" w:unhideWhenUsed="0"/>
+    <w:lsdException w:name="Medium Grid 1 Accent 4" w:semiHidden="0" w:uiPriority="67" w:unhideWhenUsed="0"/>
+    <w:lsdException w:name="Medium Grid 2 Accent 4" w:semiHidden="0" w:uiPriority="68" w:unhideWhenUsed="0"/>
+    <w:lsdException w:name="Medium Grid 3 Accent 4" w:semiHidden="0" w:uiPriority="69" w:unhideWhenUsed="0"/>
+    <w:lsdException w:name="Dark List Accent 4" w:semiHidden="0" w:uiPriority="70" w:unhideWhenUsed="0"/>
+    <w:lsdException w:name="Colorful Shading Accent 4" w:semiHidden="0" w:uiPriority="71" w:unhideWhenUsed="0"/>
+    <w:lsdException w:name="Colorful List Accent 4" w:semiHidden="0" w:uiPriority="72" w:unhideWhenUsed="0"/>
+    <w:lsdException w:name="Colorful Grid Accent 4" w:semiHidden="0" w:uiPriority="73" w:unhideWhenUsed="0"/>
+    <w:lsdException w:name="Light Shading Accent 5" w:semiHidden="0" w:uiPriority="60" w:unhideWhenUsed="0"/>
+    <w:lsdException w:name="Light List Accent 5" w:semiHidden="0" w:uiPriority="61" w:unhideWhenUsed="0"/>
+    <w:lsdException w:name="Light Grid Accent 5" w:semiHidden="0" w:uiPriority="62" w:unhideWhenUsed="0"/>
+    <w:lsdException w:name="Medium Shading 1 Accent 5" w:semiHidden="0" w:uiPriority="63" w:unhideWhenUsed="0"/>
+    <w:lsdException w:name="Medium Shading 2 Accent 5" w:semiHidden="0" w:uiPriority="64" w:unhideWhenUsed="0"/>
+    <w:lsdException w:name="Medium List 1 Accent 5" w:semiHidden="0" w:uiPriority="65" w:unhideWhenUsed="0"/>
+    <w:lsdException w:name="Medium List 2 Accent 5" w:semiHidden="0" w:uiPriority="66" w:unhideWhenUsed="0"/>
+    <w:lsdException w:name="Medium Grid 1 Accent 5" w:semiHidden="0" w:uiPriority="67" w:unhideWhenUsed="0"/>
+    <w:lsdException w:name="Medium Grid 2 Accent 5" w:semiHidden="0" w:uiPriority="68" w:unhideWhenUsed="0"/>
+    <w:lsdException w:name="Medium Grid 3 Accent 5" w:semiHidden="0" w:uiPriority="69" w:unhideWhenUsed="0"/>
+    <w:lsdException w:name="Dark List Accent 5" w:semiHidden="0" w:uiPriority="70" w:unhideWhenUsed="0"/>
+    <w:lsdException w:name="Colorful Shading Accent 5" w:semiHidden="0" w:uiPriority="71" w:unhideWhenUsed="0"/>
+    <w:lsdException w:name="Colorful List Accent 5" w:semiHidden="0" w:uiPriority="72" w:unhideWhenUsed="0"/>
+    <w:lsdException w:name="Colorful Grid Accent 5" w:semiHidden="0" w:uiPriority="73" w:unhideWhenUsed="0"/>
+    <w:lsdException w:name="Light Shading Accent 6" w:semiHidden="0" w:uiPriority="60" w:unhideWhenUsed="0"/>
+    <w:lsdException w:name="Light List Accent 6" w:semiHidden="0" w:uiPriority="61" w:unhideWhenUsed="0"/>
+    <w:lsdException w:name="Light Grid Accent 6" w:semiHidden="0" w:uiPriority="62" w:unhideWhenUsed="0"/>
+    <w:lsdException w:name="Medium Shading 1 Accent 6" w:semiHidden="0" w:uiPriority="63" w:unhideWhenUsed="0"/>
+    <w:lsdException w:name="Medium Shading 2 Accent 6" w:semiHidden="0" w:uiPriority="64" w:unhideWhenUsed="0"/>
+    <w:lsdException w:name="Medium List 1 Accent 6" w:semiHidden="0" w:uiPriority="65" w:unhideWhenUsed="0"/>
+    <w:lsdException w:name="Medium List 2 Accent 6" w:semiHidden="0" w:uiPriority="66" w:unhideWhenUsed="0"/>
+    <w:lsdException w:name="Medium Grid 1 Accent 6" w:semiHidden="0" w:uiPriority="67" w:unhideWhenUsed="0"/>
+    <w:lsdException w:name="Medium Grid 2 Accent 6" w:semiHidden="0" w:uiPriority="68" w:unhideWhenUsed="0"/>
+    <w:lsdException w:name="Medium Grid 3 Accent 6" w:semiHidden="0" w:uiPriority="69" w:unhideWhenUsed="0"/>
+    <w:lsdException w:name="Dark List Accent 6" w:semiHidden="0" w:uiPriority="70" w:unhideWhenUsed="0"/>
+    <w:lsdException w:name="Colorful Shading Accent 6" w:semiHidden="0" w:uiPriority="71" w:unhideWhenUsed="0"/>
+    <w:lsdException w:name="Colorful List Accent 6" w:semiHidden="0" w:uiPriority="72" w:unhideWhenUsed="0"/>
+    <w:lsdException w:name="Colorful Grid Accent 6" w:semiHidden="0" w:uiPriority="73" w:unhideWhenUsed="0"/>
+    <w:lsdException w:name="Subtle Emphasis" w:semiHidden="0" w:uiPriority="19" w:unhideWhenUsed="0" w:qFormat="1"/>
+    <w:lsdException w:name="Intense Emphasis" w:semiHidden="0" w:uiPriority="21" w:unhideWhenUsed="0" w:qFormat="1"/>
+    <w:lsdException w:name="Subtle Reference" w:semiHidden="0" w:uiPriority="31" w:unhideWhenUsed="0" w:qFormat="1"/>
+    <w:lsdException w:name="Intense Reference" w:semiHidden="0" w:uiPriority="32" w:unhideWhenUsed="0" w:qFormat="1"/>
+    <w:lsdException w:name="Book Title" w:semiHidden="0" w:uiPriority="33" w:unhideWhenUsed="0" w:qFormat="1"/>
+    <w:lsdException w:name="Bibliography" w:uiPriority="37"/>
+    <w:lsdException w:name="TOC Heading" w:uiPriority="39" w:qFormat="1"/>
   </w:latentStyles>
   <w:style w:type="paragraph" w:default="1" w:styleId="Normal">
     <w:name w:val="Normal"/>
@@ -2782,6 +3310,7 @@
   <w:style w:type="character" w:default="1" w:styleId="Fuentedeprrafopredeter">
     <w:name w:val="Default Paragraph Font"/>
     <w:uiPriority w:val="1"/>
+    <w:semiHidden/>
     <w:unhideWhenUsed/>
   </w:style>
   <w:style w:type="table" w:default="1" w:styleId="Tablanormal">
@@ -3585,6 +4114,1064 @@
       <w:sz w:val="24"/>
       <w:szCs w:val="24"/>
       <w:lang w:eastAsia="ko-KR"/>
+    </w:rPr>
+  </w:style>
+  <w:style w:type="paragraph" w:styleId="Textonotapie">
+    <w:name w:val="footnote text"/>
+    <w:basedOn w:val="Normal"/>
+    <w:link w:val="TextonotapieCar"/>
+    <w:semiHidden/>
+    <w:unhideWhenUsed/>
+    <w:rsid w:val="00C73757"/>
+    <w:rPr>
+      <w:sz w:val="20"/>
+      <w:szCs w:val="20"/>
+    </w:rPr>
+  </w:style>
+  <w:style w:type="character" w:customStyle="1" w:styleId="TextonotapieCar">
+    <w:name w:val="Texto nota pie Car"/>
+    <w:basedOn w:val="Fuentedeprrafopredeter"/>
+    <w:link w:val="Textonotapie"/>
+    <w:semiHidden/>
+    <w:rsid w:val="00C73757"/>
+    <w:rPr>
+      <w:lang w:eastAsia="ko-KR"/>
+    </w:rPr>
+  </w:style>
+  <w:style w:type="character" w:styleId="Refdenotaalpie">
+    <w:name w:val="footnote reference"/>
+    <w:basedOn w:val="Fuentedeprrafopredeter"/>
+    <w:semiHidden/>
+    <w:unhideWhenUsed/>
+    <w:rsid w:val="00C73757"/>
+    <w:rPr>
+      <w:vertAlign w:val="superscript"/>
+    </w:rPr>
+  </w:style>
+</w:styles>
+</file>
+
+<file path=word/stylesWithEffects.xml><?xml version="1.0" encoding="utf-8"?>
+<w:styles xmlns:wpc="http://schemas.microsoft.com/office/word/2010/wordprocessingCanvas" xmlns:mc="http://schemas.openxmlformats.org/markup-compatibility/2006" xmlns:o="urn:schemas-microsoft-com:office:office" xmlns:r="http://schemas.openxmlformats.org/officeDocument/2006/relationships" xmlns:m="http://schemas.openxmlformats.org/officeDocument/2006/math" xmlns:v="urn:schemas-microsoft-com:vml" xmlns:wp14="http://schemas.microsoft.com/office/word/2010/wordprocessingDrawing" xmlns:wp="http://schemas.openxmlformats.org/drawingml/2006/wordprocessingDrawing" xmlns:w10="urn:schemas-microsoft-com:office:word" xmlns:w="http://schemas.openxmlformats.org/wordprocessingml/2006/main" xmlns:w14="http://schemas.microsoft.com/office/word/2010/wordml" xmlns:wpg="http://schemas.microsoft.com/office/word/2010/wordprocessingGroup" xmlns:wpi="http://schemas.microsoft.com/office/word/2010/wordprocessingInk" xmlns:wne="http://schemas.microsoft.com/office/word/2006/wordml" xmlns:wps="http://schemas.microsoft.com/office/word/2010/wordprocessingShape" mc:Ignorable="w14 wp14">
+  <w:docDefaults>
+    <w:rPrDefault>
+      <w:rPr>
+        <w:rFonts w:ascii="Times New Roman" w:eastAsia="Batang" w:hAnsi="Times New Roman" w:cs="Times New Roman"/>
+        <w:lang w:val="en-US" w:eastAsia="en-US" w:bidi="ar-SA"/>
+      </w:rPr>
+    </w:rPrDefault>
+    <w:pPrDefault/>
+  </w:docDefaults>
+  <w:latentStyles w:defLockedState="0" w:defUIPriority="0" w:defSemiHidden="1" w:defUnhideWhenUsed="1" w:defQFormat="0" w:count="267">
+    <w:lsdException w:name="Normal" w:semiHidden="0" w:unhideWhenUsed="0" w:qFormat="1"/>
+    <w:lsdException w:name="heading 1" w:semiHidden="0" w:unhideWhenUsed="0" w:qFormat="1"/>
+    <w:lsdException w:name="heading 2" w:qFormat="1"/>
+    <w:lsdException w:name="heading 3" w:qFormat="1"/>
+    <w:lsdException w:name="heading 4" w:qFormat="1"/>
+    <w:lsdException w:name="heading 5" w:qFormat="1"/>
+    <w:lsdException w:name="heading 6" w:qFormat="1"/>
+    <w:lsdException w:name="heading 7" w:qFormat="1"/>
+    <w:lsdException w:name="heading 8" w:qFormat="1"/>
+    <w:lsdException w:name="heading 9" w:qFormat="1"/>
+    <w:lsdException w:name="header" w:uiPriority="99"/>
+    <w:lsdException w:name="footer" w:uiPriority="99"/>
+    <w:lsdException w:name="caption" w:qFormat="1"/>
+    <w:lsdException w:name="table of authorities" w:semiHidden="0" w:unhideWhenUsed="0"/>
+    <w:lsdException w:name="List" w:semiHidden="0" w:unhideWhenUsed="0"/>
+    <w:lsdException w:name="List Bullet" w:semiHidden="0" w:unhideWhenUsed="0"/>
+    <w:lsdException w:name="Title" w:semiHidden="0" w:unhideWhenUsed="0" w:qFormat="1"/>
+    <w:lsdException w:name="List Continue 2" w:semiHidden="0" w:unhideWhenUsed="0"/>
+    <w:lsdException w:name="List Continue 3" w:semiHidden="0" w:unhideWhenUsed="0"/>
+    <w:lsdException w:name="List Continue 4" w:semiHidden="0" w:unhideWhenUsed="0"/>
+    <w:lsdException w:name="List Continue 5" w:semiHidden="0" w:unhideWhenUsed="0"/>
+    <w:lsdException w:name="Subtitle" w:semiHidden="0" w:unhideWhenUsed="0" w:qFormat="1"/>
+    <w:lsdException w:name="Strong" w:semiHidden="0" w:unhideWhenUsed="0" w:qFormat="1"/>
+    <w:lsdException w:name="Emphasis" w:semiHidden="0" w:unhideWhenUsed="0" w:qFormat="1"/>
+    <w:lsdException w:name="Table Web 2" w:semiHidden="0" w:unhideWhenUsed="0"/>
+    <w:lsdException w:name="Table Web 3" w:semiHidden="0" w:unhideWhenUsed="0"/>
+    <w:lsdException w:name="Balloon Text" w:semiHidden="0" w:unhideWhenUsed="0"/>
+    <w:lsdException w:name="Table Grid" w:semiHidden="0" w:unhideWhenUsed="0"/>
+    <w:lsdException w:name="Table Theme" w:semiHidden="0" w:unhideWhenUsed="0"/>
+    <w:lsdException w:name="Placeholder Text" w:uiPriority="99" w:unhideWhenUsed="0"/>
+    <w:lsdException w:name="No Spacing" w:semiHidden="0" w:uiPriority="1" w:unhideWhenUsed="0" w:qFormat="1"/>
+    <w:lsdException w:name="Light Shading" w:semiHidden="0" w:uiPriority="60" w:unhideWhenUsed="0"/>
+    <w:lsdException w:name="Light List" w:semiHidden="0" w:uiPriority="61" w:unhideWhenUsed="0"/>
+    <w:lsdException w:name="Light Grid" w:semiHidden="0" w:uiPriority="62" w:unhideWhenUsed="0"/>
+    <w:lsdException w:name="Medium Shading 1" w:semiHidden="0" w:uiPriority="63" w:unhideWhenUsed="0"/>
+    <w:lsdException w:name="Medium Shading 2" w:semiHidden="0" w:uiPriority="64" w:unhideWhenUsed="0"/>
+    <w:lsdException w:name="Medium List 1" w:semiHidden="0" w:uiPriority="65" w:unhideWhenUsed="0"/>
+    <w:lsdException w:name="Medium List 2" w:semiHidden="0" w:uiPriority="66" w:unhideWhenUsed="0"/>
+    <w:lsdException w:name="Medium Grid 1" w:semiHidden="0" w:uiPriority="67" w:unhideWhenUsed="0"/>
+    <w:lsdException w:name="Medium Grid 2" w:semiHidden="0" w:uiPriority="68" w:unhideWhenUsed="0"/>
+    <w:lsdException w:name="Medium Grid 3" w:semiHidden="0" w:uiPriority="69" w:unhideWhenUsed="0"/>
+    <w:lsdException w:name="Dark List" w:semiHidden="0" w:uiPriority="70" w:unhideWhenUsed="0"/>
+    <w:lsdException w:name="Colorful Shading" w:semiHidden="0" w:uiPriority="71" w:unhideWhenUsed="0"/>
+    <w:lsdException w:name="Colorful List" w:semiHidden="0" w:uiPriority="72" w:unhideWhenUsed="0"/>
+    <w:lsdException w:name="Colorful Grid" w:semiHidden="0" w:uiPriority="73" w:unhideWhenUsed="0"/>
+    <w:lsdException w:name="Light Shading Accent 1" w:semiHidden="0" w:uiPriority="60" w:unhideWhenUsed="0"/>
+    <w:lsdException w:name="Light List Accent 1" w:semiHidden="0" w:uiPriority="61" w:unhideWhenUsed="0"/>
+    <w:lsdException w:name="Light Grid Accent 1" w:semiHidden="0" w:uiPriority="62" w:unhideWhenUsed="0"/>
+    <w:lsdException w:name="Medium Shading 1 Accent 1" w:semiHidden="0" w:uiPriority="63" w:unhideWhenUsed="0"/>
+    <w:lsdException w:name="Medium Shading 2 Accent 1" w:semiHidden="0" w:uiPriority="64" w:unhideWhenUsed="0"/>
+    <w:lsdException w:name="Medium List 1 Accent 1" w:semiHidden="0" w:uiPriority="65" w:unhideWhenUsed="0"/>
+    <w:lsdException w:name="Revision" w:uiPriority="99" w:unhideWhenUsed="0"/>
+    <w:lsdException w:name="List Paragraph" w:semiHidden="0" w:uiPriority="34" w:unhideWhenUsed="0" w:qFormat="1"/>
+    <w:lsdException w:name="Quote" w:semiHidden="0" w:uiPriority="29" w:unhideWhenUsed="0" w:qFormat="1"/>
+    <w:lsdException w:name="Intense Quote" w:semiHidden="0" w:uiPriority="30" w:unhideWhenUsed="0" w:qFormat="1"/>
+    <w:lsdException w:name="Medium List 2 Accent 1" w:semiHidden="0" w:uiPriority="66" w:unhideWhenUsed="0"/>
+    <w:lsdException w:name="Medium Grid 1 Accent 1" w:semiHidden="0" w:uiPriority="67" w:unhideWhenUsed="0"/>
+    <w:lsdException w:name="Medium Grid 2 Accent 1" w:semiHidden="0" w:uiPriority="68" w:unhideWhenUsed="0"/>
+    <w:lsdException w:name="Medium Grid 3 Accent 1" w:semiHidden="0" w:uiPriority="69" w:unhideWhenUsed="0"/>
+    <w:lsdException w:name="Dark List Accent 1" w:semiHidden="0" w:uiPriority="70" w:unhideWhenUsed="0"/>
+    <w:lsdException w:name="Colorful Shading Accent 1" w:semiHidden="0" w:uiPriority="71" w:unhideWhenUsed="0"/>
+    <w:lsdException w:name="Colorful List Accent 1" w:semiHidden="0" w:uiPriority="72" w:unhideWhenUsed="0"/>
+    <w:lsdException w:name="Colorful Grid Accent 1" w:semiHidden="0" w:uiPriority="73" w:unhideWhenUsed="0"/>
+    <w:lsdException w:name="Light Shading Accent 2" w:semiHidden="0" w:uiPriority="60" w:unhideWhenUsed="0"/>
+    <w:lsdException w:name="Light List Accent 2" w:semiHidden="0" w:uiPriority="61" w:unhideWhenUsed="0"/>
+    <w:lsdException w:name="Light Grid Accent 2" w:semiHidden="0" w:uiPriority="62" w:unhideWhenUsed="0"/>
+    <w:lsdException w:name="Medium Shading 1 Accent 2" w:semiHidden="0" w:uiPriority="63" w:unhideWhenUsed="0"/>
+    <w:lsdException w:name="Medium Shading 2 Accent 2" w:semiHidden="0" w:uiPriority="64" w:unhideWhenUsed="0"/>
+    <w:lsdException w:name="Medium List 1 Accent 2" w:semiHidden="0" w:uiPriority="65" w:unhideWhenUsed="0"/>
+    <w:lsdException w:name="Medium List 2 Accent 2" w:semiHidden="0" w:uiPriority="66" w:unhideWhenUsed="0"/>
+    <w:lsdException w:name="Medium Grid 1 Accent 2" w:semiHidden="0" w:uiPriority="67" w:unhideWhenUsed="0"/>
+    <w:lsdException w:name="Medium Grid 2 Accent 2" w:semiHidden="0" w:uiPriority="68" w:unhideWhenUsed="0"/>
+    <w:lsdException w:name="Medium Grid 3 Accent 2" w:semiHidden="0" w:uiPriority="69" w:unhideWhenUsed="0"/>
+    <w:lsdException w:name="Dark List Accent 2" w:semiHidden="0" w:uiPriority="70" w:unhideWhenUsed="0"/>
+    <w:lsdException w:name="Colorful Shading Accent 2" w:semiHidden="0" w:uiPriority="71" w:unhideWhenUsed="0"/>
+    <w:lsdException w:name="Colorful List Accent 2" w:semiHidden="0" w:uiPriority="72" w:unhideWhenUsed="0"/>
+    <w:lsdException w:name="Colorful Grid Accent 2" w:semiHidden="0" w:uiPriority="73" w:unhideWhenUsed="0"/>
+    <w:lsdException w:name="Light Shading Accent 3" w:semiHidden="0" w:uiPriority="60" w:unhideWhenUsed="0"/>
+    <w:lsdException w:name="Light List Accent 3" w:semiHidden="0" w:uiPriority="61" w:unhideWhenUsed="0"/>
+    <w:lsdException w:name="Light Grid Accent 3" w:semiHidden="0" w:uiPriority="62" w:unhideWhenUsed="0"/>
+    <w:lsdException w:name="Medium Shading 1 Accent 3" w:semiHidden="0" w:uiPriority="63" w:unhideWhenUsed="0"/>
+    <w:lsdException w:name="Medium Shading 2 Accent 3" w:semiHidden="0" w:uiPriority="64" w:unhideWhenUsed="0"/>
+    <w:lsdException w:name="Medium List 1 Accent 3" w:semiHidden="0" w:uiPriority="65" w:unhideWhenUsed="0"/>
+    <w:lsdException w:name="Medium List 2 Accent 3" w:semiHidden="0" w:uiPriority="66" w:unhideWhenUsed="0"/>
+    <w:lsdException w:name="Medium Grid 1 Accent 3" w:semiHidden="0" w:uiPriority="67" w:unhideWhenUsed="0"/>
+    <w:lsdException w:name="Medium Grid 2 Accent 3" w:semiHidden="0" w:uiPriority="68" w:unhideWhenUsed="0"/>
+    <w:lsdException w:name="Medium Grid 3 Accent 3" w:semiHidden="0" w:uiPriority="69" w:unhideWhenUsed="0"/>
+    <w:lsdException w:name="Dark List Accent 3" w:semiHidden="0" w:uiPriority="70" w:unhideWhenUsed="0"/>
+    <w:lsdException w:name="Colorful Shading Accent 3" w:semiHidden="0" w:uiPriority="71" w:unhideWhenUsed="0"/>
+    <w:lsdException w:name="Colorful List Accent 3" w:semiHidden="0" w:uiPriority="72" w:unhideWhenUsed="0"/>
+    <w:lsdException w:name="Colorful Grid Accent 3" w:semiHidden="0" w:uiPriority="73" w:unhideWhenUsed="0"/>
+    <w:lsdException w:name="Light Shading Accent 4" w:semiHidden="0" w:uiPriority="60" w:unhideWhenUsed="0"/>
+    <w:lsdException w:name="Light List Accent 4" w:semiHidden="0" w:uiPriority="61" w:unhideWhenUsed="0"/>
+    <w:lsdException w:name="Light Grid Accent 4" w:semiHidden="0" w:uiPriority="62" w:unhideWhenUsed="0"/>
+    <w:lsdException w:name="Medium Shading 1 Accent 4" w:semiHidden="0" w:uiPriority="63" w:unhideWhenUsed="0"/>
+    <w:lsdException w:name="Medium Shading 2 Accent 4" w:semiHidden="0" w:uiPriority="64" w:unhideWhenUsed="0"/>
+    <w:lsdException w:name="Medium List 1 Accent 4" w:semiHidden="0" w:uiPriority="65" w:unhideWhenUsed="0"/>
+    <w:lsdException w:name="Medium List 2 Accent 4" w:semiHidden="0" w:uiPriority="66" w:unhideWhenUsed="0"/>
+    <w:lsdException w:name="Medium Grid 1 Accent 4" w:semiHidden="0" w:uiPriority="67" w:unhideWhenUsed="0"/>
+    <w:lsdException w:name="Medium Grid 2 Accent 4" w:semiHidden="0" w:uiPriority="68" w:unhideWhenUsed="0"/>
+    <w:lsdException w:name="Medium Grid 3 Accent 4" w:semiHidden="0" w:uiPriority="69" w:unhideWhenUsed="0"/>
+    <w:lsdException w:name="Dark List Accent 4" w:semiHidden="0" w:uiPriority="70" w:unhideWhenUsed="0"/>
+    <w:lsdException w:name="Colorful Shading Accent 4" w:semiHidden="0" w:uiPriority="71" w:unhideWhenUsed="0"/>
+    <w:lsdException w:name="Colorful List Accent 4" w:semiHidden="0" w:uiPriority="72" w:unhideWhenUsed="0"/>
+    <w:lsdException w:name="Colorful Grid Accent 4" w:semiHidden="0" w:uiPriority="73" w:unhideWhenUsed="0"/>
+    <w:lsdException w:name="Light Shading Accent 5" w:semiHidden="0" w:uiPriority="60" w:unhideWhenUsed="0"/>
+    <w:lsdException w:name="Light List Accent 5" w:semiHidden="0" w:uiPriority="61" w:unhideWhenUsed="0"/>
+    <w:lsdException w:name="Light Grid Accent 5" w:semiHidden="0" w:uiPriority="62" w:unhideWhenUsed="0"/>
+    <w:lsdException w:name="Medium Shading 1 Accent 5" w:semiHidden="0" w:uiPriority="63" w:unhideWhenUsed="0"/>
+    <w:lsdException w:name="Medium Shading 2 Accent 5" w:semiHidden="0" w:uiPriority="64" w:unhideWhenUsed="0"/>
+    <w:lsdException w:name="Medium List 1 Accent 5" w:semiHidden="0" w:uiPriority="65" w:unhideWhenUsed="0"/>
+    <w:lsdException w:name="Medium List 2 Accent 5" w:semiHidden="0" w:uiPriority="66" w:unhideWhenUsed="0"/>
+    <w:lsdException w:name="Medium Grid 1 Accent 5" w:semiHidden="0" w:uiPriority="67" w:unhideWhenUsed="0"/>
+    <w:lsdException w:name="Medium Grid 2 Accent 5" w:semiHidden="0" w:uiPriority="68" w:unhideWhenUsed="0"/>
+    <w:lsdException w:name="Medium Grid 3 Accent 5" w:semiHidden="0" w:uiPriority="69" w:unhideWhenUsed="0"/>
+    <w:lsdException w:name="Dark List Accent 5" w:semiHidden="0" w:uiPriority="70" w:unhideWhenUsed="0"/>
+    <w:lsdException w:name="Colorful Shading Accent 5" w:semiHidden="0" w:uiPriority="71" w:unhideWhenUsed="0"/>
+    <w:lsdException w:name="Colorful List Accent 5" w:semiHidden="0" w:uiPriority="72" w:unhideWhenUsed="0"/>
+    <w:lsdException w:name="Colorful Grid Accent 5" w:semiHidden="0" w:uiPriority="73" w:unhideWhenUsed="0"/>
+    <w:lsdException w:name="Light Shading Accent 6" w:semiHidden="0" w:uiPriority="60" w:unhideWhenUsed="0"/>
+    <w:lsdException w:name="Light List Accent 6" w:semiHidden="0" w:uiPriority="61" w:unhideWhenUsed="0"/>
+    <w:lsdException w:name="Light Grid Accent 6" w:semiHidden="0" w:uiPriority="62" w:unhideWhenUsed="0"/>
+    <w:lsdException w:name="Medium Shading 1 Accent 6" w:semiHidden="0" w:uiPriority="63" w:unhideWhenUsed="0"/>
+    <w:lsdException w:name="Medium Shading 2 Accent 6" w:semiHidden="0" w:uiPriority="64" w:unhideWhenUsed="0"/>
+    <w:lsdException w:name="Medium List 1 Accent 6" w:semiHidden="0" w:uiPriority="65" w:unhideWhenUsed="0"/>
+    <w:lsdException w:name="Medium List 2 Accent 6" w:semiHidden="0" w:uiPriority="66" w:unhideWhenUsed="0"/>
+    <w:lsdException w:name="Medium Grid 1 Accent 6" w:semiHidden="0" w:uiPriority="67" w:unhideWhenUsed="0"/>
+    <w:lsdException w:name="Medium Grid 2 Accent 6" w:semiHidden="0" w:uiPriority="68" w:unhideWhenUsed="0"/>
+    <w:lsdException w:name="Medium Grid 3 Accent 6" w:semiHidden="0" w:uiPriority="69" w:unhideWhenUsed="0"/>
+    <w:lsdException w:name="Dark List Accent 6" w:semiHidden="0" w:uiPriority="70" w:unhideWhenUsed="0"/>
+    <w:lsdException w:name="Colorful Shading Accent 6" w:semiHidden="0" w:uiPriority="71" w:unhideWhenUsed="0"/>
+    <w:lsdException w:name="Colorful List Accent 6" w:semiHidden="0" w:uiPriority="72" w:unhideWhenUsed="0"/>
+    <w:lsdException w:name="Colorful Grid Accent 6" w:semiHidden="0" w:uiPriority="73" w:unhideWhenUsed="0"/>
+    <w:lsdException w:name="Subtle Emphasis" w:semiHidden="0" w:uiPriority="19" w:unhideWhenUsed="0" w:qFormat="1"/>
+    <w:lsdException w:name="Intense Emphasis" w:semiHidden="0" w:uiPriority="21" w:unhideWhenUsed="0" w:qFormat="1"/>
+    <w:lsdException w:name="Subtle Reference" w:semiHidden="0" w:uiPriority="31" w:unhideWhenUsed="0" w:qFormat="1"/>
+    <w:lsdException w:name="Intense Reference" w:semiHidden="0" w:uiPriority="32" w:unhideWhenUsed="0" w:qFormat="1"/>
+    <w:lsdException w:name="Book Title" w:semiHidden="0" w:uiPriority="33" w:unhideWhenUsed="0" w:qFormat="1"/>
+    <w:lsdException w:name="Bibliography" w:uiPriority="37"/>
+    <w:lsdException w:name="TOC Heading" w:uiPriority="39" w:qFormat="1"/>
+  </w:latentStyles>
+  <w:style w:type="paragraph" w:default="1" w:styleId="Normal">
+    <w:name w:val="Normal"/>
+    <w:qFormat/>
+    <w:rPr>
+      <w:sz w:val="24"/>
+      <w:szCs w:val="24"/>
+      <w:lang w:eastAsia="ko-KR"/>
+    </w:rPr>
+  </w:style>
+  <w:style w:type="paragraph" w:styleId="Ttulo1">
+    <w:name w:val="heading 1"/>
+    <w:basedOn w:val="Normal"/>
+    <w:next w:val="Normal"/>
+    <w:qFormat/>
+    <w:rsid w:val="00277ADB"/>
+    <w:pPr>
+      <w:keepNext/>
+      <w:spacing w:before="240" w:after="60"/>
+      <w:outlineLvl w:val="0"/>
+    </w:pPr>
+    <w:rPr>
+      <w:rFonts w:ascii="Arial" w:hAnsi="Arial" w:cs="Arial"/>
+      <w:b/>
+      <w:bCs/>
+      <w:kern w:val="32"/>
+      <w:sz w:val="32"/>
+      <w:szCs w:val="32"/>
+    </w:rPr>
+  </w:style>
+  <w:style w:type="character" w:default="1" w:styleId="Fuentedeprrafopredeter">
+    <w:name w:val="Default Paragraph Font"/>
+    <w:uiPriority w:val="1"/>
+    <w:semiHidden/>
+    <w:unhideWhenUsed/>
+  </w:style>
+  <w:style w:type="table" w:default="1" w:styleId="Tablanormal">
+    <w:name w:val="Normal Table"/>
+    <w:uiPriority w:val="99"/>
+    <w:semiHidden/>
+    <w:unhideWhenUsed/>
+    <w:tblPr>
+      <w:tblInd w:w="0" w:type="dxa"/>
+      <w:tblCellMar>
+        <w:top w:w="0" w:type="dxa"/>
+        <w:left w:w="108" w:type="dxa"/>
+        <w:bottom w:w="0" w:type="dxa"/>
+        <w:right w:w="108" w:type="dxa"/>
+      </w:tblCellMar>
+    </w:tblPr>
+  </w:style>
+  <w:style w:type="numbering" w:default="1" w:styleId="Sinlista">
+    <w:name w:val="No List"/>
+    <w:uiPriority w:val="99"/>
+    <w:semiHidden/>
+    <w:unhideWhenUsed/>
+  </w:style>
+  <w:style w:type="paragraph" w:customStyle="1" w:styleId="1">
+    <w:name w:val="Стиль1"/>
+    <w:basedOn w:val="Normal"/>
+    <w:rsid w:val="00D278F8"/>
+  </w:style>
+  <w:style w:type="paragraph" w:styleId="Encabezado">
+    <w:name w:val="header"/>
+    <w:basedOn w:val="Normal"/>
+    <w:link w:val="EncabezadoCar"/>
+    <w:uiPriority w:val="99"/>
+    <w:rsid w:val="007D5AC1"/>
+    <w:pPr>
+      <w:tabs>
+        <w:tab w:val="center" w:pos="4677"/>
+        <w:tab w:val="right" w:pos="9355"/>
+      </w:tabs>
+    </w:pPr>
+  </w:style>
+  <w:style w:type="paragraph" w:styleId="Piedepgina">
+    <w:name w:val="footer"/>
+    <w:basedOn w:val="Normal"/>
+    <w:link w:val="PiedepginaCar"/>
+    <w:uiPriority w:val="99"/>
+    <w:rsid w:val="007D5AC1"/>
+    <w:pPr>
+      <w:tabs>
+        <w:tab w:val="center" w:pos="4677"/>
+        <w:tab w:val="right" w:pos="9355"/>
+      </w:tabs>
+    </w:pPr>
+  </w:style>
+  <w:style w:type="character" w:customStyle="1" w:styleId="sowc">
+    <w:name w:val="sowc"/>
+    <w:basedOn w:val="Fuentedeprrafopredeter"/>
+    <w:rsid w:val="001A17BC"/>
+  </w:style>
+  <w:style w:type="character" w:customStyle="1" w:styleId="howc">
+    <w:name w:val="howc"/>
+    <w:basedOn w:val="Fuentedeprrafopredeter"/>
+    <w:rsid w:val="001A17BC"/>
+  </w:style>
+  <w:style w:type="paragraph" w:customStyle="1" w:styleId="My">
+    <w:name w:val="My"/>
+    <w:rsid w:val="00277ADB"/>
+    <w:rPr>
+      <w:rFonts w:ascii="Verdana" w:hAnsi="Verdana" w:cs="Arial"/>
+      <w:sz w:val="24"/>
+      <w:szCs w:val="24"/>
+      <w:lang w:val="uk-UA" w:eastAsia="ko-KR"/>
+    </w:rPr>
+  </w:style>
+  <w:style w:type="character" w:styleId="Hipervnculo">
+    <w:name w:val="Hyperlink"/>
+    <w:basedOn w:val="Fuentedeprrafopredeter"/>
+    <w:rsid w:val="00170756"/>
+    <w:rPr>
+      <w:color w:val="0000FF"/>
+      <w:u w:val="single"/>
+    </w:rPr>
+  </w:style>
+  <w:style w:type="paragraph" w:customStyle="1" w:styleId="MyHeadtitle">
+    <w:name w:val="My Head title"/>
+    <w:basedOn w:val="Ttulo1"/>
+    <w:rsid w:val="004F6FD5"/>
+    <w:rPr>
+      <w:rFonts w:ascii="Verdana" w:hAnsi="Verdana"/>
+      <w:sz w:val="36"/>
+    </w:rPr>
+  </w:style>
+  <w:style w:type="paragraph" w:customStyle="1" w:styleId="Mysubhead">
+    <w:name w:val="My subhead"/>
+    <w:basedOn w:val="MyHeadtitle"/>
+    <w:rsid w:val="004F6FD5"/>
+    <w:pPr>
+      <w:jc w:val="right"/>
+    </w:pPr>
+    <w:rPr>
+      <w:sz w:val="32"/>
+    </w:rPr>
+  </w:style>
+  <w:style w:type="character" w:styleId="Nmerodepgina">
+    <w:name w:val="page number"/>
+    <w:basedOn w:val="Fuentedeprrafopredeter"/>
+    <w:rsid w:val="00F0441F"/>
+  </w:style>
+  <w:style w:type="paragraph" w:customStyle="1" w:styleId="Level1">
+    <w:name w:val="Level 1"/>
+    <w:basedOn w:val="TDC1"/>
+    <w:qFormat/>
+    <w:rsid w:val="00B70876"/>
+    <w:pPr>
+      <w:tabs>
+        <w:tab w:val="right" w:pos="8630"/>
+      </w:tabs>
+      <w:spacing w:before="360" w:after="360"/>
+    </w:pPr>
+    <w:rPr>
+      <w:rFonts w:asciiTheme="majorHAnsi" w:eastAsia="Times New Roman" w:hAnsiTheme="majorHAnsi"/>
+      <w:b/>
+      <w:bCs/>
+      <w:caps/>
+      <w:sz w:val="22"/>
+      <w:szCs w:val="22"/>
+      <w:u w:val="single"/>
+      <w:lang w:eastAsia="en-US"/>
+    </w:rPr>
+  </w:style>
+  <w:style w:type="paragraph" w:customStyle="1" w:styleId="Level2">
+    <w:name w:val="Level 2"/>
+    <w:basedOn w:val="TDC2"/>
+    <w:qFormat/>
+    <w:rsid w:val="00B70876"/>
+    <w:pPr>
+      <w:tabs>
+        <w:tab w:val="right" w:pos="8630"/>
+      </w:tabs>
+      <w:spacing w:after="0"/>
+      <w:ind w:left="0"/>
+    </w:pPr>
+    <w:rPr>
+      <w:rFonts w:asciiTheme="majorHAnsi" w:eastAsia="Times New Roman" w:hAnsiTheme="majorHAnsi"/>
+      <w:b/>
+      <w:bCs/>
+      <w:smallCaps/>
+      <w:sz w:val="22"/>
+      <w:szCs w:val="22"/>
+      <w:lang w:eastAsia="en-US"/>
+    </w:rPr>
+  </w:style>
+  <w:style w:type="paragraph" w:customStyle="1" w:styleId="Level3">
+    <w:name w:val="Level 3"/>
+    <w:basedOn w:val="TDC3"/>
+    <w:qFormat/>
+    <w:rsid w:val="00B70876"/>
+    <w:pPr>
+      <w:tabs>
+        <w:tab w:val="right" w:pos="8630"/>
+      </w:tabs>
+      <w:spacing w:after="0"/>
+      <w:ind w:left="0"/>
+    </w:pPr>
+    <w:rPr>
+      <w:rFonts w:asciiTheme="majorHAnsi" w:eastAsia="Times New Roman" w:hAnsiTheme="majorHAnsi"/>
+      <w:smallCaps/>
+      <w:sz w:val="22"/>
+      <w:szCs w:val="22"/>
+      <w:lang w:eastAsia="en-US"/>
+    </w:rPr>
+  </w:style>
+  <w:style w:type="paragraph" w:styleId="TDC1">
+    <w:name w:val="toc 1"/>
+    <w:basedOn w:val="Normal"/>
+    <w:next w:val="Normal"/>
+    <w:autoRedefine/>
+    <w:rsid w:val="00B70876"/>
+    <w:pPr>
+      <w:spacing w:after="100"/>
+    </w:pPr>
+  </w:style>
+  <w:style w:type="paragraph" w:styleId="TDC2">
+    <w:name w:val="toc 2"/>
+    <w:basedOn w:val="Normal"/>
+    <w:next w:val="Normal"/>
+    <w:autoRedefine/>
+    <w:rsid w:val="00B70876"/>
+    <w:pPr>
+      <w:spacing w:after="100"/>
+      <w:ind w:left="240"/>
+    </w:pPr>
+  </w:style>
+  <w:style w:type="paragraph" w:styleId="TDC3">
+    <w:name w:val="toc 3"/>
+    <w:basedOn w:val="Normal"/>
+    <w:next w:val="Normal"/>
+    <w:autoRedefine/>
+    <w:rsid w:val="00B70876"/>
+    <w:pPr>
+      <w:spacing w:after="100"/>
+      <w:ind w:left="480"/>
+    </w:pPr>
+  </w:style>
+  <w:style w:type="paragraph" w:styleId="Textodeglobo">
+    <w:name w:val="Balloon Text"/>
+    <w:basedOn w:val="Normal"/>
+    <w:link w:val="TextodegloboCar"/>
+    <w:rsid w:val="00B70876"/>
+    <w:rPr>
+      <w:rFonts w:ascii="Tahoma" w:hAnsi="Tahoma" w:cs="Tahoma"/>
+      <w:sz w:val="16"/>
+      <w:szCs w:val="16"/>
+    </w:rPr>
+  </w:style>
+  <w:style w:type="character" w:customStyle="1" w:styleId="TextodegloboCar">
+    <w:name w:val="Texto de globo Car"/>
+    <w:basedOn w:val="Fuentedeprrafopredeter"/>
+    <w:link w:val="Textodeglobo"/>
+    <w:rsid w:val="00B70876"/>
+    <w:rPr>
+      <w:rFonts w:ascii="Tahoma" w:hAnsi="Tahoma" w:cs="Tahoma"/>
+      <w:sz w:val="16"/>
+      <w:szCs w:val="16"/>
+      <w:lang w:val="uk-UA" w:eastAsia="ko-KR"/>
+    </w:rPr>
+  </w:style>
+  <w:style w:type="paragraph" w:styleId="Prrafodelista">
+    <w:name w:val="List Paragraph"/>
+    <w:basedOn w:val="Normal"/>
+    <w:uiPriority w:val="34"/>
+    <w:qFormat/>
+    <w:rsid w:val="00A826FE"/>
+    <w:pPr>
+      <w:ind w:left="720"/>
+      <w:contextualSpacing/>
+    </w:pPr>
+  </w:style>
+  <w:style w:type="character" w:customStyle="1" w:styleId="EncabezadoCar">
+    <w:name w:val="Encabezado Car"/>
+    <w:basedOn w:val="Fuentedeprrafopredeter"/>
+    <w:link w:val="Encabezado"/>
+    <w:uiPriority w:val="99"/>
+    <w:rsid w:val="000C6CA1"/>
+    <w:rPr>
+      <w:sz w:val="24"/>
+      <w:szCs w:val="24"/>
+      <w:lang w:val="uk-UA" w:eastAsia="ko-KR"/>
+    </w:rPr>
+  </w:style>
+  <w:style w:type="table" w:styleId="Tablaconcuadrcula">
+    <w:name w:val="Table Grid"/>
+    <w:basedOn w:val="Tablanormal"/>
+    <w:rsid w:val="00386F89"/>
+    <w:tblPr>
+      <w:tblBorders>
+        <w:top w:val="single" w:sz="4" w:space="0" w:color="auto"/>
+        <w:left w:val="single" w:sz="4" w:space="0" w:color="auto"/>
+        <w:bottom w:val="single" w:sz="4" w:space="0" w:color="auto"/>
+        <w:right w:val="single" w:sz="4" w:space="0" w:color="auto"/>
+        <w:insideH w:val="single" w:sz="4" w:space="0" w:color="auto"/>
+        <w:insideV w:val="single" w:sz="4" w:space="0" w:color="auto"/>
+      </w:tblBorders>
+    </w:tblPr>
+  </w:style>
+  <w:style w:type="table" w:styleId="Sombreadoclaro-nfasis1">
+    <w:name w:val="Light Shading Accent 1"/>
+    <w:basedOn w:val="Tablanormal"/>
+    <w:uiPriority w:val="60"/>
+    <w:rsid w:val="00386F89"/>
+    <w:rPr>
+      <w:color w:val="032348" w:themeColor="accent1" w:themeShade="BF"/>
+    </w:rPr>
+    <w:tblPr>
+      <w:tblStyleRowBandSize w:val="1"/>
+      <w:tblStyleColBandSize w:val="1"/>
+      <w:tblBorders>
+        <w:top w:val="single" w:sz="8" w:space="0" w:color="052F61" w:themeColor="accent1"/>
+        <w:bottom w:val="single" w:sz="8" w:space="0" w:color="052F61" w:themeColor="accent1"/>
+      </w:tblBorders>
+    </w:tblPr>
+    <w:tblStylePr w:type="firstRow">
+      <w:pPr>
+        <w:spacing w:before="0" w:after="0" w:line="240" w:lineRule="auto"/>
+      </w:pPr>
+      <w:rPr>
+        <w:b/>
+        <w:bCs/>
+      </w:rPr>
+      <w:tblPr/>
+      <w:tcPr>
+        <w:tcBorders>
+          <w:top w:val="single" w:sz="8" w:space="0" w:color="052F61" w:themeColor="accent1"/>
+          <w:left w:val="nil"/>
+          <w:bottom w:val="single" w:sz="8" w:space="0" w:color="052F61" w:themeColor="accent1"/>
+          <w:right w:val="nil"/>
+          <w:insideH w:val="nil"/>
+          <w:insideV w:val="nil"/>
+        </w:tcBorders>
+      </w:tcPr>
+    </w:tblStylePr>
+    <w:tblStylePr w:type="lastRow">
+      <w:pPr>
+        <w:spacing w:before="0" w:after="0" w:line="240" w:lineRule="auto"/>
+      </w:pPr>
+      <w:rPr>
+        <w:b/>
+        <w:bCs/>
+      </w:rPr>
+      <w:tblPr/>
+      <w:tcPr>
+        <w:tcBorders>
+          <w:top w:val="single" w:sz="8" w:space="0" w:color="052F61" w:themeColor="accent1"/>
+          <w:left w:val="nil"/>
+          <w:bottom w:val="single" w:sz="8" w:space="0" w:color="052F61" w:themeColor="accent1"/>
+          <w:right w:val="nil"/>
+          <w:insideH w:val="nil"/>
+          <w:insideV w:val="nil"/>
+        </w:tcBorders>
+      </w:tcPr>
+    </w:tblStylePr>
+    <w:tblStylePr w:type="firstCol">
+      <w:rPr>
+        <w:b/>
+        <w:bCs/>
+      </w:rPr>
+    </w:tblStylePr>
+    <w:tblStylePr w:type="lastCol">
+      <w:rPr>
+        <w:b/>
+        <w:bCs/>
+      </w:rPr>
+    </w:tblStylePr>
+    <w:tblStylePr w:type="band1Vert">
+      <w:tblPr/>
+      <w:tcPr>
+        <w:tcBorders>
+          <w:left w:val="nil"/>
+          <w:right w:val="nil"/>
+          <w:insideH w:val="nil"/>
+          <w:insideV w:val="nil"/>
+        </w:tcBorders>
+        <w:shd w:val="clear" w:color="auto" w:fill="9EC8FA" w:themeFill="accent1" w:themeFillTint="3F"/>
+      </w:tcPr>
+    </w:tblStylePr>
+    <w:tblStylePr w:type="band1Horz">
+      <w:tblPr/>
+      <w:tcPr>
+        <w:tcBorders>
+          <w:left w:val="nil"/>
+          <w:right w:val="nil"/>
+          <w:insideH w:val="nil"/>
+          <w:insideV w:val="nil"/>
+        </w:tcBorders>
+        <w:shd w:val="clear" w:color="auto" w:fill="9EC8FA" w:themeFill="accent1" w:themeFillTint="3F"/>
+      </w:tcPr>
+    </w:tblStylePr>
+  </w:style>
+  <w:style w:type="table" w:styleId="Listaclara-nfasis1">
+    <w:name w:val="Light List Accent 1"/>
+    <w:basedOn w:val="Tablanormal"/>
+    <w:uiPriority w:val="61"/>
+    <w:rsid w:val="00DD04C0"/>
+    <w:tblPr>
+      <w:tblStyleRowBandSize w:val="1"/>
+      <w:tblStyleColBandSize w:val="1"/>
+      <w:tblBorders>
+        <w:top w:val="single" w:sz="8" w:space="0" w:color="052F61" w:themeColor="accent1"/>
+        <w:left w:val="single" w:sz="8" w:space="0" w:color="052F61" w:themeColor="accent1"/>
+        <w:bottom w:val="single" w:sz="8" w:space="0" w:color="052F61" w:themeColor="accent1"/>
+        <w:right w:val="single" w:sz="8" w:space="0" w:color="052F61" w:themeColor="accent1"/>
+      </w:tblBorders>
+    </w:tblPr>
+    <w:tblStylePr w:type="firstRow">
+      <w:pPr>
+        <w:spacing w:before="0" w:after="0" w:line="240" w:lineRule="auto"/>
+      </w:pPr>
+      <w:rPr>
+        <w:b/>
+        <w:bCs/>
+        <w:color w:val="FFFFFF" w:themeColor="background1"/>
+      </w:rPr>
+      <w:tblPr/>
+      <w:tcPr>
+        <w:shd w:val="clear" w:color="auto" w:fill="052F61" w:themeFill="accent1"/>
+      </w:tcPr>
+    </w:tblStylePr>
+    <w:tblStylePr w:type="lastRow">
+      <w:pPr>
+        <w:spacing w:before="0" w:after="0" w:line="240" w:lineRule="auto"/>
+      </w:pPr>
+      <w:rPr>
+        <w:b/>
+        <w:bCs/>
+      </w:rPr>
+      <w:tblPr/>
+      <w:tcPr>
+        <w:tcBorders>
+          <w:top w:val="double" w:sz="6" w:space="0" w:color="052F61" w:themeColor="accent1"/>
+          <w:left w:val="single" w:sz="8" w:space="0" w:color="052F61" w:themeColor="accent1"/>
+          <w:bottom w:val="single" w:sz="8" w:space="0" w:color="052F61" w:themeColor="accent1"/>
+          <w:right w:val="single" w:sz="8" w:space="0" w:color="052F61" w:themeColor="accent1"/>
+        </w:tcBorders>
+      </w:tcPr>
+    </w:tblStylePr>
+    <w:tblStylePr w:type="firstCol">
+      <w:rPr>
+        <w:b/>
+        <w:bCs/>
+      </w:rPr>
+    </w:tblStylePr>
+    <w:tblStylePr w:type="lastCol">
+      <w:rPr>
+        <w:b/>
+        <w:bCs/>
+      </w:rPr>
+    </w:tblStylePr>
+    <w:tblStylePr w:type="band1Vert">
+      <w:tblPr/>
+      <w:tcPr>
+        <w:tcBorders>
+          <w:top w:val="single" w:sz="8" w:space="0" w:color="052F61" w:themeColor="accent1"/>
+          <w:left w:val="single" w:sz="8" w:space="0" w:color="052F61" w:themeColor="accent1"/>
+          <w:bottom w:val="single" w:sz="8" w:space="0" w:color="052F61" w:themeColor="accent1"/>
+          <w:right w:val="single" w:sz="8" w:space="0" w:color="052F61" w:themeColor="accent1"/>
+        </w:tcBorders>
+      </w:tcPr>
+    </w:tblStylePr>
+    <w:tblStylePr w:type="band1Horz">
+      <w:tblPr/>
+      <w:tcPr>
+        <w:tcBorders>
+          <w:top w:val="single" w:sz="8" w:space="0" w:color="052F61" w:themeColor="accent1"/>
+          <w:left w:val="single" w:sz="8" w:space="0" w:color="052F61" w:themeColor="accent1"/>
+          <w:bottom w:val="single" w:sz="8" w:space="0" w:color="052F61" w:themeColor="accent1"/>
+          <w:right w:val="single" w:sz="8" w:space="0" w:color="052F61" w:themeColor="accent1"/>
+        </w:tcBorders>
+      </w:tcPr>
+    </w:tblStylePr>
+  </w:style>
+  <w:style w:type="table" w:styleId="Listamedia2-nfasis1">
+    <w:name w:val="Medium List 2 Accent 1"/>
+    <w:basedOn w:val="Tablanormal"/>
+    <w:uiPriority w:val="66"/>
+    <w:rsid w:val="00DD04C0"/>
+    <w:rPr>
+      <w:rFonts w:asciiTheme="majorHAnsi" w:eastAsiaTheme="majorEastAsia" w:hAnsiTheme="majorHAnsi" w:cstheme="majorBidi"/>
+      <w:color w:val="000000" w:themeColor="text1"/>
+    </w:rPr>
+    <w:tblPr>
+      <w:tblStyleRowBandSize w:val="1"/>
+      <w:tblStyleColBandSize w:val="1"/>
+      <w:tblBorders>
+        <w:top w:val="single" w:sz="8" w:space="0" w:color="052F61" w:themeColor="accent1"/>
+        <w:left w:val="single" w:sz="8" w:space="0" w:color="052F61" w:themeColor="accent1"/>
+        <w:bottom w:val="single" w:sz="8" w:space="0" w:color="052F61" w:themeColor="accent1"/>
+        <w:right w:val="single" w:sz="8" w:space="0" w:color="052F61" w:themeColor="accent1"/>
+      </w:tblBorders>
+    </w:tblPr>
+    <w:tblStylePr w:type="firstRow">
+      <w:rPr>
+        <w:sz w:val="24"/>
+        <w:szCs w:val="24"/>
+      </w:rPr>
+      <w:tblPr/>
+      <w:tcPr>
+        <w:tcBorders>
+          <w:top w:val="nil"/>
+          <w:left w:val="nil"/>
+          <w:bottom w:val="single" w:sz="24" w:space="0" w:color="052F61" w:themeColor="accent1"/>
+          <w:right w:val="nil"/>
+          <w:insideH w:val="nil"/>
+          <w:insideV w:val="nil"/>
+        </w:tcBorders>
+        <w:shd w:val="clear" w:color="auto" w:fill="FFFFFF" w:themeFill="background1"/>
+      </w:tcPr>
+    </w:tblStylePr>
+    <w:tblStylePr w:type="lastRow">
+      <w:tblPr/>
+      <w:tcPr>
+        <w:tcBorders>
+          <w:top w:val="single" w:sz="8" w:space="0" w:color="052F61" w:themeColor="accent1"/>
+          <w:left w:val="nil"/>
+          <w:bottom w:val="nil"/>
+          <w:right w:val="nil"/>
+          <w:insideH w:val="nil"/>
+          <w:insideV w:val="nil"/>
+        </w:tcBorders>
+        <w:shd w:val="clear" w:color="auto" w:fill="FFFFFF" w:themeFill="background1"/>
+      </w:tcPr>
+    </w:tblStylePr>
+    <w:tblStylePr w:type="firstCol">
+      <w:tblPr/>
+      <w:tcPr>
+        <w:tcBorders>
+          <w:top w:val="nil"/>
+          <w:left w:val="nil"/>
+          <w:bottom w:val="nil"/>
+          <w:right w:val="single" w:sz="8" w:space="0" w:color="052F61" w:themeColor="accent1"/>
+          <w:insideH w:val="nil"/>
+          <w:insideV w:val="nil"/>
+        </w:tcBorders>
+        <w:shd w:val="clear" w:color="auto" w:fill="FFFFFF" w:themeFill="background1"/>
+      </w:tcPr>
+    </w:tblStylePr>
+    <w:tblStylePr w:type="lastCol">
+      <w:tblPr/>
+      <w:tcPr>
+        <w:tcBorders>
+          <w:top w:val="nil"/>
+          <w:left w:val="single" w:sz="8" w:space="0" w:color="052F61" w:themeColor="accent1"/>
+          <w:bottom w:val="nil"/>
+          <w:right w:val="nil"/>
+          <w:insideH w:val="nil"/>
+          <w:insideV w:val="nil"/>
+        </w:tcBorders>
+        <w:shd w:val="clear" w:color="auto" w:fill="FFFFFF" w:themeFill="background1"/>
+      </w:tcPr>
+    </w:tblStylePr>
+    <w:tblStylePr w:type="band1Vert">
+      <w:tblPr/>
+      <w:tcPr>
+        <w:tcBorders>
+          <w:left w:val="nil"/>
+          <w:right w:val="nil"/>
+          <w:insideH w:val="nil"/>
+          <w:insideV w:val="nil"/>
+        </w:tcBorders>
+        <w:shd w:val="clear" w:color="auto" w:fill="9EC8FA" w:themeFill="accent1" w:themeFillTint="3F"/>
+      </w:tcPr>
+    </w:tblStylePr>
+    <w:tblStylePr w:type="band1Horz">
+      <w:tblPr/>
+      <w:tcPr>
+        <w:tcBorders>
+          <w:top w:val="nil"/>
+          <w:bottom w:val="nil"/>
+          <w:insideH w:val="nil"/>
+          <w:insideV w:val="nil"/>
+        </w:tcBorders>
+        <w:shd w:val="clear" w:color="auto" w:fill="9EC8FA" w:themeFill="accent1" w:themeFillTint="3F"/>
+      </w:tcPr>
+    </w:tblStylePr>
+    <w:tblStylePr w:type="nwCell">
+      <w:tblPr/>
+      <w:tcPr>
+        <w:shd w:val="clear" w:color="auto" w:fill="FFFFFF" w:themeFill="background1"/>
+      </w:tcPr>
+    </w:tblStylePr>
+    <w:tblStylePr w:type="swCell">
+      <w:tblPr/>
+      <w:tcPr>
+        <w:tcBorders>
+          <w:top w:val="nil"/>
+        </w:tcBorders>
+      </w:tcPr>
+    </w:tblStylePr>
+  </w:style>
+  <w:style w:type="table" w:styleId="Cuadrculamedia2-nfasis1">
+    <w:name w:val="Medium Grid 2 Accent 1"/>
+    <w:basedOn w:val="Tablanormal"/>
+    <w:uiPriority w:val="68"/>
+    <w:rsid w:val="00DD04C0"/>
+    <w:rPr>
+      <w:rFonts w:asciiTheme="majorHAnsi" w:eastAsiaTheme="majorEastAsia" w:hAnsiTheme="majorHAnsi" w:cstheme="majorBidi"/>
+      <w:color w:val="000000" w:themeColor="text1"/>
+    </w:rPr>
+    <w:tblPr>
+      <w:tblStyleRowBandSize w:val="1"/>
+      <w:tblStyleColBandSize w:val="1"/>
+      <w:tblBorders>
+        <w:top w:val="single" w:sz="8" w:space="0" w:color="052F61" w:themeColor="accent1"/>
+        <w:left w:val="single" w:sz="8" w:space="0" w:color="052F61" w:themeColor="accent1"/>
+        <w:bottom w:val="single" w:sz="8" w:space="0" w:color="052F61" w:themeColor="accent1"/>
+        <w:right w:val="single" w:sz="8" w:space="0" w:color="052F61" w:themeColor="accent1"/>
+        <w:insideH w:val="single" w:sz="8" w:space="0" w:color="052F61" w:themeColor="accent1"/>
+        <w:insideV w:val="single" w:sz="8" w:space="0" w:color="052F61" w:themeColor="accent1"/>
+      </w:tblBorders>
+    </w:tblPr>
+    <w:tcPr>
+      <w:shd w:val="clear" w:color="auto" w:fill="9EC8FA" w:themeFill="accent1" w:themeFillTint="3F"/>
+    </w:tcPr>
+    <w:tblStylePr w:type="firstRow">
+      <w:rPr>
+        <w:b/>
+        <w:bCs/>
+        <w:color w:val="000000" w:themeColor="text1"/>
+      </w:rPr>
+      <w:tblPr/>
+      <w:tcPr>
+        <w:shd w:val="clear" w:color="auto" w:fill="D8E9FD" w:themeFill="accent1" w:themeFillTint="19"/>
+      </w:tcPr>
+    </w:tblStylePr>
+    <w:tblStylePr w:type="lastRow">
+      <w:rPr>
+        <w:b/>
+        <w:bCs/>
+        <w:color w:val="000000" w:themeColor="text1"/>
+      </w:rPr>
+      <w:tblPr/>
+      <w:tcPr>
+        <w:tcBorders>
+          <w:top w:val="single" w:sz="12" w:space="0" w:color="000000" w:themeColor="text1"/>
+          <w:left w:val="nil"/>
+          <w:bottom w:val="nil"/>
+          <w:right w:val="nil"/>
+          <w:insideH w:val="nil"/>
+          <w:insideV w:val="nil"/>
+        </w:tcBorders>
+        <w:shd w:val="clear" w:color="auto" w:fill="FFFFFF" w:themeFill="background1"/>
+      </w:tcPr>
+    </w:tblStylePr>
+    <w:tblStylePr w:type="firstCol">
+      <w:rPr>
+        <w:b/>
+        <w:bCs/>
+        <w:color w:val="000000" w:themeColor="text1"/>
+      </w:rPr>
+      <w:tblPr/>
+      <w:tcPr>
+        <w:tcBorders>
+          <w:top w:val="nil"/>
+          <w:left w:val="nil"/>
+          <w:bottom w:val="nil"/>
+          <w:right w:val="nil"/>
+          <w:insideH w:val="nil"/>
+          <w:insideV w:val="nil"/>
+        </w:tcBorders>
+        <w:shd w:val="clear" w:color="auto" w:fill="FFFFFF" w:themeFill="background1"/>
+      </w:tcPr>
+    </w:tblStylePr>
+    <w:tblStylePr w:type="lastCol">
+      <w:rPr>
+        <w:b w:val="0"/>
+        <w:bCs w:val="0"/>
+        <w:color w:val="000000" w:themeColor="text1"/>
+      </w:rPr>
+      <w:tblPr/>
+      <w:tcPr>
+        <w:tcBorders>
+          <w:top w:val="nil"/>
+          <w:left w:val="nil"/>
+          <w:bottom w:val="nil"/>
+          <w:right w:val="nil"/>
+          <w:insideH w:val="nil"/>
+          <w:insideV w:val="nil"/>
+        </w:tcBorders>
+        <w:shd w:val="clear" w:color="auto" w:fill="B1D2FB" w:themeFill="accent1" w:themeFillTint="33"/>
+      </w:tcPr>
+    </w:tblStylePr>
+    <w:tblStylePr w:type="band1Vert">
+      <w:tblPr/>
+      <w:tcPr>
+        <w:shd w:val="clear" w:color="auto" w:fill="3D91F5" w:themeFill="accent1" w:themeFillTint="7F"/>
+      </w:tcPr>
+    </w:tblStylePr>
+    <w:tblStylePr w:type="band1Horz">
+      <w:tblPr/>
+      <w:tcPr>
+        <w:tcBorders>
+          <w:insideH w:val="single" w:sz="6" w:space="0" w:color="052F61" w:themeColor="accent1"/>
+          <w:insideV w:val="single" w:sz="6" w:space="0" w:color="052F61" w:themeColor="accent1"/>
+        </w:tcBorders>
+        <w:shd w:val="clear" w:color="auto" w:fill="3D91F5" w:themeFill="accent1" w:themeFillTint="7F"/>
+      </w:tcPr>
+    </w:tblStylePr>
+    <w:tblStylePr w:type="nwCell">
+      <w:tblPr/>
+      <w:tcPr>
+        <w:shd w:val="clear" w:color="auto" w:fill="FFFFFF" w:themeFill="background1"/>
+      </w:tcPr>
+    </w:tblStylePr>
+  </w:style>
+  <w:style w:type="table" w:styleId="Cuadrculaclara-nfasis1">
+    <w:name w:val="Light Grid Accent 1"/>
+    <w:basedOn w:val="Tablanormal"/>
+    <w:uiPriority w:val="62"/>
+    <w:rsid w:val="00DD04C0"/>
+    <w:tblPr>
+      <w:tblStyleRowBandSize w:val="1"/>
+      <w:tblStyleColBandSize w:val="1"/>
+      <w:tblBorders>
+        <w:top w:val="single" w:sz="8" w:space="0" w:color="052F61" w:themeColor="accent1"/>
+        <w:left w:val="single" w:sz="8" w:space="0" w:color="052F61" w:themeColor="accent1"/>
+        <w:bottom w:val="single" w:sz="8" w:space="0" w:color="052F61" w:themeColor="accent1"/>
+        <w:right w:val="single" w:sz="8" w:space="0" w:color="052F61" w:themeColor="accent1"/>
+        <w:insideH w:val="single" w:sz="8" w:space="0" w:color="052F61" w:themeColor="accent1"/>
+        <w:insideV w:val="single" w:sz="8" w:space="0" w:color="052F61" w:themeColor="accent1"/>
+      </w:tblBorders>
+    </w:tblPr>
+    <w:tblStylePr w:type="firstRow">
+      <w:pPr>
+        <w:spacing w:before="0" w:after="0" w:line="240" w:lineRule="auto"/>
+      </w:pPr>
+      <w:rPr>
+        <w:rFonts w:asciiTheme="majorHAnsi" w:eastAsiaTheme="majorEastAsia" w:hAnsiTheme="majorHAnsi" w:cstheme="majorBidi"/>
+        <w:b/>
+        <w:bCs/>
+      </w:rPr>
+      <w:tblPr/>
+      <w:tcPr>
+        <w:tcBorders>
+          <w:top w:val="single" w:sz="8" w:space="0" w:color="052F61" w:themeColor="accent1"/>
+          <w:left w:val="single" w:sz="8" w:space="0" w:color="052F61" w:themeColor="accent1"/>
+          <w:bottom w:val="single" w:sz="18" w:space="0" w:color="052F61" w:themeColor="accent1"/>
+          <w:right w:val="single" w:sz="8" w:space="0" w:color="052F61" w:themeColor="accent1"/>
+          <w:insideH w:val="nil"/>
+          <w:insideV w:val="single" w:sz="8" w:space="0" w:color="052F61" w:themeColor="accent1"/>
+        </w:tcBorders>
+      </w:tcPr>
+    </w:tblStylePr>
+    <w:tblStylePr w:type="lastRow">
+      <w:pPr>
+        <w:spacing w:before="0" w:after="0" w:line="240" w:lineRule="auto"/>
+      </w:pPr>
+      <w:rPr>
+        <w:rFonts w:asciiTheme="majorHAnsi" w:eastAsiaTheme="majorEastAsia" w:hAnsiTheme="majorHAnsi" w:cstheme="majorBidi"/>
+        <w:b/>
+        <w:bCs/>
+      </w:rPr>
+      <w:tblPr/>
+      <w:tcPr>
+        <w:tcBorders>
+          <w:top w:val="double" w:sz="6" w:space="0" w:color="052F61" w:themeColor="accent1"/>
+          <w:left w:val="single" w:sz="8" w:space="0" w:color="052F61" w:themeColor="accent1"/>
+          <w:bottom w:val="single" w:sz="8" w:space="0" w:color="052F61" w:themeColor="accent1"/>
+          <w:right w:val="single" w:sz="8" w:space="0" w:color="052F61" w:themeColor="accent1"/>
+          <w:insideH w:val="nil"/>
+          <w:insideV w:val="single" w:sz="8" w:space="0" w:color="052F61" w:themeColor="accent1"/>
+        </w:tcBorders>
+      </w:tcPr>
+    </w:tblStylePr>
+    <w:tblStylePr w:type="firstCol">
+      <w:rPr>
+        <w:rFonts w:asciiTheme="majorHAnsi" w:eastAsiaTheme="majorEastAsia" w:hAnsiTheme="majorHAnsi" w:cstheme="majorBidi"/>
+        <w:b/>
+        <w:bCs/>
+      </w:rPr>
+    </w:tblStylePr>
+    <w:tblStylePr w:type="lastCol">
+      <w:rPr>
+        <w:rFonts w:asciiTheme="majorHAnsi" w:eastAsiaTheme="majorEastAsia" w:hAnsiTheme="majorHAnsi" w:cstheme="majorBidi"/>
+        <w:b/>
+        <w:bCs/>
+      </w:rPr>
+      <w:tblPr/>
+      <w:tcPr>
+        <w:tcBorders>
+          <w:top w:val="single" w:sz="8" w:space="0" w:color="052F61" w:themeColor="accent1"/>
+          <w:left w:val="single" w:sz="8" w:space="0" w:color="052F61" w:themeColor="accent1"/>
+          <w:bottom w:val="single" w:sz="8" w:space="0" w:color="052F61" w:themeColor="accent1"/>
+          <w:right w:val="single" w:sz="8" w:space="0" w:color="052F61" w:themeColor="accent1"/>
+        </w:tcBorders>
+      </w:tcPr>
+    </w:tblStylePr>
+    <w:tblStylePr w:type="band1Vert">
+      <w:tblPr/>
+      <w:tcPr>
+        <w:tcBorders>
+          <w:top w:val="single" w:sz="8" w:space="0" w:color="052F61" w:themeColor="accent1"/>
+          <w:left w:val="single" w:sz="8" w:space="0" w:color="052F61" w:themeColor="accent1"/>
+          <w:bottom w:val="single" w:sz="8" w:space="0" w:color="052F61" w:themeColor="accent1"/>
+          <w:right w:val="single" w:sz="8" w:space="0" w:color="052F61" w:themeColor="accent1"/>
+        </w:tcBorders>
+        <w:shd w:val="clear" w:color="auto" w:fill="9EC8FA" w:themeFill="accent1" w:themeFillTint="3F"/>
+      </w:tcPr>
+    </w:tblStylePr>
+    <w:tblStylePr w:type="band1Horz">
+      <w:tblPr/>
+      <w:tcPr>
+        <w:tcBorders>
+          <w:top w:val="single" w:sz="8" w:space="0" w:color="052F61" w:themeColor="accent1"/>
+          <w:left w:val="single" w:sz="8" w:space="0" w:color="052F61" w:themeColor="accent1"/>
+          <w:bottom w:val="single" w:sz="8" w:space="0" w:color="052F61" w:themeColor="accent1"/>
+          <w:right w:val="single" w:sz="8" w:space="0" w:color="052F61" w:themeColor="accent1"/>
+          <w:insideV w:val="single" w:sz="8" w:space="0" w:color="052F61" w:themeColor="accent1"/>
+        </w:tcBorders>
+        <w:shd w:val="clear" w:color="auto" w:fill="9EC8FA" w:themeFill="accent1" w:themeFillTint="3F"/>
+      </w:tcPr>
+    </w:tblStylePr>
+    <w:tblStylePr w:type="band2Horz">
+      <w:tblPr/>
+      <w:tcPr>
+        <w:tcBorders>
+          <w:top w:val="single" w:sz="8" w:space="0" w:color="052F61" w:themeColor="accent1"/>
+          <w:left w:val="single" w:sz="8" w:space="0" w:color="052F61" w:themeColor="accent1"/>
+          <w:bottom w:val="single" w:sz="8" w:space="0" w:color="052F61" w:themeColor="accent1"/>
+          <w:right w:val="single" w:sz="8" w:space="0" w:color="052F61" w:themeColor="accent1"/>
+          <w:insideV w:val="single" w:sz="8" w:space="0" w:color="052F61" w:themeColor="accent1"/>
+        </w:tcBorders>
+      </w:tcPr>
+    </w:tblStylePr>
+  </w:style>
+  <w:style w:type="character" w:customStyle="1" w:styleId="PiedepginaCar">
+    <w:name w:val="Pie de página Car"/>
+    <w:basedOn w:val="Fuentedeprrafopredeter"/>
+    <w:link w:val="Piedepgina"/>
+    <w:uiPriority w:val="99"/>
+    <w:rsid w:val="004A6D8F"/>
+    <w:rPr>
+      <w:sz w:val="24"/>
+      <w:szCs w:val="24"/>
+      <w:lang w:eastAsia="ko-KR"/>
+    </w:rPr>
+  </w:style>
+  <w:style w:type="paragraph" w:styleId="Textonotapie">
+    <w:name w:val="footnote text"/>
+    <w:basedOn w:val="Normal"/>
+    <w:link w:val="TextonotapieCar"/>
+    <w:semiHidden/>
+    <w:unhideWhenUsed/>
+    <w:rsid w:val="00C73757"/>
+    <w:rPr>
+      <w:sz w:val="20"/>
+      <w:szCs w:val="20"/>
+    </w:rPr>
+  </w:style>
+  <w:style w:type="character" w:customStyle="1" w:styleId="TextonotapieCar">
+    <w:name w:val="Texto nota pie Car"/>
+    <w:basedOn w:val="Fuentedeprrafopredeter"/>
+    <w:link w:val="Textonotapie"/>
+    <w:semiHidden/>
+    <w:rsid w:val="00C73757"/>
+    <w:rPr>
+      <w:lang w:eastAsia="ko-KR"/>
+    </w:rPr>
+  </w:style>
+  <w:style w:type="character" w:styleId="Refdenotaalpie">
+    <w:name w:val="footnote reference"/>
+    <w:basedOn w:val="Fuentedeprrafopredeter"/>
+    <w:semiHidden/>
+    <w:unhideWhenUsed/>
+    <w:rsid w:val="00C73757"/>
+    <w:rPr>
+      <w:vertAlign w:val="superscript"/>
     </w:rPr>
   </w:style>
 </w:styles>
@@ -3858,7 +5445,7 @@
   <a:extraClrSchemeLst/>
   <a:extLst>
     <a:ext uri="{05A4C25C-085E-4340-85A3-A5531E510DB2}">
-      <thm15:themeFamily xmlns:thm15="http://schemas.microsoft.com/office/thememl/2012/main" name="Slice" id="{0507925B-6AC9-4358-8E18-C330545D08F8}" vid="{13FEC7C6-62A9-40C4-99D2-581AACACAA2F}"/>
+      <thm15:themeFamily xmlns:thm15="http://schemas.microsoft.com/office/thememl/2012/main" xmlns="" name="Slice" id="{0507925B-6AC9-4358-8E18-C330545D08F8}" vid="{13FEC7C6-62A9-40C4-99D2-581AACACAA2F}"/>
     </a:ext>
   </a:extLst>
 </a:theme>
@@ -3869,7 +5456,7 @@
 </file>
 
 <file path=customXml/itemProps1.xml><?xml version="1.0" encoding="utf-8"?>
-<ds:datastoreItem xmlns:ds="http://schemas.openxmlformats.org/officeDocument/2006/customXml" ds:itemID="{FAFAC6B0-46FB-455D-BD77-89902EC778A4}">
+<ds:datastoreItem xmlns:ds="http://schemas.openxmlformats.org/officeDocument/2006/customXml" ds:itemID="{A3F51BE2-70EC-4EB1-9500-5C2D0F66F5FE}">
   <ds:schemaRefs>
     <ds:schemaRef ds:uri="http://schemas.openxmlformats.org/officeDocument/2006/bibliography"/>
   </ds:schemaRefs>

</xml_diff>